<commit_message>
Working on task 3 and 4
</commit_message>
<xml_diff>
--- a/03-MonitoringAndTroubleshooting/Task/Solution-Monitoring and troubleshooting Task - .docx
+++ b/03-MonitoringAndTroubleshooting/Task/Solution-Monitoring and troubleshooting Task - .docx
@@ -539,7 +539,7 @@
           <w:lang w:eastAsia="en-GB"/>
         </w:rPr>
         <w:drawing>
-          <wp:inline distT="0" distB="0" distL="0" distR="0" wp14:anchorId="0906247E" wp14:editId="4CBC42E8">
+          <wp:inline distT="0" distB="0" distL="0" distR="0" wp14:anchorId="0906247E" wp14:editId="75FDB9EC">
             <wp:extent cx="5731510" cy="1779905"/>
             <wp:effectExtent l="0" t="0" r="2540" b="0"/>
             <wp:docPr id="620939724" name="Picture 2" descr="A screenshot of a computer screen&#10;&#10;Description automatically generated"/>
@@ -671,7 +671,7 @@
           <w:lang w:eastAsia="en-GB"/>
         </w:rPr>
         <w:drawing>
-          <wp:inline distT="0" distB="0" distL="0" distR="0" wp14:anchorId="00C6C94A" wp14:editId="52E5961A">
+          <wp:inline distT="0" distB="0" distL="0" distR="0" wp14:anchorId="00C6C94A" wp14:editId="492A474A">
             <wp:extent cx="5731510" cy="1774825"/>
             <wp:effectExtent l="0" t="0" r="2540" b="0"/>
             <wp:docPr id="424595171" name="Picture 3" descr="A screenshot of a computer screen&#10;&#10;Description automatically generated"/>
@@ -2097,102 +2097,52 @@
       <w:r>
         <w:rPr>
           <w:rFonts w:ascii="Courier New" w:eastAsia="Times New Roman" w:hAnsi="Courier New" w:cs="Courier New"/>
-          <w:sz w:val="20"/>
-          <w:szCs w:val="20"/>
-          <w:lang w:eastAsia="en-GB"/>
-        </w:rPr>
-        <w:t xml:space="preserve">    select referrers(</w:t>
-      </w:r>
-      <w:proofErr w:type="spellStart"/>
-      <w:r>
-        <w:rPr>
-          <w:rFonts w:ascii="Courier New" w:eastAsia="Times New Roman" w:hAnsi="Courier New" w:cs="Courier New"/>
-          <w:sz w:val="20"/>
-          <w:szCs w:val="20"/>
-          <w:lang w:eastAsia="en-GB"/>
-        </w:rPr>
-        <w:t>objs</w:t>
-      </w:r>
-      <w:proofErr w:type="spellEnd"/>
-      <w:r>
-        <w:rPr>
-          <w:rFonts w:ascii="Courier New" w:eastAsia="Times New Roman" w:hAnsi="Courier New" w:cs="Courier New"/>
-          <w:sz w:val="20"/>
-          <w:szCs w:val="20"/>
-          <w:lang w:eastAsia="en-GB"/>
-        </w:rPr>
-        <w:t xml:space="preserve">) from </w:t>
-      </w:r>
-      <w:proofErr w:type="spellStart"/>
-      <w:proofErr w:type="gramStart"/>
-      <w:r>
-        <w:rPr>
-          <w:rFonts w:ascii="Courier New" w:eastAsia="Times New Roman" w:hAnsi="Courier New" w:cs="Courier New"/>
-          <w:sz w:val="20"/>
-          <w:szCs w:val="20"/>
-          <w:lang w:eastAsia="en-GB"/>
-        </w:rPr>
-        <w:t>java.lang</w:t>
-      </w:r>
-      <w:proofErr w:type="gramEnd"/>
-      <w:r>
-        <w:rPr>
-          <w:rFonts w:ascii="Courier New" w:eastAsia="Times New Roman" w:hAnsi="Courier New" w:cs="Courier New"/>
-          <w:sz w:val="20"/>
-          <w:szCs w:val="20"/>
-          <w:lang w:eastAsia="en-GB"/>
-        </w:rPr>
-        <w:t>.Object</w:t>
-      </w:r>
-      <w:proofErr w:type="spellEnd"/>
-      <w:r>
-        <w:rPr>
-          <w:rFonts w:ascii="Courier New" w:eastAsia="Times New Roman" w:hAnsi="Courier New" w:cs="Courier New"/>
-          <w:sz w:val="20"/>
-          <w:szCs w:val="20"/>
-          <w:lang w:eastAsia="en-GB"/>
-        </w:rPr>
-        <w:t xml:space="preserve">[] </w:t>
-      </w:r>
-      <w:proofErr w:type="spellStart"/>
-      <w:r>
-        <w:rPr>
-          <w:rFonts w:ascii="Courier New" w:eastAsia="Times New Roman" w:hAnsi="Courier New" w:cs="Courier New"/>
-          <w:sz w:val="20"/>
-          <w:szCs w:val="20"/>
-          <w:lang w:eastAsia="en-GB"/>
-        </w:rPr>
-        <w:t>objs</w:t>
-      </w:r>
-      <w:proofErr w:type="spellEnd"/>
-      <w:r>
-        <w:rPr>
-          <w:rFonts w:ascii="Courier New" w:eastAsia="Times New Roman" w:hAnsi="Courier New" w:cs="Courier New"/>
-          <w:sz w:val="20"/>
-          <w:szCs w:val="20"/>
-          <w:lang w:eastAsia="en-GB"/>
-        </w:rPr>
-        <w:t xml:space="preserve"> where </w:t>
-      </w:r>
-      <w:proofErr w:type="spellStart"/>
-      <w:r>
-        <w:rPr>
-          <w:rFonts w:ascii="Courier New" w:eastAsia="Times New Roman" w:hAnsi="Courier New" w:cs="Courier New"/>
-          <w:sz w:val="20"/>
-          <w:szCs w:val="20"/>
-          <w:lang w:eastAsia="en-GB"/>
-        </w:rPr>
-        <w:t>objs.length</w:t>
-      </w:r>
-      <w:proofErr w:type="spellEnd"/>
-      <w:r>
-        <w:rPr>
-          <w:rFonts w:ascii="Courier New" w:eastAsia="Times New Roman" w:hAnsi="Courier New" w:cs="Courier New"/>
-          <w:sz w:val="20"/>
-          <w:szCs w:val="20"/>
-          <w:lang w:eastAsia="en-GB"/>
-        </w:rPr>
-        <w:t xml:space="preserve"> &gt; 100</w:t>
+          <w:noProof/>
+          <w:sz w:val="20"/>
+          <w:szCs w:val="20"/>
+          <w:lang w:eastAsia="en-GB"/>
+        </w:rPr>
+        <w:drawing>
+          <wp:inline distT="0" distB="0" distL="0" distR="0" wp14:anchorId="359AB5F9" wp14:editId="7FD46303">
+            <wp:extent cx="5731510" cy="2751455"/>
+            <wp:effectExtent l="0" t="0" r="2540" b="0"/>
+            <wp:docPr id="653646734" name="Picture 1"/>
+            <wp:cNvGraphicFramePr>
+              <a:graphicFrameLocks xmlns:a="http://schemas.openxmlformats.org/drawingml/2006/main" noChangeAspect="1"/>
+            </wp:cNvGraphicFramePr>
+            <a:graphic xmlns:a="http://schemas.openxmlformats.org/drawingml/2006/main">
+              <a:graphicData uri="http://schemas.openxmlformats.org/drawingml/2006/picture">
+                <pic:pic xmlns:pic="http://schemas.openxmlformats.org/drawingml/2006/picture">
+                  <pic:nvPicPr>
+                    <pic:cNvPr id="653646734" name="Picture 653646734"/>
+                    <pic:cNvPicPr/>
+                  </pic:nvPicPr>
+                  <pic:blipFill>
+                    <a:blip r:embed="rId12">
+                      <a:extLst>
+                        <a:ext uri="{28A0092B-C50C-407E-A947-70E740481C1C}">
+                          <a14:useLocalDpi xmlns:a14="http://schemas.microsoft.com/office/drawing/2010/main" val="0"/>
+                        </a:ext>
+                      </a:extLst>
+                    </a:blip>
+                    <a:stretch>
+                      <a:fillRect/>
+                    </a:stretch>
+                  </pic:blipFill>
+                  <pic:spPr>
+                    <a:xfrm>
+                      <a:off x="0" y="0"/>
+                      <a:ext cx="5731510" cy="2751455"/>
+                    </a:xfrm>
+                    <a:prstGeom prst="rect">
+                      <a:avLst/>
+                    </a:prstGeom>
+                  </pic:spPr>
+                </pic:pic>
+              </a:graphicData>
+            </a:graphic>
+          </wp:inline>
+        </w:drawing>
       </w:r>
     </w:p>
     <w:p>
@@ -2223,166 +2173,6 @@
           <w:lang w:eastAsia="en-GB"/>
         </w:rPr>
       </w:pPr>
-      <w:r>
-        <w:rPr>
-          <w:rFonts w:ascii="Courier New" w:eastAsia="Times New Roman" w:hAnsi="Courier New" w:cs="Courier New"/>
-          <w:sz w:val="20"/>
-          <w:szCs w:val="20"/>
-          <w:lang w:eastAsia="en-GB"/>
-        </w:rPr>
-        <w:t xml:space="preserve">    select referrers(</w:t>
-      </w:r>
-      <w:proofErr w:type="spellStart"/>
-      <w:r>
-        <w:rPr>
-          <w:rFonts w:ascii="Courier New" w:eastAsia="Times New Roman" w:hAnsi="Courier New" w:cs="Courier New"/>
-          <w:sz w:val="20"/>
-          <w:szCs w:val="20"/>
-          <w:lang w:eastAsia="en-GB"/>
-        </w:rPr>
-        <w:t>arr</w:t>
-      </w:r>
-      <w:proofErr w:type="spellEnd"/>
-      <w:r>
-        <w:rPr>
-          <w:rFonts w:ascii="Courier New" w:eastAsia="Times New Roman" w:hAnsi="Courier New" w:cs="Courier New"/>
-          <w:sz w:val="20"/>
-          <w:szCs w:val="20"/>
-          <w:lang w:eastAsia="en-GB"/>
-        </w:rPr>
-        <w:t xml:space="preserve">) from </w:t>
-      </w:r>
-      <w:proofErr w:type="spellStart"/>
-      <w:proofErr w:type="gramStart"/>
-      <w:r>
-        <w:rPr>
-          <w:rFonts w:ascii="Courier New" w:eastAsia="Times New Roman" w:hAnsi="Courier New" w:cs="Courier New"/>
-          <w:sz w:val="20"/>
-          <w:szCs w:val="20"/>
-          <w:lang w:eastAsia="en-GB"/>
-        </w:rPr>
-        <w:t>java.util</w:t>
-      </w:r>
-      <w:proofErr w:type="gramEnd"/>
-      <w:r>
-        <w:rPr>
-          <w:rFonts w:ascii="Courier New" w:eastAsia="Times New Roman" w:hAnsi="Courier New" w:cs="Courier New"/>
-          <w:sz w:val="20"/>
-          <w:szCs w:val="20"/>
-          <w:lang w:eastAsia="en-GB"/>
-        </w:rPr>
-        <w:t>.ArrayList</w:t>
-      </w:r>
-      <w:proofErr w:type="spellEnd"/>
-      <w:r>
-        <w:rPr>
-          <w:rFonts w:ascii="Courier New" w:eastAsia="Times New Roman" w:hAnsi="Courier New" w:cs="Courier New"/>
-          <w:sz w:val="20"/>
-          <w:szCs w:val="20"/>
-          <w:lang w:eastAsia="en-GB"/>
-        </w:rPr>
-        <w:t xml:space="preserve"> </w:t>
-      </w:r>
-      <w:proofErr w:type="spellStart"/>
-      <w:r>
-        <w:rPr>
-          <w:rFonts w:ascii="Courier New" w:eastAsia="Times New Roman" w:hAnsi="Courier New" w:cs="Courier New"/>
-          <w:sz w:val="20"/>
-          <w:szCs w:val="20"/>
-          <w:lang w:eastAsia="en-GB"/>
-        </w:rPr>
-        <w:t>arr</w:t>
-      </w:r>
-      <w:proofErr w:type="spellEnd"/>
-      <w:r>
-        <w:rPr>
-          <w:rFonts w:ascii="Courier New" w:eastAsia="Times New Roman" w:hAnsi="Courier New" w:cs="Courier New"/>
-          <w:sz w:val="20"/>
-          <w:szCs w:val="20"/>
-          <w:lang w:eastAsia="en-GB"/>
-        </w:rPr>
-        <w:t xml:space="preserve"> where </w:t>
-      </w:r>
-      <w:proofErr w:type="spellStart"/>
-      <w:r>
-        <w:rPr>
-          <w:rFonts w:ascii="Courier New" w:eastAsia="Times New Roman" w:hAnsi="Courier New" w:cs="Courier New"/>
-          <w:sz w:val="20"/>
-          <w:szCs w:val="20"/>
-          <w:lang w:eastAsia="en-GB"/>
-        </w:rPr>
-        <w:t>arr.size</w:t>
-      </w:r>
-      <w:proofErr w:type="spellEnd"/>
-      <w:r>
-        <w:rPr>
-          <w:rFonts w:ascii="Courier New" w:eastAsia="Times New Roman" w:hAnsi="Courier New" w:cs="Courier New"/>
-          <w:sz w:val="20"/>
-          <w:szCs w:val="20"/>
-          <w:lang w:eastAsia="en-GB"/>
-        </w:rPr>
-        <w:t xml:space="preserve"> &gt; 100</w:t>
-      </w:r>
-    </w:p>
-    <w:p>
-      <w:pPr>
-        <w:spacing w:before="100" w:beforeAutospacing="1" w:after="100" w:afterAutospacing="1" w:line="240" w:lineRule="auto"/>
-        <w:rPr>
-          <w:rFonts w:ascii="Times New Roman" w:eastAsia="Times New Roman" w:hAnsi="Times New Roman" w:cs="Times New Roman"/>
-          <w:sz w:val="24"/>
-          <w:szCs w:val="24"/>
-          <w:lang w:eastAsia="en-GB"/>
-        </w:rPr>
-      </w:pPr>
-      <w:r>
-        <w:rPr>
-          <w:rFonts w:ascii="Times New Roman" w:eastAsia="Times New Roman" w:hAnsi="Times New Roman" w:cs="Times New Roman"/>
-          <w:sz w:val="24"/>
-          <w:szCs w:val="24"/>
-          <w:lang w:eastAsia="en-GB"/>
-        </w:rPr>
-        <w:t xml:space="preserve">Startup </w:t>
-      </w:r>
-      <w:proofErr w:type="spellStart"/>
-      <w:r>
-        <w:rPr>
-          <w:rFonts w:ascii="Courier New" w:eastAsia="Times New Roman" w:hAnsi="Courier New" w:cs="Courier New"/>
-          <w:sz w:val="20"/>
-          <w:szCs w:val="20"/>
-          <w:lang w:eastAsia="en-GB"/>
-        </w:rPr>
-        <w:t>jhat</w:t>
-      </w:r>
-      <w:proofErr w:type="spellEnd"/>
-      <w:r>
-        <w:rPr>
-          <w:rFonts w:ascii="Times New Roman" w:eastAsia="Times New Roman" w:hAnsi="Times New Roman" w:cs="Times New Roman"/>
-          <w:sz w:val="24"/>
-          <w:szCs w:val="24"/>
-          <w:lang w:eastAsia="en-GB"/>
-        </w:rPr>
-        <w:t xml:space="preserve"> (note: </w:t>
-      </w:r>
-      <w:proofErr w:type="spellStart"/>
-      <w:r>
-        <w:rPr>
-          <w:rFonts w:ascii="Courier New" w:eastAsia="Times New Roman" w:hAnsi="Courier New" w:cs="Courier New"/>
-          <w:sz w:val="20"/>
-          <w:szCs w:val="20"/>
-          <w:lang w:eastAsia="en-GB"/>
-        </w:rPr>
-        <w:t>jhat</w:t>
-      </w:r>
-      <w:proofErr w:type="spellEnd"/>
-      <w:r>
-        <w:rPr>
-          <w:rFonts w:ascii="Times New Roman" w:eastAsia="Times New Roman" w:hAnsi="Times New Roman" w:cs="Times New Roman"/>
-          <w:sz w:val="24"/>
-          <w:szCs w:val="24"/>
-          <w:lang w:eastAsia="en-GB"/>
-        </w:rPr>
-        <w:t xml:space="preserve"> was decommissioned in JDK 9)</w:t>
-      </w:r>
     </w:p>
     <w:p>
       <w:pPr>
@@ -2419,38 +2209,29 @@
           <w:szCs w:val="20"/>
           <w:lang w:eastAsia="en-GB"/>
         </w:rPr>
-        <w:t xml:space="preserve">    </w:t>
-      </w:r>
-      <w:proofErr w:type="spellStart"/>
-      <w:r>
-        <w:rPr>
-          <w:rFonts w:ascii="Courier New" w:eastAsia="Times New Roman" w:hAnsi="Courier New" w:cs="Courier New"/>
-          <w:sz w:val="20"/>
-          <w:szCs w:val="20"/>
-          <w:lang w:eastAsia="en-GB"/>
-        </w:rPr>
-        <w:t>jhat</w:t>
-      </w:r>
-      <w:proofErr w:type="spellEnd"/>
-      <w:r>
-        <w:rPr>
-          <w:rFonts w:ascii="Courier New" w:eastAsia="Times New Roman" w:hAnsi="Courier New" w:cs="Courier New"/>
-          <w:sz w:val="20"/>
-          <w:szCs w:val="20"/>
-          <w:lang w:eastAsia="en-GB"/>
-        </w:rPr>
-        <w:t xml:space="preserve"> &lt;</w:t>
-      </w:r>
-      <w:proofErr w:type="spellStart"/>
-      <w:r>
-        <w:rPr>
-          <w:rFonts w:ascii="Courier New" w:eastAsia="Times New Roman" w:hAnsi="Courier New" w:cs="Courier New"/>
-          <w:sz w:val="20"/>
-          <w:szCs w:val="20"/>
-          <w:lang w:eastAsia="en-GB"/>
-        </w:rPr>
-        <w:t>head_</w:t>
-      </w:r>
+        <w:t xml:space="preserve">    select referrers(</w:t>
+      </w:r>
+      <w:proofErr w:type="spellStart"/>
+      <w:r>
+        <w:rPr>
+          <w:rFonts w:ascii="Courier New" w:eastAsia="Times New Roman" w:hAnsi="Courier New" w:cs="Courier New"/>
+          <w:sz w:val="20"/>
+          <w:szCs w:val="20"/>
+          <w:lang w:eastAsia="en-GB"/>
+        </w:rPr>
+        <w:t>objs</w:t>
+      </w:r>
+      <w:proofErr w:type="spellEnd"/>
+      <w:r>
+        <w:rPr>
+          <w:rFonts w:ascii="Courier New" w:eastAsia="Times New Roman" w:hAnsi="Courier New" w:cs="Courier New"/>
+          <w:sz w:val="20"/>
+          <w:szCs w:val="20"/>
+          <w:lang w:eastAsia="en-GB"/>
+        </w:rPr>
+        <w:t xml:space="preserve">) from </w:t>
+      </w:r>
+      <w:proofErr w:type="spellStart"/>
       <w:proofErr w:type="gramStart"/>
       <w:r>
         <w:rPr>
@@ -2459,9 +2240,8 @@
           <w:szCs w:val="20"/>
           <w:lang w:eastAsia="en-GB"/>
         </w:rPr>
-        <w:t>dump.hprof</w:t>
-      </w:r>
-      <w:proofErr w:type="spellEnd"/>
+        <w:t>java.lang</w:t>
+      </w:r>
       <w:proofErr w:type="gramEnd"/>
       <w:r>
         <w:rPr>
@@ -2470,41 +2250,58 @@
           <w:szCs w:val="20"/>
           <w:lang w:eastAsia="en-GB"/>
         </w:rPr>
-        <w:t>&gt;</w:t>
-      </w:r>
-    </w:p>
-    <w:p>
-      <w:pPr>
-        <w:spacing w:before="100" w:beforeAutospacing="1" w:after="100" w:afterAutospacing="1" w:line="240" w:lineRule="auto"/>
-        <w:rPr>
-          <w:rFonts w:ascii="Times New Roman" w:eastAsia="Times New Roman" w:hAnsi="Times New Roman" w:cs="Times New Roman"/>
-          <w:sz w:val="24"/>
-          <w:szCs w:val="24"/>
-          <w:lang w:eastAsia="en-GB"/>
-        </w:rPr>
-      </w:pPr>
-      <w:r>
-        <w:rPr>
-          <w:rFonts w:ascii="Times New Roman" w:eastAsia="Times New Roman" w:hAnsi="Times New Roman" w:cs="Times New Roman"/>
-          <w:sz w:val="24"/>
-          <w:szCs w:val="24"/>
-          <w:lang w:eastAsia="en-GB"/>
-        </w:rPr>
-        <w:t xml:space="preserve">Execute OQL in </w:t>
-      </w:r>
-      <w:proofErr w:type="spellStart"/>
-      <w:proofErr w:type="gramStart"/>
-      <w:r>
-        <w:rPr>
-          <w:rFonts w:ascii="Times New Roman" w:eastAsia="Times New Roman" w:hAnsi="Times New Roman" w:cs="Times New Roman"/>
-          <w:sz w:val="24"/>
-          <w:szCs w:val="24"/>
-          <w:lang w:eastAsia="en-GB"/>
-        </w:rPr>
-        <w:t>jhat</w:t>
-      </w:r>
-      <w:proofErr w:type="spellEnd"/>
-      <w:proofErr w:type="gramEnd"/>
+        <w:t>.Object</w:t>
+      </w:r>
+      <w:proofErr w:type="spellEnd"/>
+      <w:r>
+        <w:rPr>
+          <w:rFonts w:ascii="Courier New" w:eastAsia="Times New Roman" w:hAnsi="Courier New" w:cs="Courier New"/>
+          <w:sz w:val="20"/>
+          <w:szCs w:val="20"/>
+          <w:lang w:eastAsia="en-GB"/>
+        </w:rPr>
+        <w:t xml:space="preserve">[] </w:t>
+      </w:r>
+      <w:proofErr w:type="spellStart"/>
+      <w:r>
+        <w:rPr>
+          <w:rFonts w:ascii="Courier New" w:eastAsia="Times New Roman" w:hAnsi="Courier New" w:cs="Courier New"/>
+          <w:sz w:val="20"/>
+          <w:szCs w:val="20"/>
+          <w:lang w:eastAsia="en-GB"/>
+        </w:rPr>
+        <w:t>objs</w:t>
+      </w:r>
+      <w:proofErr w:type="spellEnd"/>
+      <w:r>
+        <w:rPr>
+          <w:rFonts w:ascii="Courier New" w:eastAsia="Times New Roman" w:hAnsi="Courier New" w:cs="Courier New"/>
+          <w:sz w:val="20"/>
+          <w:szCs w:val="20"/>
+          <w:lang w:eastAsia="en-GB"/>
+        </w:rPr>
+        <w:t xml:space="preserve"> where </w:t>
+      </w:r>
+      <w:proofErr w:type="spellStart"/>
+      <w:r>
+        <w:rPr>
+          <w:rFonts w:ascii="Courier New" w:eastAsia="Times New Roman" w:hAnsi="Courier New" w:cs="Courier New"/>
+          <w:sz w:val="20"/>
+          <w:szCs w:val="20"/>
+          <w:lang w:eastAsia="en-GB"/>
+        </w:rPr>
+        <w:t>objs.length</w:t>
+      </w:r>
+      <w:proofErr w:type="spellEnd"/>
+      <w:r>
+        <w:rPr>
+          <w:rFonts w:ascii="Courier New" w:eastAsia="Times New Roman" w:hAnsi="Courier New" w:cs="Courier New"/>
+          <w:sz w:val="20"/>
+          <w:szCs w:val="20"/>
+          <w:lang w:eastAsia="en-GB"/>
+        </w:rPr>
+        <w:t xml:space="preserve"> &gt; 100</w:t>
+      </w:r>
     </w:p>
     <w:p>
       <w:pPr>
@@ -2537,113 +2334,52 @@
       <w:r>
         <w:rPr>
           <w:rFonts w:ascii="Courier New" w:eastAsia="Times New Roman" w:hAnsi="Courier New" w:cs="Courier New"/>
-          <w:sz w:val="20"/>
-          <w:szCs w:val="20"/>
-          <w:lang w:eastAsia="en-GB"/>
-        </w:rPr>
-        <w:t xml:space="preserve">    select [</w:t>
-      </w:r>
-      <w:proofErr w:type="spellStart"/>
-      <w:r>
-        <w:rPr>
-          <w:rFonts w:ascii="Courier New" w:eastAsia="Times New Roman" w:hAnsi="Courier New" w:cs="Courier New"/>
-          <w:sz w:val="20"/>
-          <w:szCs w:val="20"/>
-          <w:lang w:eastAsia="en-GB"/>
-        </w:rPr>
-        <w:t>objs</w:t>
-      </w:r>
-      <w:proofErr w:type="spellEnd"/>
-      <w:r>
-        <w:rPr>
-          <w:rFonts w:ascii="Courier New" w:eastAsia="Times New Roman" w:hAnsi="Courier New" w:cs="Courier New"/>
-          <w:sz w:val="20"/>
-          <w:szCs w:val="20"/>
-          <w:lang w:eastAsia="en-GB"/>
-        </w:rPr>
-        <w:t xml:space="preserve">, </w:t>
-      </w:r>
-      <w:proofErr w:type="spellStart"/>
-      <w:proofErr w:type="gramStart"/>
-      <w:r>
-        <w:rPr>
-          <w:rFonts w:ascii="Courier New" w:eastAsia="Times New Roman" w:hAnsi="Courier New" w:cs="Courier New"/>
-          <w:sz w:val="20"/>
-          <w:szCs w:val="20"/>
-          <w:lang w:eastAsia="en-GB"/>
-        </w:rPr>
-        <w:t>objs.length</w:t>
-      </w:r>
-      <w:proofErr w:type="spellEnd"/>
-      <w:proofErr w:type="gramEnd"/>
-      <w:r>
-        <w:rPr>
-          <w:rFonts w:ascii="Courier New" w:eastAsia="Times New Roman" w:hAnsi="Courier New" w:cs="Courier New"/>
-          <w:sz w:val="20"/>
-          <w:szCs w:val="20"/>
-          <w:lang w:eastAsia="en-GB"/>
-        </w:rPr>
-        <w:t>] from [</w:t>
-      </w:r>
-      <w:proofErr w:type="spellStart"/>
-      <w:r>
-        <w:rPr>
-          <w:rFonts w:ascii="Courier New" w:eastAsia="Times New Roman" w:hAnsi="Courier New" w:cs="Courier New"/>
-          <w:sz w:val="20"/>
-          <w:szCs w:val="20"/>
-          <w:lang w:eastAsia="en-GB"/>
-        </w:rPr>
-        <w:t>Ljava.lang.Object</w:t>
-      </w:r>
-      <w:proofErr w:type="spellEnd"/>
-      <w:r>
-        <w:rPr>
-          <w:rFonts w:ascii="Courier New" w:eastAsia="Times New Roman" w:hAnsi="Courier New" w:cs="Courier New"/>
-          <w:sz w:val="20"/>
-          <w:szCs w:val="20"/>
-          <w:lang w:eastAsia="en-GB"/>
-        </w:rPr>
-        <w:t xml:space="preserve">; </w:t>
-      </w:r>
-      <w:proofErr w:type="spellStart"/>
-      <w:r>
-        <w:rPr>
-          <w:rFonts w:ascii="Courier New" w:eastAsia="Times New Roman" w:hAnsi="Courier New" w:cs="Courier New"/>
-          <w:sz w:val="20"/>
-          <w:szCs w:val="20"/>
-          <w:lang w:eastAsia="en-GB"/>
-        </w:rPr>
-        <w:t>objs</w:t>
-      </w:r>
-      <w:proofErr w:type="spellEnd"/>
-      <w:r>
-        <w:rPr>
-          <w:rFonts w:ascii="Courier New" w:eastAsia="Times New Roman" w:hAnsi="Courier New" w:cs="Courier New"/>
-          <w:sz w:val="20"/>
-          <w:szCs w:val="20"/>
-          <w:lang w:eastAsia="en-GB"/>
-        </w:rPr>
-        <w:t xml:space="preserve"> where </w:t>
-      </w:r>
-      <w:proofErr w:type="spellStart"/>
-      <w:r>
-        <w:rPr>
-          <w:rFonts w:ascii="Courier New" w:eastAsia="Times New Roman" w:hAnsi="Courier New" w:cs="Courier New"/>
-          <w:sz w:val="20"/>
-          <w:szCs w:val="20"/>
-          <w:lang w:eastAsia="en-GB"/>
-        </w:rPr>
-        <w:t>objs.length</w:t>
-      </w:r>
-      <w:proofErr w:type="spellEnd"/>
-      <w:r>
-        <w:rPr>
-          <w:rFonts w:ascii="Courier New" w:eastAsia="Times New Roman" w:hAnsi="Courier New" w:cs="Courier New"/>
-          <w:sz w:val="20"/>
-          <w:szCs w:val="20"/>
-          <w:lang w:eastAsia="en-GB"/>
-        </w:rPr>
-        <w:t xml:space="preserve"> &gt; 100</w:t>
+          <w:noProof/>
+          <w:sz w:val="20"/>
+          <w:szCs w:val="20"/>
+          <w:lang w:eastAsia="en-GB"/>
+        </w:rPr>
+        <w:drawing>
+          <wp:inline distT="0" distB="0" distL="0" distR="0" wp14:anchorId="17DE73D8" wp14:editId="209773D1">
+            <wp:extent cx="5731510" cy="2164715"/>
+            <wp:effectExtent l="0" t="0" r="2540" b="6985"/>
+            <wp:docPr id="1564049643" name="Picture 2" descr="A screenshot of a computer&#10;&#10;Description automatically generated"/>
+            <wp:cNvGraphicFramePr>
+              <a:graphicFrameLocks xmlns:a="http://schemas.openxmlformats.org/drawingml/2006/main" noChangeAspect="1"/>
+            </wp:cNvGraphicFramePr>
+            <a:graphic xmlns:a="http://schemas.openxmlformats.org/drawingml/2006/main">
+              <a:graphicData uri="http://schemas.openxmlformats.org/drawingml/2006/picture">
+                <pic:pic xmlns:pic="http://schemas.openxmlformats.org/drawingml/2006/picture">
+                  <pic:nvPicPr>
+                    <pic:cNvPr id="1564049643" name="Picture 2" descr="A screenshot of a computer&#10;&#10;Description automatically generated"/>
+                    <pic:cNvPicPr/>
+                  </pic:nvPicPr>
+                  <pic:blipFill>
+                    <a:blip r:embed="rId13">
+                      <a:extLst>
+                        <a:ext uri="{28A0092B-C50C-407E-A947-70E740481C1C}">
+                          <a14:useLocalDpi xmlns:a14="http://schemas.microsoft.com/office/drawing/2010/main" val="0"/>
+                        </a:ext>
+                      </a:extLst>
+                    </a:blip>
+                    <a:stretch>
+                      <a:fillRect/>
+                    </a:stretch>
+                  </pic:blipFill>
+                  <pic:spPr>
+                    <a:xfrm>
+                      <a:off x="0" y="0"/>
+                      <a:ext cx="5731510" cy="2164715"/>
+                    </a:xfrm>
+                    <a:prstGeom prst="rect">
+                      <a:avLst/>
+                    </a:prstGeom>
+                  </pic:spPr>
+                </pic:pic>
+              </a:graphicData>
+            </a:graphic>
+          </wp:inline>
+        </w:drawing>
       </w:r>
     </w:p>
     <w:p>
@@ -2691,17 +2427,17 @@
           <w:szCs w:val="20"/>
           <w:lang w:eastAsia="en-GB"/>
         </w:rPr>
-        <w:t>objs</w:t>
-      </w:r>
-      <w:proofErr w:type="spellEnd"/>
-      <w:r>
-        <w:rPr>
-          <w:rFonts w:ascii="Courier New" w:eastAsia="Times New Roman" w:hAnsi="Courier New" w:cs="Courier New"/>
-          <w:sz w:val="20"/>
-          <w:szCs w:val="20"/>
-          <w:lang w:eastAsia="en-GB"/>
-        </w:rPr>
-        <w:t>) from [</w:t>
+        <w:t>arr</w:t>
+      </w:r>
+      <w:proofErr w:type="spellEnd"/>
+      <w:r>
+        <w:rPr>
+          <w:rFonts w:ascii="Courier New" w:eastAsia="Times New Roman" w:hAnsi="Courier New" w:cs="Courier New"/>
+          <w:sz w:val="20"/>
+          <w:szCs w:val="20"/>
+          <w:lang w:eastAsia="en-GB"/>
+        </w:rPr>
+        <w:t xml:space="preserve">) from </w:t>
       </w:r>
       <w:proofErr w:type="spellStart"/>
       <w:proofErr w:type="gramStart"/>
@@ -2712,9 +2448,8 @@
           <w:szCs w:val="20"/>
           <w:lang w:eastAsia="en-GB"/>
         </w:rPr>
-        <w:t>Ljava.lang.Object</w:t>
-      </w:r>
-      <w:proofErr w:type="spellEnd"/>
+        <w:t>java.util</w:t>
+      </w:r>
       <w:proofErr w:type="gramEnd"/>
       <w:r>
         <w:rPr>
@@ -2723,17 +2458,27 @@
           <w:szCs w:val="20"/>
           <w:lang w:eastAsia="en-GB"/>
         </w:rPr>
-        <w:t xml:space="preserve">; </w:t>
-      </w:r>
-      <w:proofErr w:type="spellStart"/>
-      <w:r>
-        <w:rPr>
-          <w:rFonts w:ascii="Courier New" w:eastAsia="Times New Roman" w:hAnsi="Courier New" w:cs="Courier New"/>
-          <w:sz w:val="20"/>
-          <w:szCs w:val="20"/>
-          <w:lang w:eastAsia="en-GB"/>
-        </w:rPr>
-        <w:t>objs</w:t>
+        <w:t>.ArrayList</w:t>
+      </w:r>
+      <w:proofErr w:type="spellEnd"/>
+      <w:r>
+        <w:rPr>
+          <w:rFonts w:ascii="Courier New" w:eastAsia="Times New Roman" w:hAnsi="Courier New" w:cs="Courier New"/>
+          <w:sz w:val="20"/>
+          <w:szCs w:val="20"/>
+          <w:lang w:eastAsia="en-GB"/>
+        </w:rPr>
+        <w:t xml:space="preserve"> </w:t>
+      </w:r>
+      <w:proofErr w:type="spellStart"/>
+      <w:r>
+        <w:rPr>
+          <w:rFonts w:ascii="Courier New" w:eastAsia="Times New Roman" w:hAnsi="Courier New" w:cs="Courier New"/>
+          <w:sz w:val="20"/>
+          <w:szCs w:val="20"/>
+          <w:lang w:eastAsia="en-GB"/>
+        </w:rPr>
+        <w:t>arr</w:t>
       </w:r>
       <w:proofErr w:type="spellEnd"/>
       <w:r>
@@ -2753,7 +2498,7 @@
           <w:szCs w:val="20"/>
           <w:lang w:eastAsia="en-GB"/>
         </w:rPr>
-        <w:t>objs.length</w:t>
+        <w:t>arr.size</w:t>
       </w:r>
       <w:proofErr w:type="spellEnd"/>
       <w:r>
@@ -2797,102 +2542,52 @@
       <w:r>
         <w:rPr>
           <w:rFonts w:ascii="Courier New" w:eastAsia="Times New Roman" w:hAnsi="Courier New" w:cs="Courier New"/>
-          <w:sz w:val="20"/>
-          <w:szCs w:val="20"/>
-          <w:lang w:eastAsia="en-GB"/>
-        </w:rPr>
-        <w:t xml:space="preserve">    select referrers(</w:t>
-      </w:r>
-      <w:proofErr w:type="spellStart"/>
-      <w:r>
-        <w:rPr>
-          <w:rFonts w:ascii="Courier New" w:eastAsia="Times New Roman" w:hAnsi="Courier New" w:cs="Courier New"/>
-          <w:sz w:val="20"/>
-          <w:szCs w:val="20"/>
-          <w:lang w:eastAsia="en-GB"/>
-        </w:rPr>
-        <w:t>arr</w:t>
-      </w:r>
-      <w:proofErr w:type="spellEnd"/>
-      <w:r>
-        <w:rPr>
-          <w:rFonts w:ascii="Courier New" w:eastAsia="Times New Roman" w:hAnsi="Courier New" w:cs="Courier New"/>
-          <w:sz w:val="20"/>
-          <w:szCs w:val="20"/>
-          <w:lang w:eastAsia="en-GB"/>
-        </w:rPr>
-        <w:t xml:space="preserve">) from </w:t>
-      </w:r>
-      <w:proofErr w:type="spellStart"/>
-      <w:proofErr w:type="gramStart"/>
-      <w:r>
-        <w:rPr>
-          <w:rFonts w:ascii="Courier New" w:eastAsia="Times New Roman" w:hAnsi="Courier New" w:cs="Courier New"/>
-          <w:sz w:val="20"/>
-          <w:szCs w:val="20"/>
-          <w:lang w:eastAsia="en-GB"/>
-        </w:rPr>
-        <w:t>java.util</w:t>
-      </w:r>
-      <w:proofErr w:type="gramEnd"/>
-      <w:r>
-        <w:rPr>
-          <w:rFonts w:ascii="Courier New" w:eastAsia="Times New Roman" w:hAnsi="Courier New" w:cs="Courier New"/>
-          <w:sz w:val="20"/>
-          <w:szCs w:val="20"/>
-          <w:lang w:eastAsia="en-GB"/>
-        </w:rPr>
-        <w:t>.ArrayList</w:t>
-      </w:r>
-      <w:proofErr w:type="spellEnd"/>
-      <w:r>
-        <w:rPr>
-          <w:rFonts w:ascii="Courier New" w:eastAsia="Times New Roman" w:hAnsi="Courier New" w:cs="Courier New"/>
-          <w:sz w:val="20"/>
-          <w:szCs w:val="20"/>
-          <w:lang w:eastAsia="en-GB"/>
-        </w:rPr>
-        <w:t xml:space="preserve"> </w:t>
-      </w:r>
-      <w:proofErr w:type="spellStart"/>
-      <w:r>
-        <w:rPr>
-          <w:rFonts w:ascii="Courier New" w:eastAsia="Times New Roman" w:hAnsi="Courier New" w:cs="Courier New"/>
-          <w:sz w:val="20"/>
-          <w:szCs w:val="20"/>
-          <w:lang w:eastAsia="en-GB"/>
-        </w:rPr>
-        <w:t>arr</w:t>
-      </w:r>
-      <w:proofErr w:type="spellEnd"/>
-      <w:r>
-        <w:rPr>
-          <w:rFonts w:ascii="Courier New" w:eastAsia="Times New Roman" w:hAnsi="Courier New" w:cs="Courier New"/>
-          <w:sz w:val="20"/>
-          <w:szCs w:val="20"/>
-          <w:lang w:eastAsia="en-GB"/>
-        </w:rPr>
-        <w:t xml:space="preserve"> where </w:t>
-      </w:r>
-      <w:proofErr w:type="spellStart"/>
-      <w:r>
-        <w:rPr>
-          <w:rFonts w:ascii="Courier New" w:eastAsia="Times New Roman" w:hAnsi="Courier New" w:cs="Courier New"/>
-          <w:sz w:val="20"/>
-          <w:szCs w:val="20"/>
-          <w:lang w:eastAsia="en-GB"/>
-        </w:rPr>
-        <w:t>arr.size</w:t>
-      </w:r>
-      <w:proofErr w:type="spellEnd"/>
-      <w:r>
-        <w:rPr>
-          <w:rFonts w:ascii="Courier New" w:eastAsia="Times New Roman" w:hAnsi="Courier New" w:cs="Courier New"/>
-          <w:sz w:val="20"/>
-          <w:szCs w:val="20"/>
-          <w:lang w:eastAsia="en-GB"/>
-        </w:rPr>
-        <w:t xml:space="preserve"> &gt; 100</w:t>
+          <w:noProof/>
+          <w:sz w:val="20"/>
+          <w:szCs w:val="20"/>
+          <w:lang w:eastAsia="en-GB"/>
+        </w:rPr>
+        <w:drawing>
+          <wp:inline distT="0" distB="0" distL="0" distR="0" wp14:anchorId="2210635E" wp14:editId="31A60568">
+            <wp:extent cx="5731510" cy="2164715"/>
+            <wp:effectExtent l="0" t="0" r="2540" b="6985"/>
+            <wp:docPr id="1500255990" name="Picture 3" descr="A screenshot of a computer&#10;&#10;Description automatically generated"/>
+            <wp:cNvGraphicFramePr>
+              <a:graphicFrameLocks xmlns:a="http://schemas.openxmlformats.org/drawingml/2006/main" noChangeAspect="1"/>
+            </wp:cNvGraphicFramePr>
+            <a:graphic xmlns:a="http://schemas.openxmlformats.org/drawingml/2006/main">
+              <a:graphicData uri="http://schemas.openxmlformats.org/drawingml/2006/picture">
+                <pic:pic xmlns:pic="http://schemas.openxmlformats.org/drawingml/2006/picture">
+                  <pic:nvPicPr>
+                    <pic:cNvPr id="1500255990" name="Picture 3" descr="A screenshot of a computer&#10;&#10;Description automatically generated"/>
+                    <pic:cNvPicPr/>
+                  </pic:nvPicPr>
+                  <pic:blipFill>
+                    <a:blip r:embed="rId13">
+                      <a:extLst>
+                        <a:ext uri="{28A0092B-C50C-407E-A947-70E740481C1C}">
+                          <a14:useLocalDpi xmlns:a14="http://schemas.microsoft.com/office/drawing/2010/main" val="0"/>
+                        </a:ext>
+                      </a:extLst>
+                    </a:blip>
+                    <a:stretch>
+                      <a:fillRect/>
+                    </a:stretch>
+                  </pic:blipFill>
+                  <pic:spPr>
+                    <a:xfrm>
+                      <a:off x="0" y="0"/>
+                      <a:ext cx="5731510" cy="2164715"/>
+                    </a:xfrm>
+                    <a:prstGeom prst="rect">
+                      <a:avLst/>
+                    </a:prstGeom>
+                  </pic:spPr>
+                </pic:pic>
+              </a:graphicData>
+            </a:graphic>
+          </wp:inline>
+        </w:drawing>
       </w:r>
     </w:p>
     <w:p>
@@ -2912,14 +2607,14 @@
           <w:szCs w:val="24"/>
           <w:lang w:eastAsia="en-GB"/>
         </w:rPr>
-        <w:t xml:space="preserve">Please note small OQL syntax difference in </w:t>
-      </w:r>
-      <w:proofErr w:type="spellStart"/>
-      <w:r>
-        <w:rPr>
-          <w:rFonts w:ascii="Times New Roman" w:eastAsia="Times New Roman" w:hAnsi="Times New Roman" w:cs="Times New Roman"/>
-          <w:sz w:val="24"/>
-          <w:szCs w:val="24"/>
+        <w:t xml:space="preserve">Startup </w:t>
+      </w:r>
+      <w:proofErr w:type="spellStart"/>
+      <w:r>
+        <w:rPr>
+          <w:rFonts w:ascii="Courier New" w:eastAsia="Times New Roman" w:hAnsi="Courier New" w:cs="Courier New"/>
+          <w:sz w:val="20"/>
+          <w:szCs w:val="20"/>
           <w:lang w:eastAsia="en-GB"/>
         </w:rPr>
         <w:t>jhat</w:t>
@@ -2932,114 +2627,27 @@
           <w:szCs w:val="24"/>
           <w:lang w:eastAsia="en-GB"/>
         </w:rPr>
-        <w:t xml:space="preserve"> and </w:t>
-      </w:r>
-      <w:proofErr w:type="spellStart"/>
-      <w:r>
-        <w:rPr>
-          <w:rFonts w:ascii="Times New Roman" w:eastAsia="Times New Roman" w:hAnsi="Times New Roman" w:cs="Times New Roman"/>
-          <w:sz w:val="24"/>
-          <w:szCs w:val="24"/>
-          <w:lang w:eastAsia="en-GB"/>
-        </w:rPr>
-        <w:t>jvisualvm</w:t>
-      </w:r>
-      <w:proofErr w:type="spellEnd"/>
-      <w:r>
-        <w:rPr>
-          <w:rFonts w:ascii="Times New Roman" w:eastAsia="Times New Roman" w:hAnsi="Times New Roman" w:cs="Times New Roman"/>
-          <w:sz w:val="24"/>
-          <w:szCs w:val="24"/>
-          <w:lang w:eastAsia="en-GB"/>
-        </w:rPr>
-        <w:t>.</w:t>
-      </w:r>
-    </w:p>
-    <w:p>
-      <w:pPr>
-        <w:spacing w:before="100" w:beforeAutospacing="1" w:after="100" w:afterAutospacing="1" w:line="240" w:lineRule="auto"/>
-        <w:outlineLvl w:val="1"/>
-        <w:rPr>
-          <w:rFonts w:ascii="Times New Roman" w:eastAsia="Times New Roman" w:hAnsi="Times New Roman" w:cs="Times New Roman"/>
-          <w:b/>
-          <w:bCs/>
-          <w:sz w:val="36"/>
-          <w:szCs w:val="36"/>
-          <w:lang w:eastAsia="en-GB"/>
-        </w:rPr>
-      </w:pPr>
-      <w:r>
-        <w:rPr>
-          <w:rFonts w:ascii="Times New Roman" w:eastAsia="Times New Roman" w:hAnsi="Times New Roman" w:cs="Times New Roman"/>
-          <w:b/>
-          <w:bCs/>
-          <w:sz w:val="36"/>
-          <w:szCs w:val="36"/>
-          <w:lang w:eastAsia="en-GB"/>
-        </w:rPr>
-        <w:t>Deadlock troubleshooting</w:t>
-      </w:r>
-    </w:p>
-    <w:p>
-      <w:pPr>
-        <w:spacing w:before="100" w:beforeAutospacing="1" w:after="100" w:afterAutospacing="1" w:line="240" w:lineRule="auto"/>
-        <w:outlineLvl w:val="3"/>
-        <w:rPr>
-          <w:rFonts w:ascii="Times New Roman" w:eastAsia="Times New Roman" w:hAnsi="Times New Roman" w:cs="Times New Roman"/>
-          <w:b/>
-          <w:bCs/>
-          <w:sz w:val="24"/>
-          <w:szCs w:val="24"/>
-          <w:lang w:eastAsia="en-GB"/>
-        </w:rPr>
-      </w:pPr>
-      <w:r>
-        <w:rPr>
-          <w:rFonts w:ascii="Times New Roman" w:eastAsia="Times New Roman" w:hAnsi="Times New Roman" w:cs="Times New Roman"/>
-          <w:b/>
-          <w:bCs/>
-          <w:sz w:val="24"/>
-          <w:szCs w:val="24"/>
-          <w:lang w:eastAsia="en-GB"/>
-        </w:rPr>
-        <w:t xml:space="preserve">Get </w:t>
-      </w:r>
-      <w:proofErr w:type="gramStart"/>
-      <w:r>
-        <w:rPr>
-          <w:rFonts w:ascii="Times New Roman" w:eastAsia="Times New Roman" w:hAnsi="Times New Roman" w:cs="Times New Roman"/>
-          <w:b/>
-          <w:bCs/>
-          <w:sz w:val="24"/>
-          <w:szCs w:val="24"/>
-          <w:lang w:eastAsia="en-GB"/>
-        </w:rPr>
-        <w:t>deadlock</w:t>
-      </w:r>
-      <w:proofErr w:type="gramEnd"/>
-    </w:p>
-    <w:p>
-      <w:pPr>
-        <w:numPr>
-          <w:ilvl w:val="0"/>
-          <w:numId w:val="6"/>
-        </w:numPr>
-        <w:spacing w:before="100" w:beforeAutospacing="1" w:after="100" w:afterAutospacing="1" w:line="240" w:lineRule="auto"/>
-        <w:rPr>
-          <w:rFonts w:ascii="Times New Roman" w:eastAsia="Times New Roman" w:hAnsi="Times New Roman" w:cs="Times New Roman"/>
-          <w:sz w:val="24"/>
-          <w:szCs w:val="24"/>
-          <w:lang w:eastAsia="en-GB"/>
-        </w:rPr>
-      </w:pPr>
-      <w:r>
-        <w:rPr>
-          <w:rFonts w:ascii="Times New Roman" w:eastAsia="Times New Roman" w:hAnsi="Times New Roman" w:cs="Times New Roman"/>
-          <w:sz w:val="24"/>
-          <w:szCs w:val="24"/>
-          <w:lang w:eastAsia="en-GB"/>
-        </w:rPr>
-        <w:t>Execute java application that simulates deadlock:</w:t>
+        <w:t xml:space="preserve"> (note: </w:t>
+      </w:r>
+      <w:proofErr w:type="spellStart"/>
+      <w:r>
+        <w:rPr>
+          <w:rFonts w:ascii="Courier New" w:eastAsia="Times New Roman" w:hAnsi="Courier New" w:cs="Courier New"/>
+          <w:sz w:val="20"/>
+          <w:szCs w:val="20"/>
+          <w:lang w:eastAsia="en-GB"/>
+        </w:rPr>
+        <w:t>jhat</w:t>
+      </w:r>
+      <w:proofErr w:type="spellEnd"/>
+      <w:r>
+        <w:rPr>
+          <w:rFonts w:ascii="Times New Roman" w:eastAsia="Times New Roman" w:hAnsi="Times New Roman" w:cs="Times New Roman"/>
+          <w:sz w:val="24"/>
+          <w:szCs w:val="24"/>
+          <w:lang w:eastAsia="en-GB"/>
+        </w:rPr>
+        <w:t xml:space="preserve"> was decommissioned in JDK 9)</w:t>
       </w:r>
     </w:p>
     <w:p>
@@ -3077,15 +2685,63 @@
           <w:szCs w:val="20"/>
           <w:lang w:eastAsia="en-GB"/>
         </w:rPr>
-        <w:t xml:space="preserve">    java -jar deadlock-1.0.0-SNAPSHOT.jar</w:t>
-      </w:r>
-    </w:p>
-    <w:p>
-      <w:pPr>
-        <w:numPr>
-          <w:ilvl w:val="0"/>
-          <w:numId w:val="7"/>
-        </w:numPr>
+        <w:lastRenderedPageBreak/>
+        <w:t xml:space="preserve">    </w:t>
+      </w:r>
+      <w:proofErr w:type="spellStart"/>
+      <w:r>
+        <w:rPr>
+          <w:rFonts w:ascii="Courier New" w:eastAsia="Times New Roman" w:hAnsi="Courier New" w:cs="Courier New"/>
+          <w:sz w:val="20"/>
+          <w:szCs w:val="20"/>
+          <w:lang w:eastAsia="en-GB"/>
+        </w:rPr>
+        <w:t>jhat</w:t>
+      </w:r>
+      <w:proofErr w:type="spellEnd"/>
+      <w:r>
+        <w:rPr>
+          <w:rFonts w:ascii="Courier New" w:eastAsia="Times New Roman" w:hAnsi="Courier New" w:cs="Courier New"/>
+          <w:sz w:val="20"/>
+          <w:szCs w:val="20"/>
+          <w:lang w:eastAsia="en-GB"/>
+        </w:rPr>
+        <w:t xml:space="preserve"> &lt;</w:t>
+      </w:r>
+      <w:proofErr w:type="spellStart"/>
+      <w:r>
+        <w:rPr>
+          <w:rFonts w:ascii="Courier New" w:eastAsia="Times New Roman" w:hAnsi="Courier New" w:cs="Courier New"/>
+          <w:sz w:val="20"/>
+          <w:szCs w:val="20"/>
+          <w:lang w:eastAsia="en-GB"/>
+        </w:rPr>
+        <w:t>head_</w:t>
+      </w:r>
+      <w:proofErr w:type="gramStart"/>
+      <w:r>
+        <w:rPr>
+          <w:rFonts w:ascii="Courier New" w:eastAsia="Times New Roman" w:hAnsi="Courier New" w:cs="Courier New"/>
+          <w:sz w:val="20"/>
+          <w:szCs w:val="20"/>
+          <w:lang w:eastAsia="en-GB"/>
+        </w:rPr>
+        <w:t>dump.hprof</w:t>
+      </w:r>
+      <w:proofErr w:type="spellEnd"/>
+      <w:proofErr w:type="gramEnd"/>
+      <w:r>
+        <w:rPr>
+          <w:rFonts w:ascii="Courier New" w:eastAsia="Times New Roman" w:hAnsi="Courier New" w:cs="Courier New"/>
+          <w:sz w:val="20"/>
+          <w:szCs w:val="20"/>
+          <w:lang w:eastAsia="en-GB"/>
+        </w:rPr>
+        <w:t>&gt;</w:t>
+      </w:r>
+    </w:p>
+    <w:p>
+      <w:pPr>
         <w:spacing w:before="100" w:beforeAutospacing="1" w:after="100" w:afterAutospacing="1" w:line="240" w:lineRule="auto"/>
         <w:rPr>
           <w:rFonts w:ascii="Times New Roman" w:eastAsia="Times New Roman" w:hAnsi="Times New Roman" w:cs="Times New Roman"/>
@@ -3101,8 +2757,9 @@
           <w:szCs w:val="24"/>
           <w:lang w:eastAsia="en-GB"/>
         </w:rPr>
-        <w:t xml:space="preserve">Get thread dump and locate lines </w:t>
-      </w:r>
+        <w:t xml:space="preserve">Execute OQL in </w:t>
+      </w:r>
+      <w:proofErr w:type="spellStart"/>
       <w:proofErr w:type="gramStart"/>
       <w:r>
         <w:rPr>
@@ -3111,18 +2768,10 @@
           <w:szCs w:val="24"/>
           <w:lang w:eastAsia="en-GB"/>
         </w:rPr>
-        <w:t>similar to</w:t>
-      </w:r>
+        <w:t>jhat</w:t>
+      </w:r>
+      <w:proofErr w:type="spellEnd"/>
       <w:proofErr w:type="gramEnd"/>
-      <w:r>
-        <w:rPr>
-          <w:rFonts w:ascii="Times New Roman" w:eastAsia="Times New Roman" w:hAnsi="Times New Roman" w:cs="Times New Roman"/>
-          <w:sz w:val="24"/>
-          <w:szCs w:val="24"/>
-          <w:lang w:eastAsia="en-GB"/>
-        </w:rPr>
-        <w:t>:</w:t>
-      </w:r>
     </w:p>
     <w:p>
       <w:pPr>
@@ -3159,7 +2808,109 @@
           <w:szCs w:val="20"/>
           <w:lang w:eastAsia="en-GB"/>
         </w:rPr>
-        <w:t>Found one Java-level deadlock:</w:t>
+        <w:t xml:space="preserve">    select [</w:t>
+      </w:r>
+      <w:proofErr w:type="spellStart"/>
+      <w:r>
+        <w:rPr>
+          <w:rFonts w:ascii="Courier New" w:eastAsia="Times New Roman" w:hAnsi="Courier New" w:cs="Courier New"/>
+          <w:sz w:val="20"/>
+          <w:szCs w:val="20"/>
+          <w:lang w:eastAsia="en-GB"/>
+        </w:rPr>
+        <w:t>objs</w:t>
+      </w:r>
+      <w:proofErr w:type="spellEnd"/>
+      <w:r>
+        <w:rPr>
+          <w:rFonts w:ascii="Courier New" w:eastAsia="Times New Roman" w:hAnsi="Courier New" w:cs="Courier New"/>
+          <w:sz w:val="20"/>
+          <w:szCs w:val="20"/>
+          <w:lang w:eastAsia="en-GB"/>
+        </w:rPr>
+        <w:t xml:space="preserve">, </w:t>
+      </w:r>
+      <w:proofErr w:type="spellStart"/>
+      <w:proofErr w:type="gramStart"/>
+      <w:r>
+        <w:rPr>
+          <w:rFonts w:ascii="Courier New" w:eastAsia="Times New Roman" w:hAnsi="Courier New" w:cs="Courier New"/>
+          <w:sz w:val="20"/>
+          <w:szCs w:val="20"/>
+          <w:lang w:eastAsia="en-GB"/>
+        </w:rPr>
+        <w:t>objs.length</w:t>
+      </w:r>
+      <w:proofErr w:type="spellEnd"/>
+      <w:proofErr w:type="gramEnd"/>
+      <w:r>
+        <w:rPr>
+          <w:rFonts w:ascii="Courier New" w:eastAsia="Times New Roman" w:hAnsi="Courier New" w:cs="Courier New"/>
+          <w:sz w:val="20"/>
+          <w:szCs w:val="20"/>
+          <w:lang w:eastAsia="en-GB"/>
+        </w:rPr>
+        <w:t>] from [</w:t>
+      </w:r>
+      <w:proofErr w:type="spellStart"/>
+      <w:r>
+        <w:rPr>
+          <w:rFonts w:ascii="Courier New" w:eastAsia="Times New Roman" w:hAnsi="Courier New" w:cs="Courier New"/>
+          <w:sz w:val="20"/>
+          <w:szCs w:val="20"/>
+          <w:lang w:eastAsia="en-GB"/>
+        </w:rPr>
+        <w:t>Ljava.lang.Object</w:t>
+      </w:r>
+      <w:proofErr w:type="spellEnd"/>
+      <w:r>
+        <w:rPr>
+          <w:rFonts w:ascii="Courier New" w:eastAsia="Times New Roman" w:hAnsi="Courier New" w:cs="Courier New"/>
+          <w:sz w:val="20"/>
+          <w:szCs w:val="20"/>
+          <w:lang w:eastAsia="en-GB"/>
+        </w:rPr>
+        <w:t xml:space="preserve">; </w:t>
+      </w:r>
+      <w:proofErr w:type="spellStart"/>
+      <w:r>
+        <w:rPr>
+          <w:rFonts w:ascii="Courier New" w:eastAsia="Times New Roman" w:hAnsi="Courier New" w:cs="Courier New"/>
+          <w:sz w:val="20"/>
+          <w:szCs w:val="20"/>
+          <w:lang w:eastAsia="en-GB"/>
+        </w:rPr>
+        <w:t>objs</w:t>
+      </w:r>
+      <w:proofErr w:type="spellEnd"/>
+      <w:r>
+        <w:rPr>
+          <w:rFonts w:ascii="Courier New" w:eastAsia="Times New Roman" w:hAnsi="Courier New" w:cs="Courier New"/>
+          <w:sz w:val="20"/>
+          <w:szCs w:val="20"/>
+          <w:lang w:eastAsia="en-GB"/>
+        </w:rPr>
+        <w:t xml:space="preserve"> where </w:t>
+      </w:r>
+      <w:proofErr w:type="spellStart"/>
+      <w:r>
+        <w:rPr>
+          <w:rFonts w:ascii="Courier New" w:eastAsia="Times New Roman" w:hAnsi="Courier New" w:cs="Courier New"/>
+          <w:sz w:val="20"/>
+          <w:szCs w:val="20"/>
+          <w:lang w:eastAsia="en-GB"/>
+        </w:rPr>
+        <w:t>objs.length</w:t>
+      </w:r>
+      <w:proofErr w:type="spellEnd"/>
+      <w:r>
+        <w:rPr>
+          <w:rFonts w:ascii="Courier New" w:eastAsia="Times New Roman" w:hAnsi="Courier New" w:cs="Courier New"/>
+          <w:sz w:val="20"/>
+          <w:szCs w:val="20"/>
+          <w:lang w:eastAsia="en-GB"/>
+        </w:rPr>
+        <w:t xml:space="preserve"> &gt; 100</w:t>
       </w:r>
     </w:p>
     <w:p>
@@ -3197,7 +2948,89 @@
           <w:szCs w:val="20"/>
           <w:lang w:eastAsia="en-GB"/>
         </w:rPr>
-        <w:t>=============================</w:t>
+        <w:t xml:space="preserve">    select referrers(</w:t>
+      </w:r>
+      <w:proofErr w:type="spellStart"/>
+      <w:r>
+        <w:rPr>
+          <w:rFonts w:ascii="Courier New" w:eastAsia="Times New Roman" w:hAnsi="Courier New" w:cs="Courier New"/>
+          <w:sz w:val="20"/>
+          <w:szCs w:val="20"/>
+          <w:lang w:eastAsia="en-GB"/>
+        </w:rPr>
+        <w:t>objs</w:t>
+      </w:r>
+      <w:proofErr w:type="spellEnd"/>
+      <w:r>
+        <w:rPr>
+          <w:rFonts w:ascii="Courier New" w:eastAsia="Times New Roman" w:hAnsi="Courier New" w:cs="Courier New"/>
+          <w:sz w:val="20"/>
+          <w:szCs w:val="20"/>
+          <w:lang w:eastAsia="en-GB"/>
+        </w:rPr>
+        <w:t>) from [</w:t>
+      </w:r>
+      <w:proofErr w:type="spellStart"/>
+      <w:proofErr w:type="gramStart"/>
+      <w:r>
+        <w:rPr>
+          <w:rFonts w:ascii="Courier New" w:eastAsia="Times New Roman" w:hAnsi="Courier New" w:cs="Courier New"/>
+          <w:sz w:val="20"/>
+          <w:szCs w:val="20"/>
+          <w:lang w:eastAsia="en-GB"/>
+        </w:rPr>
+        <w:t>Ljava.lang.Object</w:t>
+      </w:r>
+      <w:proofErr w:type="spellEnd"/>
+      <w:proofErr w:type="gramEnd"/>
+      <w:r>
+        <w:rPr>
+          <w:rFonts w:ascii="Courier New" w:eastAsia="Times New Roman" w:hAnsi="Courier New" w:cs="Courier New"/>
+          <w:sz w:val="20"/>
+          <w:szCs w:val="20"/>
+          <w:lang w:eastAsia="en-GB"/>
+        </w:rPr>
+        <w:t xml:space="preserve">; </w:t>
+      </w:r>
+      <w:proofErr w:type="spellStart"/>
+      <w:r>
+        <w:rPr>
+          <w:rFonts w:ascii="Courier New" w:eastAsia="Times New Roman" w:hAnsi="Courier New" w:cs="Courier New"/>
+          <w:sz w:val="20"/>
+          <w:szCs w:val="20"/>
+          <w:lang w:eastAsia="en-GB"/>
+        </w:rPr>
+        <w:t>objs</w:t>
+      </w:r>
+      <w:proofErr w:type="spellEnd"/>
+      <w:r>
+        <w:rPr>
+          <w:rFonts w:ascii="Courier New" w:eastAsia="Times New Roman" w:hAnsi="Courier New" w:cs="Courier New"/>
+          <w:sz w:val="20"/>
+          <w:szCs w:val="20"/>
+          <w:lang w:eastAsia="en-GB"/>
+        </w:rPr>
+        <w:t xml:space="preserve"> where </w:t>
+      </w:r>
+      <w:proofErr w:type="spellStart"/>
+      <w:r>
+        <w:rPr>
+          <w:rFonts w:ascii="Courier New" w:eastAsia="Times New Roman" w:hAnsi="Courier New" w:cs="Courier New"/>
+          <w:sz w:val="20"/>
+          <w:szCs w:val="20"/>
+          <w:lang w:eastAsia="en-GB"/>
+        </w:rPr>
+        <w:t>objs.length</w:t>
+      </w:r>
+      <w:proofErr w:type="spellEnd"/>
+      <w:r>
+        <w:rPr>
+          <w:rFonts w:ascii="Courier New" w:eastAsia="Times New Roman" w:hAnsi="Courier New" w:cs="Courier New"/>
+          <w:sz w:val="20"/>
+          <w:szCs w:val="20"/>
+          <w:lang w:eastAsia="en-GB"/>
+        </w:rPr>
+        <w:t xml:space="preserve"> &gt; 100</w:t>
       </w:r>
     </w:p>
     <w:p>
@@ -3235,7 +3068,245 @@
           <w:szCs w:val="20"/>
           <w:lang w:eastAsia="en-GB"/>
         </w:rPr>
-        <w:t>"Thread 2":</w:t>
+        <w:t xml:space="preserve">    select referrers(</w:t>
+      </w:r>
+      <w:proofErr w:type="spellStart"/>
+      <w:r>
+        <w:rPr>
+          <w:rFonts w:ascii="Courier New" w:eastAsia="Times New Roman" w:hAnsi="Courier New" w:cs="Courier New"/>
+          <w:sz w:val="20"/>
+          <w:szCs w:val="20"/>
+          <w:lang w:eastAsia="en-GB"/>
+        </w:rPr>
+        <w:t>arr</w:t>
+      </w:r>
+      <w:proofErr w:type="spellEnd"/>
+      <w:r>
+        <w:rPr>
+          <w:rFonts w:ascii="Courier New" w:eastAsia="Times New Roman" w:hAnsi="Courier New" w:cs="Courier New"/>
+          <w:sz w:val="20"/>
+          <w:szCs w:val="20"/>
+          <w:lang w:eastAsia="en-GB"/>
+        </w:rPr>
+        <w:t xml:space="preserve">) from </w:t>
+      </w:r>
+      <w:proofErr w:type="spellStart"/>
+      <w:proofErr w:type="gramStart"/>
+      <w:r>
+        <w:rPr>
+          <w:rFonts w:ascii="Courier New" w:eastAsia="Times New Roman" w:hAnsi="Courier New" w:cs="Courier New"/>
+          <w:sz w:val="20"/>
+          <w:szCs w:val="20"/>
+          <w:lang w:eastAsia="en-GB"/>
+        </w:rPr>
+        <w:t>java.util</w:t>
+      </w:r>
+      <w:proofErr w:type="gramEnd"/>
+      <w:r>
+        <w:rPr>
+          <w:rFonts w:ascii="Courier New" w:eastAsia="Times New Roman" w:hAnsi="Courier New" w:cs="Courier New"/>
+          <w:sz w:val="20"/>
+          <w:szCs w:val="20"/>
+          <w:lang w:eastAsia="en-GB"/>
+        </w:rPr>
+        <w:t>.ArrayList</w:t>
+      </w:r>
+      <w:proofErr w:type="spellEnd"/>
+      <w:r>
+        <w:rPr>
+          <w:rFonts w:ascii="Courier New" w:eastAsia="Times New Roman" w:hAnsi="Courier New" w:cs="Courier New"/>
+          <w:sz w:val="20"/>
+          <w:szCs w:val="20"/>
+          <w:lang w:eastAsia="en-GB"/>
+        </w:rPr>
+        <w:t xml:space="preserve"> </w:t>
+      </w:r>
+      <w:proofErr w:type="spellStart"/>
+      <w:r>
+        <w:rPr>
+          <w:rFonts w:ascii="Courier New" w:eastAsia="Times New Roman" w:hAnsi="Courier New" w:cs="Courier New"/>
+          <w:sz w:val="20"/>
+          <w:szCs w:val="20"/>
+          <w:lang w:eastAsia="en-GB"/>
+        </w:rPr>
+        <w:t>arr</w:t>
+      </w:r>
+      <w:proofErr w:type="spellEnd"/>
+      <w:r>
+        <w:rPr>
+          <w:rFonts w:ascii="Courier New" w:eastAsia="Times New Roman" w:hAnsi="Courier New" w:cs="Courier New"/>
+          <w:sz w:val="20"/>
+          <w:szCs w:val="20"/>
+          <w:lang w:eastAsia="en-GB"/>
+        </w:rPr>
+        <w:t xml:space="preserve"> where </w:t>
+      </w:r>
+      <w:proofErr w:type="spellStart"/>
+      <w:r>
+        <w:rPr>
+          <w:rFonts w:ascii="Courier New" w:eastAsia="Times New Roman" w:hAnsi="Courier New" w:cs="Courier New"/>
+          <w:sz w:val="20"/>
+          <w:szCs w:val="20"/>
+          <w:lang w:eastAsia="en-GB"/>
+        </w:rPr>
+        <w:t>arr.size</w:t>
+      </w:r>
+      <w:proofErr w:type="spellEnd"/>
+      <w:r>
+        <w:rPr>
+          <w:rFonts w:ascii="Courier New" w:eastAsia="Times New Roman" w:hAnsi="Courier New" w:cs="Courier New"/>
+          <w:sz w:val="20"/>
+          <w:szCs w:val="20"/>
+          <w:lang w:eastAsia="en-GB"/>
+        </w:rPr>
+        <w:t xml:space="preserve"> &gt; 100</w:t>
+      </w:r>
+    </w:p>
+    <w:p>
+      <w:pPr>
+        <w:spacing w:before="100" w:beforeAutospacing="1" w:after="100" w:afterAutospacing="1" w:line="240" w:lineRule="auto"/>
+        <w:rPr>
+          <w:rFonts w:ascii="Times New Roman" w:eastAsia="Times New Roman" w:hAnsi="Times New Roman" w:cs="Times New Roman"/>
+          <w:sz w:val="24"/>
+          <w:szCs w:val="24"/>
+          <w:lang w:eastAsia="en-GB"/>
+        </w:rPr>
+      </w:pPr>
+      <w:r>
+        <w:rPr>
+          <w:rFonts w:ascii="Times New Roman" w:eastAsia="Times New Roman" w:hAnsi="Times New Roman" w:cs="Times New Roman"/>
+          <w:sz w:val="24"/>
+          <w:szCs w:val="24"/>
+          <w:lang w:eastAsia="en-GB"/>
+        </w:rPr>
+        <w:t xml:space="preserve">Please note small OQL syntax difference in </w:t>
+      </w:r>
+      <w:proofErr w:type="spellStart"/>
+      <w:r>
+        <w:rPr>
+          <w:rFonts w:ascii="Times New Roman" w:eastAsia="Times New Roman" w:hAnsi="Times New Roman" w:cs="Times New Roman"/>
+          <w:sz w:val="24"/>
+          <w:szCs w:val="24"/>
+          <w:lang w:eastAsia="en-GB"/>
+        </w:rPr>
+        <w:t>jhat</w:t>
+      </w:r>
+      <w:proofErr w:type="spellEnd"/>
+      <w:r>
+        <w:rPr>
+          <w:rFonts w:ascii="Times New Roman" w:eastAsia="Times New Roman" w:hAnsi="Times New Roman" w:cs="Times New Roman"/>
+          <w:sz w:val="24"/>
+          <w:szCs w:val="24"/>
+          <w:lang w:eastAsia="en-GB"/>
+        </w:rPr>
+        <w:t xml:space="preserve"> and </w:t>
+      </w:r>
+      <w:proofErr w:type="spellStart"/>
+      <w:r>
+        <w:rPr>
+          <w:rFonts w:ascii="Times New Roman" w:eastAsia="Times New Roman" w:hAnsi="Times New Roman" w:cs="Times New Roman"/>
+          <w:sz w:val="24"/>
+          <w:szCs w:val="24"/>
+          <w:lang w:eastAsia="en-GB"/>
+        </w:rPr>
+        <w:t>jvisualvm</w:t>
+      </w:r>
+      <w:proofErr w:type="spellEnd"/>
+      <w:r>
+        <w:rPr>
+          <w:rFonts w:ascii="Times New Roman" w:eastAsia="Times New Roman" w:hAnsi="Times New Roman" w:cs="Times New Roman"/>
+          <w:sz w:val="24"/>
+          <w:szCs w:val="24"/>
+          <w:lang w:eastAsia="en-GB"/>
+        </w:rPr>
+        <w:t>.</w:t>
+      </w:r>
+    </w:p>
+    <w:p>
+      <w:pPr>
+        <w:spacing w:before="100" w:beforeAutospacing="1" w:after="100" w:afterAutospacing="1" w:line="240" w:lineRule="auto"/>
+        <w:outlineLvl w:val="1"/>
+        <w:rPr>
+          <w:rFonts w:ascii="Times New Roman" w:eastAsia="Times New Roman" w:hAnsi="Times New Roman" w:cs="Times New Roman"/>
+          <w:b/>
+          <w:bCs/>
+          <w:sz w:val="36"/>
+          <w:szCs w:val="36"/>
+          <w:lang w:eastAsia="en-GB"/>
+        </w:rPr>
+      </w:pPr>
+      <w:r>
+        <w:rPr>
+          <w:rFonts w:ascii="Times New Roman" w:eastAsia="Times New Roman" w:hAnsi="Times New Roman" w:cs="Times New Roman"/>
+          <w:b/>
+          <w:bCs/>
+          <w:sz w:val="36"/>
+          <w:szCs w:val="36"/>
+          <w:lang w:eastAsia="en-GB"/>
+        </w:rPr>
+        <w:t>Deadlock troubleshooting</w:t>
+      </w:r>
+    </w:p>
+    <w:p>
+      <w:pPr>
+        <w:spacing w:before="100" w:beforeAutospacing="1" w:after="100" w:afterAutospacing="1" w:line="240" w:lineRule="auto"/>
+        <w:outlineLvl w:val="3"/>
+        <w:rPr>
+          <w:rFonts w:ascii="Times New Roman" w:eastAsia="Times New Roman" w:hAnsi="Times New Roman" w:cs="Times New Roman"/>
+          <w:b/>
+          <w:bCs/>
+          <w:sz w:val="24"/>
+          <w:szCs w:val="24"/>
+          <w:lang w:eastAsia="en-GB"/>
+        </w:rPr>
+      </w:pPr>
+      <w:r>
+        <w:rPr>
+          <w:rFonts w:ascii="Times New Roman" w:eastAsia="Times New Roman" w:hAnsi="Times New Roman" w:cs="Times New Roman"/>
+          <w:b/>
+          <w:bCs/>
+          <w:sz w:val="24"/>
+          <w:szCs w:val="24"/>
+          <w:lang w:eastAsia="en-GB"/>
+        </w:rPr>
+        <w:t xml:space="preserve">Get </w:t>
+      </w:r>
+      <w:proofErr w:type="gramStart"/>
+      <w:r>
+        <w:rPr>
+          <w:rFonts w:ascii="Times New Roman" w:eastAsia="Times New Roman" w:hAnsi="Times New Roman" w:cs="Times New Roman"/>
+          <w:b/>
+          <w:bCs/>
+          <w:sz w:val="24"/>
+          <w:szCs w:val="24"/>
+          <w:lang w:eastAsia="en-GB"/>
+        </w:rPr>
+        <w:t>deadlock</w:t>
+      </w:r>
+      <w:proofErr w:type="gramEnd"/>
+    </w:p>
+    <w:p>
+      <w:pPr>
+        <w:numPr>
+          <w:ilvl w:val="0"/>
+          <w:numId w:val="6"/>
+        </w:numPr>
+        <w:spacing w:before="100" w:beforeAutospacing="1" w:after="100" w:afterAutospacing="1" w:line="240" w:lineRule="auto"/>
+        <w:rPr>
+          <w:rFonts w:ascii="Times New Roman" w:eastAsia="Times New Roman" w:hAnsi="Times New Roman" w:cs="Times New Roman"/>
+          <w:sz w:val="24"/>
+          <w:szCs w:val="24"/>
+          <w:lang w:eastAsia="en-GB"/>
+        </w:rPr>
+      </w:pPr>
+      <w:r>
+        <w:rPr>
+          <w:rFonts w:ascii="Times New Roman" w:eastAsia="Times New Roman" w:hAnsi="Times New Roman" w:cs="Times New Roman"/>
+          <w:sz w:val="24"/>
+          <w:szCs w:val="24"/>
+          <w:lang w:eastAsia="en-GB"/>
+        </w:rPr>
+        <w:t>Execute java application that simulates deadlock:</w:t>
       </w:r>
     </w:p>
     <w:p>
@@ -3273,38 +3344,51 @@
           <w:szCs w:val="20"/>
           <w:lang w:eastAsia="en-GB"/>
         </w:rPr>
-        <w:t xml:space="preserve">  waiting to lock monitor 0x000000001bf40b68 (object 0x000000076b7777c8, a </w:t>
-      </w:r>
-      <w:proofErr w:type="spellStart"/>
+        <w:t xml:space="preserve">    java -jar deadlock-1.0.0-SNAPSHOT.jar</w:t>
+      </w:r>
+    </w:p>
+    <w:p>
+      <w:pPr>
+        <w:numPr>
+          <w:ilvl w:val="0"/>
+          <w:numId w:val="7"/>
+        </w:numPr>
+        <w:spacing w:before="100" w:beforeAutospacing="1" w:after="100" w:afterAutospacing="1" w:line="240" w:lineRule="auto"/>
+        <w:rPr>
+          <w:rFonts w:ascii="Times New Roman" w:eastAsia="Times New Roman" w:hAnsi="Times New Roman" w:cs="Times New Roman"/>
+          <w:sz w:val="24"/>
+          <w:szCs w:val="24"/>
+          <w:lang w:eastAsia="en-GB"/>
+        </w:rPr>
+      </w:pPr>
+      <w:r>
+        <w:rPr>
+          <w:rFonts w:ascii="Times New Roman" w:eastAsia="Times New Roman" w:hAnsi="Times New Roman" w:cs="Times New Roman"/>
+          <w:sz w:val="24"/>
+          <w:szCs w:val="24"/>
+          <w:lang w:eastAsia="en-GB"/>
+        </w:rPr>
+        <w:t xml:space="preserve">Get thread dump and locate lines </w:t>
+      </w:r>
       <w:proofErr w:type="gramStart"/>
       <w:r>
         <w:rPr>
-          <w:rFonts w:ascii="Courier New" w:eastAsia="Times New Roman" w:hAnsi="Courier New" w:cs="Courier New"/>
-          <w:sz w:val="20"/>
-          <w:szCs w:val="20"/>
-          <w:lang w:eastAsia="en-GB"/>
-        </w:rPr>
-        <w:t>java.lang</w:t>
+          <w:rFonts w:ascii="Times New Roman" w:eastAsia="Times New Roman" w:hAnsi="Times New Roman" w:cs="Times New Roman"/>
+          <w:sz w:val="24"/>
+          <w:szCs w:val="24"/>
+          <w:lang w:eastAsia="en-GB"/>
+        </w:rPr>
+        <w:t>similar to</w:t>
       </w:r>
       <w:proofErr w:type="gramEnd"/>
       <w:r>
         <w:rPr>
-          <w:rFonts w:ascii="Courier New" w:eastAsia="Times New Roman" w:hAnsi="Courier New" w:cs="Courier New"/>
-          <w:sz w:val="20"/>
-          <w:szCs w:val="20"/>
-          <w:lang w:eastAsia="en-GB"/>
-        </w:rPr>
-        <w:t>.Object</w:t>
-      </w:r>
-      <w:proofErr w:type="spellEnd"/>
-      <w:r>
-        <w:rPr>
-          <w:rFonts w:ascii="Courier New" w:eastAsia="Times New Roman" w:hAnsi="Courier New" w:cs="Courier New"/>
-          <w:sz w:val="20"/>
-          <w:szCs w:val="20"/>
-          <w:lang w:eastAsia="en-GB"/>
-        </w:rPr>
-        <w:t>),</w:t>
+          <w:rFonts w:ascii="Times New Roman" w:eastAsia="Times New Roman" w:hAnsi="Times New Roman" w:cs="Times New Roman"/>
+          <w:sz w:val="24"/>
+          <w:szCs w:val="24"/>
+          <w:lang w:eastAsia="en-GB"/>
+        </w:rPr>
+        <w:t>:</w:t>
       </w:r>
     </w:p>
     <w:p>
@@ -3342,19 +3426,8 @@
           <w:szCs w:val="20"/>
           <w:lang w:eastAsia="en-GB"/>
         </w:rPr>
-        <w:t xml:space="preserve">  which is held by "Thread </w:t>
-      </w:r>
-      <w:proofErr w:type="gramStart"/>
-      <w:r>
-        <w:rPr>
-          <w:rFonts w:ascii="Courier New" w:eastAsia="Times New Roman" w:hAnsi="Courier New" w:cs="Courier New"/>
-          <w:sz w:val="20"/>
-          <w:szCs w:val="20"/>
-          <w:lang w:eastAsia="en-GB"/>
-        </w:rPr>
-        <w:t>1"</w:t>
-      </w:r>
-      <w:proofErr w:type="gramEnd"/>
+        <w:t>Found one Java-level deadlock:</w:t>
+      </w:r>
     </w:p>
     <w:p>
       <w:pPr>
@@ -3391,7 +3464,7 @@
           <w:szCs w:val="20"/>
           <w:lang w:eastAsia="en-GB"/>
         </w:rPr>
-        <w:t>"Thread 1":</w:t>
+        <w:t>=============================</w:t>
       </w:r>
     </w:p>
     <w:p>
@@ -3429,38 +3502,7 @@
           <w:szCs w:val="20"/>
           <w:lang w:eastAsia="en-GB"/>
         </w:rPr>
-        <w:t xml:space="preserve">  waiting to lock monitor 0x000000001bf43608 (object 0x000000076b7777d8, a </w:t>
-      </w:r>
-      <w:proofErr w:type="spellStart"/>
-      <w:proofErr w:type="gramStart"/>
-      <w:r>
-        <w:rPr>
-          <w:rFonts w:ascii="Courier New" w:eastAsia="Times New Roman" w:hAnsi="Courier New" w:cs="Courier New"/>
-          <w:sz w:val="20"/>
-          <w:szCs w:val="20"/>
-          <w:lang w:eastAsia="en-GB"/>
-        </w:rPr>
-        <w:t>java.lang</w:t>
-      </w:r>
-      <w:proofErr w:type="gramEnd"/>
-      <w:r>
-        <w:rPr>
-          <w:rFonts w:ascii="Courier New" w:eastAsia="Times New Roman" w:hAnsi="Courier New" w:cs="Courier New"/>
-          <w:sz w:val="20"/>
-          <w:szCs w:val="20"/>
-          <w:lang w:eastAsia="en-GB"/>
-        </w:rPr>
-        <w:t>.Object</w:t>
-      </w:r>
-      <w:proofErr w:type="spellEnd"/>
-      <w:r>
-        <w:rPr>
-          <w:rFonts w:ascii="Courier New" w:eastAsia="Times New Roman" w:hAnsi="Courier New" w:cs="Courier New"/>
-          <w:sz w:val="20"/>
-          <w:szCs w:val="20"/>
-          <w:lang w:eastAsia="en-GB"/>
-        </w:rPr>
-        <w:t>),</w:t>
+        <w:t>"Thread 2":</w:t>
       </w:r>
     </w:p>
     <w:p>
@@ -3498,8 +3540,9 @@
           <w:szCs w:val="20"/>
           <w:lang w:eastAsia="en-GB"/>
         </w:rPr>
-        <w:t xml:space="preserve">  which is held by "Thread </w:t>
-      </w:r>
+        <w:t xml:space="preserve">  waiting to lock monitor 0x000000001bf40b68 (object 0x000000076b7777c8, a </w:t>
+      </w:r>
+      <w:proofErr w:type="spellStart"/>
       <w:proofErr w:type="gramStart"/>
       <w:r>
         <w:rPr>
@@ -3508,9 +3551,28 @@
           <w:szCs w:val="20"/>
           <w:lang w:eastAsia="en-GB"/>
         </w:rPr>
-        <w:t>2"</w:t>
+        <w:t>java.lang</w:t>
       </w:r>
       <w:proofErr w:type="gramEnd"/>
+      <w:r>
+        <w:rPr>
+          <w:rFonts w:ascii="Courier New" w:eastAsia="Times New Roman" w:hAnsi="Courier New" w:cs="Courier New"/>
+          <w:sz w:val="20"/>
+          <w:szCs w:val="20"/>
+          <w:lang w:eastAsia="en-GB"/>
+        </w:rPr>
+        <w:t>.Object</w:t>
+      </w:r>
+      <w:proofErr w:type="spellEnd"/>
+      <w:r>
+        <w:rPr>
+          <w:rFonts w:ascii="Courier New" w:eastAsia="Times New Roman" w:hAnsi="Courier New" w:cs="Courier New"/>
+          <w:sz w:val="20"/>
+          <w:szCs w:val="20"/>
+          <w:lang w:eastAsia="en-GB"/>
+        </w:rPr>
+        <w:t>),</w:t>
+      </w:r>
     </w:p>
     <w:p>
       <w:pPr>
@@ -3540,6 +3602,26 @@
           <w:lang w:eastAsia="en-GB"/>
         </w:rPr>
       </w:pPr>
+      <w:r>
+        <w:rPr>
+          <w:rFonts w:ascii="Courier New" w:eastAsia="Times New Roman" w:hAnsi="Courier New" w:cs="Courier New"/>
+          <w:sz w:val="20"/>
+          <w:szCs w:val="20"/>
+          <w:lang w:eastAsia="en-GB"/>
+        </w:rPr>
+        <w:t xml:space="preserve">  which is held by "Thread </w:t>
+      </w:r>
+      <w:proofErr w:type="gramStart"/>
+      <w:r>
+        <w:rPr>
+          <w:rFonts w:ascii="Courier New" w:eastAsia="Times New Roman" w:hAnsi="Courier New" w:cs="Courier New"/>
+          <w:sz w:val="20"/>
+          <w:szCs w:val="20"/>
+          <w:lang w:eastAsia="en-GB"/>
+        </w:rPr>
+        <w:t>1"</w:t>
+      </w:r>
+      <w:proofErr w:type="gramEnd"/>
     </w:p>
     <w:p>
       <w:pPr>
@@ -3576,7 +3658,7 @@
           <w:szCs w:val="20"/>
           <w:lang w:eastAsia="en-GB"/>
         </w:rPr>
-        <w:t>Java stack information for the threads listed above:</w:t>
+        <w:t>"Thread 1":</w:t>
       </w:r>
     </w:p>
     <w:p>
@@ -3614,7 +3696,38 @@
           <w:szCs w:val="20"/>
           <w:lang w:eastAsia="en-GB"/>
         </w:rPr>
-        <w:t>===================================================</w:t>
+        <w:t xml:space="preserve">  waiting to lock monitor 0x000000001bf43608 (object 0x000000076b7777d8, a </w:t>
+      </w:r>
+      <w:proofErr w:type="spellStart"/>
+      <w:proofErr w:type="gramStart"/>
+      <w:r>
+        <w:rPr>
+          <w:rFonts w:ascii="Courier New" w:eastAsia="Times New Roman" w:hAnsi="Courier New" w:cs="Courier New"/>
+          <w:sz w:val="20"/>
+          <w:szCs w:val="20"/>
+          <w:lang w:eastAsia="en-GB"/>
+        </w:rPr>
+        <w:t>java.lang</w:t>
+      </w:r>
+      <w:proofErr w:type="gramEnd"/>
+      <w:r>
+        <w:rPr>
+          <w:rFonts w:ascii="Courier New" w:eastAsia="Times New Roman" w:hAnsi="Courier New" w:cs="Courier New"/>
+          <w:sz w:val="20"/>
+          <w:szCs w:val="20"/>
+          <w:lang w:eastAsia="en-GB"/>
+        </w:rPr>
+        <w:t>.Object</w:t>
+      </w:r>
+      <w:proofErr w:type="spellEnd"/>
+      <w:r>
+        <w:rPr>
+          <w:rFonts w:ascii="Courier New" w:eastAsia="Times New Roman" w:hAnsi="Courier New" w:cs="Courier New"/>
+          <w:sz w:val="20"/>
+          <w:szCs w:val="20"/>
+          <w:lang w:eastAsia="en-GB"/>
+        </w:rPr>
+        <w:t>),</w:t>
       </w:r>
     </w:p>
     <w:p>
@@ -3652,8 +3765,19 @@
           <w:szCs w:val="20"/>
           <w:lang w:eastAsia="en-GB"/>
         </w:rPr>
-        <w:t>"Thread 2":</w:t>
-      </w:r>
+        <w:t xml:space="preserve">  which is held by "Thread </w:t>
+      </w:r>
+      <w:proofErr w:type="gramStart"/>
+      <w:r>
+        <w:rPr>
+          <w:rFonts w:ascii="Courier New" w:eastAsia="Times New Roman" w:hAnsi="Courier New" w:cs="Courier New"/>
+          <w:sz w:val="20"/>
+          <w:szCs w:val="20"/>
+          <w:lang w:eastAsia="en-GB"/>
+        </w:rPr>
+        <w:t>2"</w:t>
+      </w:r>
+      <w:proofErr w:type="gramEnd"/>
     </w:p>
     <w:p>
       <w:pPr>
@@ -3683,35 +3807,6 @@
           <w:lang w:eastAsia="en-GB"/>
         </w:rPr>
       </w:pPr>
-      <w:r>
-        <w:rPr>
-          <w:rFonts w:ascii="Courier New" w:eastAsia="Times New Roman" w:hAnsi="Courier New" w:cs="Courier New"/>
-          <w:sz w:val="20"/>
-          <w:szCs w:val="20"/>
-          <w:lang w:eastAsia="en-GB"/>
-        </w:rPr>
-        <w:t xml:space="preserve">        at </w:t>
-      </w:r>
-      <w:proofErr w:type="gramStart"/>
-      <w:r>
-        <w:rPr>
-          <w:rFonts w:ascii="Courier New" w:eastAsia="Times New Roman" w:hAnsi="Courier New" w:cs="Courier New"/>
-          <w:sz w:val="20"/>
-          <w:szCs w:val="20"/>
-          <w:lang w:eastAsia="en-GB"/>
-        </w:rPr>
-        <w:t>com.epam.jmp.mat.deadlock</w:t>
-      </w:r>
-      <w:proofErr w:type="gramEnd"/>
-      <w:r>
-        <w:rPr>
-          <w:rFonts w:ascii="Courier New" w:eastAsia="Times New Roman" w:hAnsi="Courier New" w:cs="Courier New"/>
-          <w:sz w:val="20"/>
-          <w:szCs w:val="20"/>
-          <w:lang w:eastAsia="en-GB"/>
-        </w:rPr>
-        <w:t>.SimulateDeadLock.method2(SimulateDeadLock.java:44)</w:t>
-      </w:r>
     </w:p>
     <w:p>
       <w:pPr>
@@ -3748,38 +3843,7 @@
           <w:szCs w:val="20"/>
           <w:lang w:eastAsia="en-GB"/>
         </w:rPr>
-        <w:t xml:space="preserve">        - waiting to lock &lt;0x000000076b7777c8&gt; (a </w:t>
-      </w:r>
-      <w:proofErr w:type="spellStart"/>
-      <w:proofErr w:type="gramStart"/>
-      <w:r>
-        <w:rPr>
-          <w:rFonts w:ascii="Courier New" w:eastAsia="Times New Roman" w:hAnsi="Courier New" w:cs="Courier New"/>
-          <w:sz w:val="20"/>
-          <w:szCs w:val="20"/>
-          <w:lang w:eastAsia="en-GB"/>
-        </w:rPr>
-        <w:t>java.lang</w:t>
-      </w:r>
-      <w:proofErr w:type="gramEnd"/>
-      <w:r>
-        <w:rPr>
-          <w:rFonts w:ascii="Courier New" w:eastAsia="Times New Roman" w:hAnsi="Courier New" w:cs="Courier New"/>
-          <w:sz w:val="20"/>
-          <w:szCs w:val="20"/>
-          <w:lang w:eastAsia="en-GB"/>
-        </w:rPr>
-        <w:t>.Object</w:t>
-      </w:r>
-      <w:proofErr w:type="spellEnd"/>
-      <w:r>
-        <w:rPr>
-          <w:rFonts w:ascii="Courier New" w:eastAsia="Times New Roman" w:hAnsi="Courier New" w:cs="Courier New"/>
-          <w:sz w:val="20"/>
-          <w:szCs w:val="20"/>
-          <w:lang w:eastAsia="en-GB"/>
-        </w:rPr>
-        <w:t>)</w:t>
+        <w:t>Java stack information for the threads listed above:</w:t>
       </w:r>
     </w:p>
     <w:p>
@@ -3817,38 +3881,7 @@
           <w:szCs w:val="20"/>
           <w:lang w:eastAsia="en-GB"/>
         </w:rPr>
-        <w:t xml:space="preserve">        - locked &lt;0x000000076b7777d8&gt; (a </w:t>
-      </w:r>
-      <w:proofErr w:type="spellStart"/>
-      <w:proofErr w:type="gramStart"/>
-      <w:r>
-        <w:rPr>
-          <w:rFonts w:ascii="Courier New" w:eastAsia="Times New Roman" w:hAnsi="Courier New" w:cs="Courier New"/>
-          <w:sz w:val="20"/>
-          <w:szCs w:val="20"/>
-          <w:lang w:eastAsia="en-GB"/>
-        </w:rPr>
-        <w:t>java.lang</w:t>
-      </w:r>
-      <w:proofErr w:type="gramEnd"/>
-      <w:r>
-        <w:rPr>
-          <w:rFonts w:ascii="Courier New" w:eastAsia="Times New Roman" w:hAnsi="Courier New" w:cs="Courier New"/>
-          <w:sz w:val="20"/>
-          <w:szCs w:val="20"/>
-          <w:lang w:eastAsia="en-GB"/>
-        </w:rPr>
-        <w:t>.Object</w:t>
-      </w:r>
-      <w:proofErr w:type="spellEnd"/>
-      <w:r>
-        <w:rPr>
-          <w:rFonts w:ascii="Courier New" w:eastAsia="Times New Roman" w:hAnsi="Courier New" w:cs="Courier New"/>
-          <w:sz w:val="20"/>
-          <w:szCs w:val="20"/>
-          <w:lang w:eastAsia="en-GB"/>
-        </w:rPr>
-        <w:t>)</w:t>
+        <w:t>===================================================</w:t>
       </w:r>
     </w:p>
     <w:p>
@@ -3886,27 +3919,7 @@
           <w:szCs w:val="20"/>
           <w:lang w:eastAsia="en-GB"/>
         </w:rPr>
-        <w:t xml:space="preserve">        at </w:t>
-      </w:r>
-      <w:proofErr w:type="gramStart"/>
-      <w:r>
-        <w:rPr>
-          <w:rFonts w:ascii="Courier New" w:eastAsia="Times New Roman" w:hAnsi="Courier New" w:cs="Courier New"/>
-          <w:sz w:val="20"/>
-          <w:szCs w:val="20"/>
-          <w:lang w:eastAsia="en-GB"/>
-        </w:rPr>
-        <w:t>com.epam.jmp.mat.deadlock</w:t>
-      </w:r>
-      <w:proofErr w:type="gramEnd"/>
-      <w:r>
-        <w:rPr>
-          <w:rFonts w:ascii="Courier New" w:eastAsia="Times New Roman" w:hAnsi="Courier New" w:cs="Courier New"/>
-          <w:sz w:val="20"/>
-          <w:szCs w:val="20"/>
-          <w:lang w:eastAsia="en-GB"/>
-        </w:rPr>
-        <w:t>.DeadLockMain$2.run(DeadLockMain.java:18)</w:t>
+        <w:t>"Thread 2":</w:t>
       </w:r>
     </w:p>
     <w:p>
@@ -3944,7 +3957,27 @@
           <w:szCs w:val="20"/>
           <w:lang w:eastAsia="en-GB"/>
         </w:rPr>
-        <w:t>"Thread 1":</w:t>
+        <w:t xml:space="preserve">        at </w:t>
+      </w:r>
+      <w:proofErr w:type="gramStart"/>
+      <w:r>
+        <w:rPr>
+          <w:rFonts w:ascii="Courier New" w:eastAsia="Times New Roman" w:hAnsi="Courier New" w:cs="Courier New"/>
+          <w:sz w:val="20"/>
+          <w:szCs w:val="20"/>
+          <w:lang w:eastAsia="en-GB"/>
+        </w:rPr>
+        <w:t>com.epam.jmp.mat.deadlock</w:t>
+      </w:r>
+      <w:proofErr w:type="gramEnd"/>
+      <w:r>
+        <w:rPr>
+          <w:rFonts w:ascii="Courier New" w:eastAsia="Times New Roman" w:hAnsi="Courier New" w:cs="Courier New"/>
+          <w:sz w:val="20"/>
+          <w:szCs w:val="20"/>
+          <w:lang w:eastAsia="en-GB"/>
+        </w:rPr>
+        <w:t>.SimulateDeadLock.method2(SimulateDeadLock.java:44)</w:t>
       </w:r>
     </w:p>
     <w:p>
@@ -3982,9 +4015,9 @@
           <w:szCs w:val="20"/>
           <w:lang w:eastAsia="en-GB"/>
         </w:rPr>
-        <w:lastRenderedPageBreak/>
-        <w:t xml:space="preserve">        at </w:t>
-      </w:r>
+        <w:t xml:space="preserve">        - waiting to lock &lt;0x000000076b7777c8&gt; (a </w:t>
+      </w:r>
+      <w:proofErr w:type="spellStart"/>
       <w:proofErr w:type="gramStart"/>
       <w:r>
         <w:rPr>
@@ -3993,7 +4026,7 @@
           <w:szCs w:val="20"/>
           <w:lang w:eastAsia="en-GB"/>
         </w:rPr>
-        <w:t>com.epam.jmp.mat.deadlock</w:t>
+        <w:t>java.lang</w:t>
       </w:r>
       <w:proofErr w:type="gramEnd"/>
       <w:r>
@@ -4003,7 +4036,17 @@
           <w:szCs w:val="20"/>
           <w:lang w:eastAsia="en-GB"/>
         </w:rPr>
-        <w:t>.SimulateDeadLock.method1(SimulateDeadLock.java:24)</w:t>
+        <w:t>.Object</w:t>
+      </w:r>
+      <w:proofErr w:type="spellEnd"/>
+      <w:r>
+        <w:rPr>
+          <w:rFonts w:ascii="Courier New" w:eastAsia="Times New Roman" w:hAnsi="Courier New" w:cs="Courier New"/>
+          <w:sz w:val="20"/>
+          <w:szCs w:val="20"/>
+          <w:lang w:eastAsia="en-GB"/>
+        </w:rPr>
+        <w:t>)</w:t>
       </w:r>
     </w:p>
     <w:p>
@@ -4041,7 +4084,7 @@
           <w:szCs w:val="20"/>
           <w:lang w:eastAsia="en-GB"/>
         </w:rPr>
-        <w:t xml:space="preserve">        - waiting to lock &lt;0x000000076b7777d8&gt; (a </w:t>
+        <w:t xml:space="preserve">        - locked &lt;0x000000076b7777d8&gt; (a </w:t>
       </w:r>
       <w:proofErr w:type="spellStart"/>
       <w:proofErr w:type="gramStart"/>
@@ -4110,9 +4153,8 @@
           <w:szCs w:val="20"/>
           <w:lang w:eastAsia="en-GB"/>
         </w:rPr>
-        <w:t xml:space="preserve">        - locked &lt;0x000000076b7777c8&gt; (a </w:t>
-      </w:r>
-      <w:proofErr w:type="spellStart"/>
+        <w:t xml:space="preserve">        at </w:t>
+      </w:r>
       <w:proofErr w:type="gramStart"/>
       <w:r>
         <w:rPr>
@@ -4121,7 +4163,7 @@
           <w:szCs w:val="20"/>
           <w:lang w:eastAsia="en-GB"/>
         </w:rPr>
-        <w:t>java.lang</w:t>
+        <w:t>com.epam.jmp.mat.deadlock</w:t>
       </w:r>
       <w:proofErr w:type="gramEnd"/>
       <w:r>
@@ -4131,17 +4173,7 @@
           <w:szCs w:val="20"/>
           <w:lang w:eastAsia="en-GB"/>
         </w:rPr>
-        <w:t>.Object</w:t>
-      </w:r>
-      <w:proofErr w:type="spellEnd"/>
-      <w:r>
-        <w:rPr>
-          <w:rFonts w:ascii="Courier New" w:eastAsia="Times New Roman" w:hAnsi="Courier New" w:cs="Courier New"/>
-          <w:sz w:val="20"/>
-          <w:szCs w:val="20"/>
-          <w:lang w:eastAsia="en-GB"/>
-        </w:rPr>
-        <w:t>)</w:t>
+        <w:t>.DeadLockMain$2.run(DeadLockMain.java:18)</w:t>
       </w:r>
     </w:p>
     <w:p>
@@ -4179,27 +4211,7 @@
           <w:szCs w:val="20"/>
           <w:lang w:eastAsia="en-GB"/>
         </w:rPr>
-        <w:t xml:space="preserve">        at </w:t>
-      </w:r>
-      <w:proofErr w:type="gramStart"/>
-      <w:r>
-        <w:rPr>
-          <w:rFonts w:ascii="Courier New" w:eastAsia="Times New Roman" w:hAnsi="Courier New" w:cs="Courier New"/>
-          <w:sz w:val="20"/>
-          <w:szCs w:val="20"/>
-          <w:lang w:eastAsia="en-GB"/>
-        </w:rPr>
-        <w:t>com.epam.jmp.mat.deadlock</w:t>
-      </w:r>
-      <w:proofErr w:type="gramEnd"/>
-      <w:r>
-        <w:rPr>
-          <w:rFonts w:ascii="Courier New" w:eastAsia="Times New Roman" w:hAnsi="Courier New" w:cs="Courier New"/>
-          <w:sz w:val="20"/>
-          <w:szCs w:val="20"/>
-          <w:lang w:eastAsia="en-GB"/>
-        </w:rPr>
-        <w:t>.DeadLockMain$1.run(DeadLockMain.java:11)</w:t>
+        <w:t>"Thread 1":</w:t>
       </w:r>
     </w:p>
     <w:p>
@@ -4230,6 +4242,35 @@
           <w:lang w:eastAsia="en-GB"/>
         </w:rPr>
       </w:pPr>
+      <w:r>
+        <w:rPr>
+          <w:rFonts w:ascii="Courier New" w:eastAsia="Times New Roman" w:hAnsi="Courier New" w:cs="Courier New"/>
+          <w:sz w:val="20"/>
+          <w:szCs w:val="20"/>
+          <w:lang w:eastAsia="en-GB"/>
+        </w:rPr>
+        <w:t xml:space="preserve">        at </w:t>
+      </w:r>
+      <w:proofErr w:type="gramStart"/>
+      <w:r>
+        <w:rPr>
+          <w:rFonts w:ascii="Courier New" w:eastAsia="Times New Roman" w:hAnsi="Courier New" w:cs="Courier New"/>
+          <w:sz w:val="20"/>
+          <w:szCs w:val="20"/>
+          <w:lang w:eastAsia="en-GB"/>
+        </w:rPr>
+        <w:t>com.epam.jmp.mat.deadlock</w:t>
+      </w:r>
+      <w:proofErr w:type="gramEnd"/>
+      <w:r>
+        <w:rPr>
+          <w:rFonts w:ascii="Courier New" w:eastAsia="Times New Roman" w:hAnsi="Courier New" w:cs="Courier New"/>
+          <w:sz w:val="20"/>
+          <w:szCs w:val="20"/>
+          <w:lang w:eastAsia="en-GB"/>
+        </w:rPr>
+        <w:t>.SimulateDeadLock.method1(SimulateDeadLock.java:24)</w:t>
+      </w:r>
     </w:p>
     <w:p>
       <w:pPr>
@@ -4266,77 +4307,39 @@
           <w:szCs w:val="20"/>
           <w:lang w:eastAsia="en-GB"/>
         </w:rPr>
-        <w:t>Found 1 deadlock.</w:t>
-      </w:r>
-    </w:p>
-    <w:p>
-      <w:pPr>
-        <w:spacing w:before="100" w:beforeAutospacing="1" w:after="100" w:afterAutospacing="1" w:line="240" w:lineRule="auto"/>
-        <w:outlineLvl w:val="3"/>
-        <w:rPr>
-          <w:rFonts w:ascii="Times New Roman" w:eastAsia="Times New Roman" w:hAnsi="Times New Roman" w:cs="Times New Roman"/>
-          <w:b/>
-          <w:bCs/>
-          <w:sz w:val="24"/>
-          <w:szCs w:val="24"/>
-          <w:lang w:eastAsia="en-GB"/>
-        </w:rPr>
-      </w:pPr>
-      <w:r>
-        <w:rPr>
-          <w:rFonts w:ascii="Times New Roman" w:eastAsia="Times New Roman" w:hAnsi="Times New Roman" w:cs="Times New Roman"/>
-          <w:b/>
-          <w:bCs/>
-          <w:sz w:val="24"/>
-          <w:szCs w:val="24"/>
-          <w:lang w:eastAsia="en-GB"/>
-        </w:rPr>
-        <w:t xml:space="preserve">Get thread </w:t>
-      </w:r>
+        <w:t xml:space="preserve">        - waiting to lock &lt;0x000000076b7777d8&gt; (a </w:t>
+      </w:r>
+      <w:proofErr w:type="spellStart"/>
       <w:proofErr w:type="gramStart"/>
       <w:r>
         <w:rPr>
-          <w:rFonts w:ascii="Times New Roman" w:eastAsia="Times New Roman" w:hAnsi="Times New Roman" w:cs="Times New Roman"/>
-          <w:b/>
-          <w:bCs/>
-          <w:sz w:val="24"/>
-          <w:szCs w:val="24"/>
-          <w:lang w:eastAsia="en-GB"/>
-        </w:rPr>
-        <w:t>dump</w:t>
+          <w:rFonts w:ascii="Courier New" w:eastAsia="Times New Roman" w:hAnsi="Courier New" w:cs="Courier New"/>
+          <w:sz w:val="20"/>
+          <w:szCs w:val="20"/>
+          <w:lang w:eastAsia="en-GB"/>
+        </w:rPr>
+        <w:t>java.lang</w:t>
       </w:r>
       <w:proofErr w:type="gramEnd"/>
-    </w:p>
-    <w:p>
-      <w:pPr>
-        <w:spacing w:before="100" w:beforeAutospacing="1" w:after="100" w:afterAutospacing="1" w:line="240" w:lineRule="auto"/>
-        <w:rPr>
-          <w:rFonts w:ascii="Times New Roman" w:eastAsia="Times New Roman" w:hAnsi="Times New Roman" w:cs="Times New Roman"/>
-          <w:sz w:val="24"/>
-          <w:szCs w:val="24"/>
-          <w:lang w:eastAsia="en-GB"/>
-        </w:rPr>
-      </w:pPr>
-      <w:r>
-        <w:rPr>
-          <w:rFonts w:ascii="Times New Roman" w:eastAsia="Times New Roman" w:hAnsi="Times New Roman" w:cs="Times New Roman"/>
-          <w:sz w:val="24"/>
-          <w:szCs w:val="24"/>
-          <w:lang w:eastAsia="en-GB"/>
-        </w:rPr>
-        <w:t xml:space="preserve">1} </w:t>
-      </w:r>
-      <w:proofErr w:type="spellStart"/>
-      <w:r>
-        <w:rPr>
-          <w:rFonts w:ascii="Times New Roman" w:eastAsia="Times New Roman" w:hAnsi="Times New Roman" w:cs="Times New Roman"/>
-          <w:sz w:val="24"/>
-          <w:szCs w:val="24"/>
-          <w:lang w:eastAsia="en-GB"/>
-        </w:rPr>
-        <w:t>jstack</w:t>
-      </w:r>
-      <w:proofErr w:type="spellEnd"/>
+      <w:r>
+        <w:rPr>
+          <w:rFonts w:ascii="Courier New" w:eastAsia="Times New Roman" w:hAnsi="Courier New" w:cs="Courier New"/>
+          <w:sz w:val="20"/>
+          <w:szCs w:val="20"/>
+          <w:lang w:eastAsia="en-GB"/>
+        </w:rPr>
+        <w:t>.Object</w:t>
+      </w:r>
+      <w:proofErr w:type="spellEnd"/>
+      <w:r>
+        <w:rPr>
+          <w:rFonts w:ascii="Courier New" w:eastAsia="Times New Roman" w:hAnsi="Courier New" w:cs="Courier New"/>
+          <w:sz w:val="20"/>
+          <w:szCs w:val="20"/>
+          <w:lang w:eastAsia="en-GB"/>
+        </w:rPr>
+        <w:t>)</w:t>
+      </w:r>
     </w:p>
     <w:p>
       <w:pPr>
@@ -4373,67 +4376,38 @@
           <w:szCs w:val="20"/>
           <w:lang w:eastAsia="en-GB"/>
         </w:rPr>
-        <w:t xml:space="preserve">    </w:t>
-      </w:r>
-      <w:proofErr w:type="spellStart"/>
-      <w:r>
-        <w:rPr>
-          <w:rFonts w:ascii="Courier New" w:eastAsia="Times New Roman" w:hAnsi="Courier New" w:cs="Courier New"/>
-          <w:sz w:val="20"/>
-          <w:szCs w:val="20"/>
-          <w:lang w:eastAsia="en-GB"/>
-        </w:rPr>
-        <w:t>jstack</w:t>
-      </w:r>
-      <w:proofErr w:type="spellEnd"/>
-      <w:r>
-        <w:rPr>
-          <w:rFonts w:ascii="Courier New" w:eastAsia="Times New Roman" w:hAnsi="Courier New" w:cs="Courier New"/>
-          <w:sz w:val="20"/>
-          <w:szCs w:val="20"/>
-          <w:lang w:eastAsia="en-GB"/>
-        </w:rPr>
-        <w:t xml:space="preserve"> -l &lt;</w:t>
-      </w:r>
-      <w:proofErr w:type="spellStart"/>
-      <w:r>
-        <w:rPr>
-          <w:rFonts w:ascii="Courier New" w:eastAsia="Times New Roman" w:hAnsi="Courier New" w:cs="Courier New"/>
-          <w:sz w:val="20"/>
-          <w:szCs w:val="20"/>
-          <w:lang w:eastAsia="en-GB"/>
-        </w:rPr>
-        <w:t>pid</w:t>
-      </w:r>
-      <w:proofErr w:type="spellEnd"/>
-      <w:r>
-        <w:rPr>
-          <w:rFonts w:ascii="Courier New" w:eastAsia="Times New Roman" w:hAnsi="Courier New" w:cs="Courier New"/>
-          <w:sz w:val="20"/>
-          <w:szCs w:val="20"/>
-          <w:lang w:eastAsia="en-GB"/>
-        </w:rPr>
-        <w:t>&gt;</w:t>
-      </w:r>
-    </w:p>
-    <w:p>
-      <w:pPr>
-        <w:spacing w:before="100" w:beforeAutospacing="1" w:after="100" w:afterAutospacing="1" w:line="240" w:lineRule="auto"/>
-        <w:rPr>
-          <w:rFonts w:ascii="Times New Roman" w:eastAsia="Times New Roman" w:hAnsi="Times New Roman" w:cs="Times New Roman"/>
-          <w:sz w:val="24"/>
-          <w:szCs w:val="24"/>
-          <w:lang w:eastAsia="en-GB"/>
-        </w:rPr>
-      </w:pPr>
-      <w:r>
-        <w:rPr>
-          <w:rFonts w:ascii="Times New Roman" w:eastAsia="Times New Roman" w:hAnsi="Times New Roman" w:cs="Times New Roman"/>
-          <w:sz w:val="24"/>
-          <w:szCs w:val="24"/>
-          <w:lang w:eastAsia="en-GB"/>
-        </w:rPr>
-        <w:t>2} kill -3</w:t>
+        <w:t xml:space="preserve">        - locked &lt;0x000000076b7777c8&gt; (a </w:t>
+      </w:r>
+      <w:proofErr w:type="spellStart"/>
+      <w:proofErr w:type="gramStart"/>
+      <w:r>
+        <w:rPr>
+          <w:rFonts w:ascii="Courier New" w:eastAsia="Times New Roman" w:hAnsi="Courier New" w:cs="Courier New"/>
+          <w:sz w:val="20"/>
+          <w:szCs w:val="20"/>
+          <w:lang w:eastAsia="en-GB"/>
+        </w:rPr>
+        <w:t>java.lang</w:t>
+      </w:r>
+      <w:proofErr w:type="gramEnd"/>
+      <w:r>
+        <w:rPr>
+          <w:rFonts w:ascii="Courier New" w:eastAsia="Times New Roman" w:hAnsi="Courier New" w:cs="Courier New"/>
+          <w:sz w:val="20"/>
+          <w:szCs w:val="20"/>
+          <w:lang w:eastAsia="en-GB"/>
+        </w:rPr>
+        <w:t>.Object</w:t>
+      </w:r>
+      <w:proofErr w:type="spellEnd"/>
+      <w:r>
+        <w:rPr>
+          <w:rFonts w:ascii="Courier New" w:eastAsia="Times New Roman" w:hAnsi="Courier New" w:cs="Courier New"/>
+          <w:sz w:val="20"/>
+          <w:szCs w:val="20"/>
+          <w:lang w:eastAsia="en-GB"/>
+        </w:rPr>
+        <w:t>)</w:t>
       </w:r>
     </w:p>
     <w:p>
@@ -4471,110 +4445,28 @@
           <w:szCs w:val="20"/>
           <w:lang w:eastAsia="en-GB"/>
         </w:rPr>
-        <w:t xml:space="preserve">    kill -3 &lt;</w:t>
-      </w:r>
-      <w:proofErr w:type="spellStart"/>
-      <w:r>
-        <w:rPr>
-          <w:rFonts w:ascii="Courier New" w:eastAsia="Times New Roman" w:hAnsi="Courier New" w:cs="Courier New"/>
-          <w:sz w:val="20"/>
-          <w:szCs w:val="20"/>
-          <w:lang w:eastAsia="en-GB"/>
-        </w:rPr>
-        <w:t>pid</w:t>
-      </w:r>
-      <w:proofErr w:type="spellEnd"/>
-      <w:r>
-        <w:rPr>
-          <w:rFonts w:ascii="Courier New" w:eastAsia="Times New Roman" w:hAnsi="Courier New" w:cs="Courier New"/>
-          <w:sz w:val="20"/>
-          <w:szCs w:val="20"/>
-          <w:lang w:eastAsia="en-GB"/>
-        </w:rPr>
-        <w:t>&gt;</w:t>
-      </w:r>
-    </w:p>
-    <w:p>
-      <w:pPr>
-        <w:spacing w:before="100" w:beforeAutospacing="1" w:after="100" w:afterAutospacing="1" w:line="240" w:lineRule="auto"/>
-        <w:rPr>
-          <w:rFonts w:ascii="Times New Roman" w:eastAsia="Times New Roman" w:hAnsi="Times New Roman" w:cs="Times New Roman"/>
-          <w:sz w:val="24"/>
-          <w:szCs w:val="24"/>
-          <w:lang w:eastAsia="en-GB"/>
-        </w:rPr>
-      </w:pPr>
-      <w:r>
-        <w:rPr>
-          <w:rFonts w:ascii="Times New Roman" w:eastAsia="Times New Roman" w:hAnsi="Times New Roman" w:cs="Times New Roman"/>
-          <w:sz w:val="24"/>
-          <w:szCs w:val="24"/>
-          <w:lang w:eastAsia="en-GB"/>
-        </w:rPr>
-        <w:t xml:space="preserve">3} </w:t>
-      </w:r>
-      <w:proofErr w:type="spellStart"/>
-      <w:r>
-        <w:rPr>
-          <w:rFonts w:ascii="Times New Roman" w:eastAsia="Times New Roman" w:hAnsi="Times New Roman" w:cs="Times New Roman"/>
-          <w:sz w:val="24"/>
-          <w:szCs w:val="24"/>
-          <w:lang w:eastAsia="en-GB"/>
-        </w:rPr>
-        <w:t>jvisualvm</w:t>
-      </w:r>
-      <w:proofErr w:type="spellEnd"/>
-    </w:p>
-    <w:p>
-      <w:pPr>
-        <w:spacing w:before="100" w:beforeAutospacing="1" w:after="100" w:afterAutospacing="1" w:line="240" w:lineRule="auto"/>
-        <w:rPr>
-          <w:rFonts w:ascii="Times New Roman" w:eastAsia="Times New Roman" w:hAnsi="Times New Roman" w:cs="Times New Roman"/>
-          <w:sz w:val="24"/>
-          <w:szCs w:val="24"/>
-          <w:lang w:eastAsia="en-GB"/>
-        </w:rPr>
-      </w:pPr>
-      <w:r>
-        <w:rPr>
-          <w:rFonts w:ascii="Times New Roman" w:eastAsia="Times New Roman" w:hAnsi="Times New Roman" w:cs="Times New Roman"/>
-          <w:sz w:val="24"/>
-          <w:szCs w:val="24"/>
-          <w:lang w:eastAsia="en-GB"/>
-        </w:rPr>
-        <w:t>4} Windows (Ctrl + Break)</w:t>
-      </w:r>
-    </w:p>
-    <w:p>
-      <w:pPr>
-        <w:spacing w:before="100" w:beforeAutospacing="1" w:after="100" w:afterAutospacing="1" w:line="240" w:lineRule="auto"/>
-        <w:rPr>
-          <w:rFonts w:ascii="Times New Roman" w:eastAsia="Times New Roman" w:hAnsi="Times New Roman" w:cs="Times New Roman"/>
-          <w:sz w:val="24"/>
-          <w:szCs w:val="24"/>
-          <w:lang w:eastAsia="en-GB"/>
-        </w:rPr>
-      </w:pPr>
-      <w:r>
-        <w:rPr>
-          <w:rFonts w:ascii="Times New Roman" w:eastAsia="Times New Roman" w:hAnsi="Times New Roman" w:cs="Times New Roman"/>
-          <w:sz w:val="24"/>
-          <w:szCs w:val="24"/>
-          <w:lang w:eastAsia="en-GB"/>
-        </w:rPr>
-        <w:t xml:space="preserve">5} </w:t>
-      </w:r>
-      <w:proofErr w:type="spellStart"/>
-      <w:r>
-        <w:rPr>
-          <w:rFonts w:ascii="Times New Roman" w:eastAsia="Times New Roman" w:hAnsi="Times New Roman" w:cs="Times New Roman"/>
-          <w:sz w:val="24"/>
-          <w:szCs w:val="24"/>
-          <w:lang w:eastAsia="en-GB"/>
-        </w:rPr>
-        <w:t>jcmd</w:t>
-      </w:r>
-      <w:proofErr w:type="spellEnd"/>
+        <w:t xml:space="preserve">        at </w:t>
+      </w:r>
+      <w:proofErr w:type="gramStart"/>
+      <w:r>
+        <w:rPr>
+          <w:rFonts w:ascii="Courier New" w:eastAsia="Times New Roman" w:hAnsi="Courier New" w:cs="Courier New"/>
+          <w:sz w:val="20"/>
+          <w:szCs w:val="20"/>
+          <w:lang w:eastAsia="en-GB"/>
+        </w:rPr>
+        <w:t>com.epam.jmp.mat.deadlock</w:t>
+      </w:r>
+      <w:proofErr w:type="gramEnd"/>
+      <w:r>
+        <w:rPr>
+          <w:rFonts w:ascii="Courier New" w:eastAsia="Times New Roman" w:hAnsi="Courier New" w:cs="Courier New"/>
+          <w:sz w:val="20"/>
+          <w:szCs w:val="20"/>
+          <w:lang w:eastAsia="en-GB"/>
+        </w:rPr>
+        <w:t>.DeadLockMain$1.run(DeadLockMain.java:11)</w:t>
+      </w:r>
     </w:p>
     <w:p>
       <w:pPr>
@@ -4604,144 +4496,6 @@
           <w:lang w:eastAsia="en-GB"/>
         </w:rPr>
       </w:pPr>
-      <w:r>
-        <w:rPr>
-          <w:rFonts w:ascii="Courier New" w:eastAsia="Times New Roman" w:hAnsi="Courier New" w:cs="Courier New"/>
-          <w:sz w:val="20"/>
-          <w:szCs w:val="20"/>
-          <w:lang w:eastAsia="en-GB"/>
-        </w:rPr>
-        <w:t xml:space="preserve">    </w:t>
-      </w:r>
-      <w:proofErr w:type="spellStart"/>
-      <w:r>
-        <w:rPr>
-          <w:rFonts w:ascii="Courier New" w:eastAsia="Times New Roman" w:hAnsi="Courier New" w:cs="Courier New"/>
-          <w:sz w:val="20"/>
-          <w:szCs w:val="20"/>
-          <w:lang w:eastAsia="en-GB"/>
-        </w:rPr>
-        <w:t>jcmd</w:t>
-      </w:r>
-      <w:proofErr w:type="spellEnd"/>
-      <w:r>
-        <w:rPr>
-          <w:rFonts w:ascii="Courier New" w:eastAsia="Times New Roman" w:hAnsi="Courier New" w:cs="Courier New"/>
-          <w:sz w:val="20"/>
-          <w:szCs w:val="20"/>
-          <w:lang w:eastAsia="en-GB"/>
-        </w:rPr>
-        <w:t xml:space="preserve"> &lt;</w:t>
-      </w:r>
-      <w:proofErr w:type="spellStart"/>
-      <w:r>
-        <w:rPr>
-          <w:rFonts w:ascii="Courier New" w:eastAsia="Times New Roman" w:hAnsi="Courier New" w:cs="Courier New"/>
-          <w:sz w:val="20"/>
-          <w:szCs w:val="20"/>
-          <w:lang w:eastAsia="en-GB"/>
-        </w:rPr>
-        <w:t>pid</w:t>
-      </w:r>
-      <w:proofErr w:type="spellEnd"/>
-      <w:r>
-        <w:rPr>
-          <w:rFonts w:ascii="Courier New" w:eastAsia="Times New Roman" w:hAnsi="Courier New" w:cs="Courier New"/>
-          <w:sz w:val="20"/>
-          <w:szCs w:val="20"/>
-          <w:lang w:eastAsia="en-GB"/>
-        </w:rPr>
-        <w:t xml:space="preserve">&gt; </w:t>
-      </w:r>
-      <w:proofErr w:type="spellStart"/>
-      <w:r>
-        <w:rPr>
-          <w:rFonts w:ascii="Courier New" w:eastAsia="Times New Roman" w:hAnsi="Courier New" w:cs="Courier New"/>
-          <w:sz w:val="20"/>
-          <w:szCs w:val="20"/>
-          <w:lang w:eastAsia="en-GB"/>
-        </w:rPr>
-        <w:t>Thread.print</w:t>
-      </w:r>
-      <w:proofErr w:type="spellEnd"/>
-    </w:p>
-    <w:p>
-      <w:pPr>
-        <w:spacing w:before="100" w:beforeAutospacing="1" w:after="100" w:afterAutospacing="1" w:line="240" w:lineRule="auto"/>
-        <w:outlineLvl w:val="1"/>
-        <w:rPr>
-          <w:rFonts w:ascii="Times New Roman" w:eastAsia="Times New Roman" w:hAnsi="Times New Roman" w:cs="Times New Roman"/>
-          <w:b/>
-          <w:bCs/>
-          <w:sz w:val="36"/>
-          <w:szCs w:val="36"/>
-          <w:lang w:eastAsia="en-GB"/>
-        </w:rPr>
-      </w:pPr>
-      <w:r>
-        <w:rPr>
-          <w:rFonts w:ascii="Times New Roman" w:eastAsia="Times New Roman" w:hAnsi="Times New Roman" w:cs="Times New Roman"/>
-          <w:b/>
-          <w:bCs/>
-          <w:sz w:val="36"/>
-          <w:szCs w:val="36"/>
-          <w:lang w:eastAsia="en-GB"/>
-        </w:rPr>
-        <w:t>Remote JVM profiling</w:t>
-      </w:r>
-    </w:p>
-    <w:p>
-      <w:pPr>
-        <w:spacing w:before="100" w:beforeAutospacing="1" w:after="100" w:afterAutospacing="1" w:line="240" w:lineRule="auto"/>
-        <w:rPr>
-          <w:rFonts w:ascii="Times New Roman" w:eastAsia="Times New Roman" w:hAnsi="Times New Roman" w:cs="Times New Roman"/>
-          <w:sz w:val="24"/>
-          <w:szCs w:val="24"/>
-          <w:lang w:eastAsia="en-GB"/>
-        </w:rPr>
-      </w:pPr>
-      <w:r>
-        <w:rPr>
-          <w:rFonts w:ascii="Times New Roman" w:eastAsia="Times New Roman" w:hAnsi="Times New Roman" w:cs="Times New Roman"/>
-          <w:sz w:val="24"/>
-          <w:szCs w:val="24"/>
-          <w:lang w:eastAsia="en-GB"/>
-        </w:rPr>
-        <w:t xml:space="preserve">Using </w:t>
-      </w:r>
-      <w:hyperlink r:id="rId12" w:tgtFrame="_blank" w:history="1">
-        <w:r>
-          <w:rPr>
-            <w:rFonts w:ascii="Times New Roman" w:eastAsia="Times New Roman" w:hAnsi="Times New Roman" w:cs="Times New Roman"/>
-            <w:color w:val="0000FF"/>
-            <w:sz w:val="24"/>
-            <w:szCs w:val="24"/>
-            <w:u w:val="single"/>
-            <w:lang w:eastAsia="en-GB"/>
-          </w:rPr>
-          <w:t>JMX Technology</w:t>
-        </w:r>
-      </w:hyperlink>
-    </w:p>
-    <w:p>
-      <w:pPr>
-        <w:spacing w:before="100" w:beforeAutospacing="1" w:after="100" w:afterAutospacing="1" w:line="240" w:lineRule="auto"/>
-        <w:rPr>
-          <w:rFonts w:ascii="Times New Roman" w:eastAsia="Times New Roman" w:hAnsi="Times New Roman" w:cs="Times New Roman"/>
-          <w:sz w:val="24"/>
-          <w:szCs w:val="24"/>
-          <w:lang w:eastAsia="en-GB"/>
-        </w:rPr>
-      </w:pPr>
-      <w:r>
-        <w:rPr>
-          <w:rFonts w:ascii="Times New Roman" w:eastAsia="Times New Roman" w:hAnsi="Times New Roman" w:cs="Times New Roman"/>
-          <w:sz w:val="24"/>
-          <w:szCs w:val="24"/>
-          <w:lang w:eastAsia="en-GB"/>
-        </w:rPr>
-        <w:t>For insecure remote connection use parameters:</w:t>
-      </w:r>
     </w:p>
     <w:p>
       <w:pPr>
@@ -4778,30 +4532,78 @@
           <w:szCs w:val="20"/>
           <w:lang w:eastAsia="en-GB"/>
         </w:rPr>
-        <w:t xml:space="preserve">    </w:t>
+        <w:t>Found 1 deadlock.</w:t>
+      </w:r>
+    </w:p>
+    <w:p>
+      <w:pPr>
+        <w:spacing w:before="100" w:beforeAutospacing="1" w:after="100" w:afterAutospacing="1" w:line="240" w:lineRule="auto"/>
+        <w:outlineLvl w:val="3"/>
+        <w:rPr>
+          <w:rFonts w:ascii="Times New Roman" w:eastAsia="Times New Roman" w:hAnsi="Times New Roman" w:cs="Times New Roman"/>
+          <w:b/>
+          <w:bCs/>
+          <w:sz w:val="24"/>
+          <w:szCs w:val="24"/>
+          <w:lang w:eastAsia="en-GB"/>
+        </w:rPr>
+      </w:pPr>
+      <w:r>
+        <w:rPr>
+          <w:rFonts w:ascii="Times New Roman" w:eastAsia="Times New Roman" w:hAnsi="Times New Roman" w:cs="Times New Roman"/>
+          <w:b/>
+          <w:bCs/>
+          <w:sz w:val="24"/>
+          <w:szCs w:val="24"/>
+          <w:lang w:eastAsia="en-GB"/>
+        </w:rPr>
+        <w:t xml:space="preserve">Get thread </w:t>
       </w:r>
       <w:proofErr w:type="gramStart"/>
       <w:r>
         <w:rPr>
-          <w:rFonts w:ascii="Courier New" w:eastAsia="Times New Roman" w:hAnsi="Courier New" w:cs="Courier New"/>
-          <w:sz w:val="20"/>
-          <w:szCs w:val="20"/>
-          <w:lang w:eastAsia="en-GB"/>
-        </w:rPr>
-        <w:t>-</w:t>
-      </w:r>
-      <w:proofErr w:type="spellStart"/>
-      <w:r>
-        <w:rPr>
-          <w:rFonts w:ascii="Courier New" w:eastAsia="Times New Roman" w:hAnsi="Courier New" w:cs="Courier New"/>
-          <w:sz w:val="20"/>
-          <w:szCs w:val="20"/>
-          <w:lang w:eastAsia="en-GB"/>
-        </w:rPr>
-        <w:t>Dcom.sun.management.jmxremote</w:t>
-      </w:r>
-      <w:proofErr w:type="spellEnd"/>
+          <w:rFonts w:ascii="Times New Roman" w:eastAsia="Times New Roman" w:hAnsi="Times New Roman" w:cs="Times New Roman"/>
+          <w:b/>
+          <w:bCs/>
+          <w:sz w:val="24"/>
+          <w:szCs w:val="24"/>
+          <w:lang w:eastAsia="en-GB"/>
+        </w:rPr>
+        <w:t>dump</w:t>
+      </w:r>
       <w:proofErr w:type="gramEnd"/>
+    </w:p>
+    <w:p>
+      <w:pPr>
+        <w:spacing w:before="100" w:beforeAutospacing="1" w:after="100" w:afterAutospacing="1" w:line="240" w:lineRule="auto"/>
+        <w:rPr>
+          <w:rFonts w:ascii="Times New Roman" w:eastAsia="Times New Roman" w:hAnsi="Times New Roman" w:cs="Times New Roman"/>
+          <w:sz w:val="24"/>
+          <w:szCs w:val="24"/>
+          <w:lang w:eastAsia="en-GB"/>
+        </w:rPr>
+      </w:pPr>
+      <w:r>
+        <w:rPr>
+          <w:rFonts w:ascii="Times New Roman" w:eastAsia="Times New Roman" w:hAnsi="Times New Roman" w:cs="Times New Roman"/>
+          <w:sz w:val="24"/>
+          <w:szCs w:val="24"/>
+          <w:lang w:eastAsia="en-GB"/>
+        </w:rPr>
+        <w:lastRenderedPageBreak/>
+        <w:t xml:space="preserve">1} </w:t>
+      </w:r>
+      <w:proofErr w:type="spellStart"/>
+      <w:r>
+        <w:rPr>
+          <w:rFonts w:ascii="Times New Roman" w:eastAsia="Times New Roman" w:hAnsi="Times New Roman" w:cs="Times New Roman"/>
+          <w:sz w:val="24"/>
+          <w:szCs w:val="24"/>
+          <w:lang w:eastAsia="en-GB"/>
+        </w:rPr>
+        <w:t>jstack</w:t>
+      </w:r>
+      <w:proofErr w:type="spellEnd"/>
     </w:p>
     <w:p>
       <w:pPr>
@@ -4840,45 +4642,65 @@
         </w:rPr>
         <w:t xml:space="preserve">    </w:t>
       </w:r>
-      <w:proofErr w:type="gramStart"/>
-      <w:r>
-        <w:rPr>
-          <w:rFonts w:ascii="Courier New" w:eastAsia="Times New Roman" w:hAnsi="Courier New" w:cs="Courier New"/>
-          <w:sz w:val="20"/>
-          <w:szCs w:val="20"/>
-          <w:lang w:eastAsia="en-GB"/>
-        </w:rPr>
-        <w:t>-</w:t>
-      </w:r>
-      <w:proofErr w:type="spellStart"/>
-      <w:r>
-        <w:rPr>
-          <w:rFonts w:ascii="Courier New" w:eastAsia="Times New Roman" w:hAnsi="Courier New" w:cs="Courier New"/>
-          <w:sz w:val="20"/>
-          <w:szCs w:val="20"/>
-          <w:lang w:eastAsia="en-GB"/>
-        </w:rPr>
-        <w:t>Dcom.sun.management.jmxremote</w:t>
-      </w:r>
-      <w:proofErr w:type="gramEnd"/>
-      <w:r>
-        <w:rPr>
-          <w:rFonts w:ascii="Courier New" w:eastAsia="Times New Roman" w:hAnsi="Courier New" w:cs="Courier New"/>
-          <w:sz w:val="20"/>
-          <w:szCs w:val="20"/>
-          <w:lang w:eastAsia="en-GB"/>
-        </w:rPr>
-        <w:t>.port</w:t>
-      </w:r>
-      <w:proofErr w:type="spellEnd"/>
-      <w:r>
-        <w:rPr>
-          <w:rFonts w:ascii="Courier New" w:eastAsia="Times New Roman" w:hAnsi="Courier New" w:cs="Courier New"/>
-          <w:sz w:val="20"/>
-          <w:szCs w:val="20"/>
-          <w:lang w:eastAsia="en-GB"/>
-        </w:rPr>
-        <w:t>=7890</w:t>
+      <w:proofErr w:type="spellStart"/>
+      <w:r>
+        <w:rPr>
+          <w:rFonts w:ascii="Courier New" w:eastAsia="Times New Roman" w:hAnsi="Courier New" w:cs="Courier New"/>
+          <w:sz w:val="20"/>
+          <w:szCs w:val="20"/>
+          <w:lang w:eastAsia="en-GB"/>
+        </w:rPr>
+        <w:t>jstack</w:t>
+      </w:r>
+      <w:proofErr w:type="spellEnd"/>
+      <w:r>
+        <w:rPr>
+          <w:rFonts w:ascii="Courier New" w:eastAsia="Times New Roman" w:hAnsi="Courier New" w:cs="Courier New"/>
+          <w:sz w:val="20"/>
+          <w:szCs w:val="20"/>
+          <w:lang w:eastAsia="en-GB"/>
+        </w:rPr>
+        <w:t xml:space="preserve"> -l &lt;</w:t>
+      </w:r>
+      <w:proofErr w:type="spellStart"/>
+      <w:r>
+        <w:rPr>
+          <w:rFonts w:ascii="Courier New" w:eastAsia="Times New Roman" w:hAnsi="Courier New" w:cs="Courier New"/>
+          <w:sz w:val="20"/>
+          <w:szCs w:val="20"/>
+          <w:lang w:eastAsia="en-GB"/>
+        </w:rPr>
+        <w:t>pid</w:t>
+      </w:r>
+      <w:proofErr w:type="spellEnd"/>
+      <w:r>
+        <w:rPr>
+          <w:rFonts w:ascii="Courier New" w:eastAsia="Times New Roman" w:hAnsi="Courier New" w:cs="Courier New"/>
+          <w:sz w:val="20"/>
+          <w:szCs w:val="20"/>
+          <w:lang w:eastAsia="en-GB"/>
+        </w:rPr>
+        <w:t>&gt;</w:t>
+      </w:r>
+    </w:p>
+    <w:p>
+      <w:pPr>
+        <w:spacing w:before="100" w:beforeAutospacing="1" w:after="100" w:afterAutospacing="1" w:line="240" w:lineRule="auto"/>
+        <w:rPr>
+          <w:rFonts w:ascii="Times New Roman" w:eastAsia="Times New Roman" w:hAnsi="Times New Roman" w:cs="Times New Roman"/>
+          <w:sz w:val="24"/>
+          <w:szCs w:val="24"/>
+          <w:lang w:eastAsia="en-GB"/>
+        </w:rPr>
+      </w:pPr>
+      <w:r>
+        <w:rPr>
+          <w:rFonts w:ascii="Times New Roman" w:eastAsia="Times New Roman" w:hAnsi="Times New Roman" w:cs="Times New Roman"/>
+          <w:sz w:val="24"/>
+          <w:szCs w:val="24"/>
+          <w:lang w:eastAsia="en-GB"/>
+        </w:rPr>
+        <w:t>2} kill -3</w:t>
       </w:r>
     </w:p>
     <w:p>
@@ -4916,48 +4738,110 @@
           <w:szCs w:val="20"/>
           <w:lang w:eastAsia="en-GB"/>
         </w:rPr>
-        <w:t xml:space="preserve">    </w:t>
-      </w:r>
-      <w:proofErr w:type="gramStart"/>
-      <w:r>
-        <w:rPr>
-          <w:rFonts w:ascii="Courier New" w:eastAsia="Times New Roman" w:hAnsi="Courier New" w:cs="Courier New"/>
-          <w:sz w:val="20"/>
-          <w:szCs w:val="20"/>
-          <w:lang w:eastAsia="en-GB"/>
-        </w:rPr>
-        <w:t>-</w:t>
-      </w:r>
-      <w:proofErr w:type="spellStart"/>
-      <w:r>
-        <w:rPr>
-          <w:rFonts w:ascii="Courier New" w:eastAsia="Times New Roman" w:hAnsi="Courier New" w:cs="Courier New"/>
-          <w:sz w:val="20"/>
-          <w:szCs w:val="20"/>
-          <w:lang w:eastAsia="en-GB"/>
-        </w:rPr>
-        <w:t>Dcom.sun.management.jmxremote</w:t>
-      </w:r>
-      <w:proofErr w:type="gramEnd"/>
-      <w:r>
-        <w:rPr>
-          <w:rFonts w:ascii="Courier New" w:eastAsia="Times New Roman" w:hAnsi="Courier New" w:cs="Courier New"/>
-          <w:sz w:val="20"/>
-          <w:szCs w:val="20"/>
-          <w:lang w:eastAsia="en-GB"/>
-        </w:rPr>
-        <w:t>.authenticate</w:t>
-      </w:r>
-      <w:proofErr w:type="spellEnd"/>
-      <w:r>
-        <w:rPr>
-          <w:rFonts w:ascii="Courier New" w:eastAsia="Times New Roman" w:hAnsi="Courier New" w:cs="Courier New"/>
-          <w:sz w:val="20"/>
-          <w:szCs w:val="20"/>
-          <w:lang w:eastAsia="en-GB"/>
-        </w:rPr>
-        <w:t>=false</w:t>
-      </w:r>
+        <w:t xml:space="preserve">    kill -3 &lt;</w:t>
+      </w:r>
+      <w:proofErr w:type="spellStart"/>
+      <w:r>
+        <w:rPr>
+          <w:rFonts w:ascii="Courier New" w:eastAsia="Times New Roman" w:hAnsi="Courier New" w:cs="Courier New"/>
+          <w:sz w:val="20"/>
+          <w:szCs w:val="20"/>
+          <w:lang w:eastAsia="en-GB"/>
+        </w:rPr>
+        <w:t>pid</w:t>
+      </w:r>
+      <w:proofErr w:type="spellEnd"/>
+      <w:r>
+        <w:rPr>
+          <w:rFonts w:ascii="Courier New" w:eastAsia="Times New Roman" w:hAnsi="Courier New" w:cs="Courier New"/>
+          <w:sz w:val="20"/>
+          <w:szCs w:val="20"/>
+          <w:lang w:eastAsia="en-GB"/>
+        </w:rPr>
+        <w:t>&gt;</w:t>
+      </w:r>
+    </w:p>
+    <w:p>
+      <w:pPr>
+        <w:spacing w:before="100" w:beforeAutospacing="1" w:after="100" w:afterAutospacing="1" w:line="240" w:lineRule="auto"/>
+        <w:rPr>
+          <w:rFonts w:ascii="Times New Roman" w:eastAsia="Times New Roman" w:hAnsi="Times New Roman" w:cs="Times New Roman"/>
+          <w:sz w:val="24"/>
+          <w:szCs w:val="24"/>
+          <w:lang w:eastAsia="en-GB"/>
+        </w:rPr>
+      </w:pPr>
+      <w:r>
+        <w:rPr>
+          <w:rFonts w:ascii="Times New Roman" w:eastAsia="Times New Roman" w:hAnsi="Times New Roman" w:cs="Times New Roman"/>
+          <w:sz w:val="24"/>
+          <w:szCs w:val="24"/>
+          <w:lang w:eastAsia="en-GB"/>
+        </w:rPr>
+        <w:t xml:space="preserve">3} </w:t>
+      </w:r>
+      <w:proofErr w:type="spellStart"/>
+      <w:r>
+        <w:rPr>
+          <w:rFonts w:ascii="Times New Roman" w:eastAsia="Times New Roman" w:hAnsi="Times New Roman" w:cs="Times New Roman"/>
+          <w:sz w:val="24"/>
+          <w:szCs w:val="24"/>
+          <w:lang w:eastAsia="en-GB"/>
+        </w:rPr>
+        <w:t>jvisualvm</w:t>
+      </w:r>
+      <w:proofErr w:type="spellEnd"/>
+    </w:p>
+    <w:p>
+      <w:pPr>
+        <w:spacing w:before="100" w:beforeAutospacing="1" w:after="100" w:afterAutospacing="1" w:line="240" w:lineRule="auto"/>
+        <w:rPr>
+          <w:rFonts w:ascii="Times New Roman" w:eastAsia="Times New Roman" w:hAnsi="Times New Roman" w:cs="Times New Roman"/>
+          <w:sz w:val="24"/>
+          <w:szCs w:val="24"/>
+          <w:lang w:eastAsia="en-GB"/>
+        </w:rPr>
+      </w:pPr>
+      <w:r>
+        <w:rPr>
+          <w:rFonts w:ascii="Times New Roman" w:eastAsia="Times New Roman" w:hAnsi="Times New Roman" w:cs="Times New Roman"/>
+          <w:sz w:val="24"/>
+          <w:szCs w:val="24"/>
+          <w:lang w:eastAsia="en-GB"/>
+        </w:rPr>
+        <w:t>4} Windows (Ctrl + Break)</w:t>
+      </w:r>
+    </w:p>
+    <w:p>
+      <w:pPr>
+        <w:spacing w:before="100" w:beforeAutospacing="1" w:after="100" w:afterAutospacing="1" w:line="240" w:lineRule="auto"/>
+        <w:rPr>
+          <w:rFonts w:ascii="Times New Roman" w:eastAsia="Times New Roman" w:hAnsi="Times New Roman" w:cs="Times New Roman"/>
+          <w:sz w:val="24"/>
+          <w:szCs w:val="24"/>
+          <w:lang w:eastAsia="en-GB"/>
+        </w:rPr>
+      </w:pPr>
+      <w:r>
+        <w:rPr>
+          <w:rFonts w:ascii="Times New Roman" w:eastAsia="Times New Roman" w:hAnsi="Times New Roman" w:cs="Times New Roman"/>
+          <w:sz w:val="24"/>
+          <w:szCs w:val="24"/>
+          <w:lang w:eastAsia="en-GB"/>
+        </w:rPr>
+        <w:t xml:space="preserve">5} </w:t>
+      </w:r>
+      <w:proofErr w:type="spellStart"/>
+      <w:r>
+        <w:rPr>
+          <w:rFonts w:ascii="Times New Roman" w:eastAsia="Times New Roman" w:hAnsi="Times New Roman" w:cs="Times New Roman"/>
+          <w:sz w:val="24"/>
+          <w:szCs w:val="24"/>
+          <w:lang w:eastAsia="en-GB"/>
+        </w:rPr>
+        <w:t>jcmd</w:t>
+      </w:r>
+      <w:proofErr w:type="spellEnd"/>
     </w:p>
     <w:p>
       <w:pPr>
@@ -4994,27 +4878,136 @@
           <w:szCs w:val="20"/>
           <w:lang w:eastAsia="en-GB"/>
         </w:rPr>
-        <w:t xml:space="preserve">    -</w:t>
-      </w:r>
-      <w:proofErr w:type="spellStart"/>
-      <w:r>
-        <w:rPr>
-          <w:rFonts w:ascii="Courier New" w:eastAsia="Times New Roman" w:hAnsi="Courier New" w:cs="Courier New"/>
-          <w:sz w:val="20"/>
-          <w:szCs w:val="20"/>
-          <w:lang w:eastAsia="en-GB"/>
-        </w:rPr>
-        <w:t>Dcom.sun.management.jmxremote.ssl</w:t>
-      </w:r>
-      <w:proofErr w:type="spellEnd"/>
-      <w:r>
-        <w:rPr>
-          <w:rFonts w:ascii="Courier New" w:eastAsia="Times New Roman" w:hAnsi="Courier New" w:cs="Courier New"/>
-          <w:sz w:val="20"/>
-          <w:szCs w:val="20"/>
-          <w:lang w:eastAsia="en-GB"/>
-        </w:rPr>
-        <w:t>=false</w:t>
+        <w:t xml:space="preserve">    </w:t>
+      </w:r>
+      <w:proofErr w:type="spellStart"/>
+      <w:r>
+        <w:rPr>
+          <w:rFonts w:ascii="Courier New" w:eastAsia="Times New Roman" w:hAnsi="Courier New" w:cs="Courier New"/>
+          <w:sz w:val="20"/>
+          <w:szCs w:val="20"/>
+          <w:lang w:eastAsia="en-GB"/>
+        </w:rPr>
+        <w:t>jcmd</w:t>
+      </w:r>
+      <w:proofErr w:type="spellEnd"/>
+      <w:r>
+        <w:rPr>
+          <w:rFonts w:ascii="Courier New" w:eastAsia="Times New Roman" w:hAnsi="Courier New" w:cs="Courier New"/>
+          <w:sz w:val="20"/>
+          <w:szCs w:val="20"/>
+          <w:lang w:eastAsia="en-GB"/>
+        </w:rPr>
+        <w:t xml:space="preserve"> &lt;</w:t>
+      </w:r>
+      <w:proofErr w:type="spellStart"/>
+      <w:r>
+        <w:rPr>
+          <w:rFonts w:ascii="Courier New" w:eastAsia="Times New Roman" w:hAnsi="Courier New" w:cs="Courier New"/>
+          <w:sz w:val="20"/>
+          <w:szCs w:val="20"/>
+          <w:lang w:eastAsia="en-GB"/>
+        </w:rPr>
+        <w:t>pid</w:t>
+      </w:r>
+      <w:proofErr w:type="spellEnd"/>
+      <w:r>
+        <w:rPr>
+          <w:rFonts w:ascii="Courier New" w:eastAsia="Times New Roman" w:hAnsi="Courier New" w:cs="Courier New"/>
+          <w:sz w:val="20"/>
+          <w:szCs w:val="20"/>
+          <w:lang w:eastAsia="en-GB"/>
+        </w:rPr>
+        <w:t xml:space="preserve">&gt; </w:t>
+      </w:r>
+      <w:proofErr w:type="spellStart"/>
+      <w:r>
+        <w:rPr>
+          <w:rFonts w:ascii="Courier New" w:eastAsia="Times New Roman" w:hAnsi="Courier New" w:cs="Courier New"/>
+          <w:sz w:val="20"/>
+          <w:szCs w:val="20"/>
+          <w:lang w:eastAsia="en-GB"/>
+        </w:rPr>
+        <w:t>Thread.print</w:t>
+      </w:r>
+      <w:proofErr w:type="spellEnd"/>
+    </w:p>
+    <w:p>
+      <w:pPr>
+        <w:spacing w:before="100" w:beforeAutospacing="1" w:after="100" w:afterAutospacing="1" w:line="240" w:lineRule="auto"/>
+        <w:outlineLvl w:val="1"/>
+        <w:rPr>
+          <w:rFonts w:ascii="Times New Roman" w:eastAsia="Times New Roman" w:hAnsi="Times New Roman" w:cs="Times New Roman"/>
+          <w:b/>
+          <w:bCs/>
+          <w:sz w:val="36"/>
+          <w:szCs w:val="36"/>
+          <w:lang w:eastAsia="en-GB"/>
+        </w:rPr>
+      </w:pPr>
+      <w:r>
+        <w:rPr>
+          <w:rFonts w:ascii="Times New Roman" w:eastAsia="Times New Roman" w:hAnsi="Times New Roman" w:cs="Times New Roman"/>
+          <w:b/>
+          <w:bCs/>
+          <w:sz w:val="36"/>
+          <w:szCs w:val="36"/>
+          <w:lang w:eastAsia="en-GB"/>
+        </w:rPr>
+        <w:t>Remote JVM profiling</w:t>
+      </w:r>
+    </w:p>
+    <w:p>
+      <w:pPr>
+        <w:spacing w:before="100" w:beforeAutospacing="1" w:after="100" w:afterAutospacing="1" w:line="240" w:lineRule="auto"/>
+        <w:rPr>
+          <w:rFonts w:ascii="Times New Roman" w:eastAsia="Times New Roman" w:hAnsi="Times New Roman" w:cs="Times New Roman"/>
+          <w:sz w:val="24"/>
+          <w:szCs w:val="24"/>
+          <w:lang w:eastAsia="en-GB"/>
+        </w:rPr>
+      </w:pPr>
+      <w:r>
+        <w:rPr>
+          <w:rFonts w:ascii="Times New Roman" w:eastAsia="Times New Roman" w:hAnsi="Times New Roman" w:cs="Times New Roman"/>
+          <w:sz w:val="24"/>
+          <w:szCs w:val="24"/>
+          <w:lang w:eastAsia="en-GB"/>
+        </w:rPr>
+        <w:t xml:space="preserve">Using </w:t>
+      </w:r>
+      <w:hyperlink r:id="rId14" w:tgtFrame="_blank" w:history="1">
+        <w:r>
+          <w:rPr>
+            <w:rFonts w:ascii="Times New Roman" w:eastAsia="Times New Roman" w:hAnsi="Times New Roman" w:cs="Times New Roman"/>
+            <w:color w:val="0000FF"/>
+            <w:sz w:val="24"/>
+            <w:szCs w:val="24"/>
+            <w:u w:val="single"/>
+            <w:lang w:eastAsia="en-GB"/>
+          </w:rPr>
+          <w:t>JMX Technology</w:t>
+        </w:r>
+      </w:hyperlink>
+    </w:p>
+    <w:p>
+      <w:pPr>
+        <w:spacing w:before="100" w:beforeAutospacing="1" w:after="100" w:afterAutospacing="1" w:line="240" w:lineRule="auto"/>
+        <w:rPr>
+          <w:rFonts w:ascii="Times New Roman" w:eastAsia="Times New Roman" w:hAnsi="Times New Roman" w:cs="Times New Roman"/>
+          <w:sz w:val="24"/>
+          <w:szCs w:val="24"/>
+          <w:lang w:eastAsia="en-GB"/>
+        </w:rPr>
+      </w:pPr>
+      <w:r>
+        <w:rPr>
+          <w:rFonts w:ascii="Times New Roman" w:eastAsia="Times New Roman" w:hAnsi="Times New Roman" w:cs="Times New Roman"/>
+          <w:sz w:val="24"/>
+          <w:szCs w:val="24"/>
+          <w:lang w:eastAsia="en-GB"/>
+        </w:rPr>
+        <w:t>For insecure remote connection use parameters:</w:t>
       </w:r>
     </w:p>
     <w:p>
@@ -5052,7 +5045,7 @@
           <w:szCs w:val="20"/>
           <w:lang w:eastAsia="en-GB"/>
         </w:rPr>
-        <w:t xml:space="preserve">    java -jar </w:t>
+        <w:t xml:space="preserve">    </w:t>
       </w:r>
       <w:proofErr w:type="gramStart"/>
       <w:r>
@@ -5076,115 +5069,6 @@
       </w:r>
       <w:proofErr w:type="spellEnd"/>
       <w:proofErr w:type="gramEnd"/>
-      <w:r>
-        <w:rPr>
-          <w:rFonts w:ascii="Courier New" w:eastAsia="Times New Roman" w:hAnsi="Courier New" w:cs="Courier New"/>
-          <w:sz w:val="20"/>
-          <w:szCs w:val="20"/>
-          <w:lang w:eastAsia="en-GB"/>
-        </w:rPr>
-        <w:t xml:space="preserve"> -</w:t>
-      </w:r>
-      <w:proofErr w:type="spellStart"/>
-      <w:r>
-        <w:rPr>
-          <w:rFonts w:ascii="Courier New" w:eastAsia="Times New Roman" w:hAnsi="Courier New" w:cs="Courier New"/>
-          <w:sz w:val="20"/>
-          <w:szCs w:val="20"/>
-          <w:lang w:eastAsia="en-GB"/>
-        </w:rPr>
-        <w:t>Dcom.sun.management.jmxremote.port</w:t>
-      </w:r>
-      <w:proofErr w:type="spellEnd"/>
-      <w:r>
-        <w:rPr>
-          <w:rFonts w:ascii="Courier New" w:eastAsia="Times New Roman" w:hAnsi="Courier New" w:cs="Courier New"/>
-          <w:sz w:val="20"/>
-          <w:szCs w:val="20"/>
-          <w:lang w:eastAsia="en-GB"/>
-        </w:rPr>
-        <w:t>=7890 -</w:t>
-      </w:r>
-      <w:proofErr w:type="spellStart"/>
-      <w:r>
-        <w:rPr>
-          <w:rFonts w:ascii="Courier New" w:eastAsia="Times New Roman" w:hAnsi="Courier New" w:cs="Courier New"/>
-          <w:sz w:val="20"/>
-          <w:szCs w:val="20"/>
-          <w:lang w:eastAsia="en-GB"/>
-        </w:rPr>
-        <w:t>Dcom.sun.management.jmxremote.authenticate</w:t>
-      </w:r>
-      <w:proofErr w:type="spellEnd"/>
-      <w:r>
-        <w:rPr>
-          <w:rFonts w:ascii="Courier New" w:eastAsia="Times New Roman" w:hAnsi="Courier New" w:cs="Courier New"/>
-          <w:sz w:val="20"/>
-          <w:szCs w:val="20"/>
-          <w:lang w:eastAsia="en-GB"/>
-        </w:rPr>
-        <w:t>=false -</w:t>
-      </w:r>
-      <w:proofErr w:type="spellStart"/>
-      <w:r>
-        <w:rPr>
-          <w:rFonts w:ascii="Courier New" w:eastAsia="Times New Roman" w:hAnsi="Courier New" w:cs="Courier New"/>
-          <w:sz w:val="20"/>
-          <w:szCs w:val="20"/>
-          <w:lang w:eastAsia="en-GB"/>
-        </w:rPr>
-        <w:t>Dcom.sun.management.jmxremote.ssl</w:t>
-      </w:r>
-      <w:proofErr w:type="spellEnd"/>
-      <w:r>
-        <w:rPr>
-          <w:rFonts w:ascii="Courier New" w:eastAsia="Times New Roman" w:hAnsi="Courier New" w:cs="Courier New"/>
-          <w:sz w:val="20"/>
-          <w:szCs w:val="20"/>
-          <w:lang w:eastAsia="en-GB"/>
-        </w:rPr>
-        <w:t>=false simple-1.0.0-SNAPSHOT.jar</w:t>
-      </w:r>
-    </w:p>
-    <w:p>
-      <w:pPr>
-        <w:spacing w:before="100" w:beforeAutospacing="1" w:after="100" w:afterAutospacing="1" w:line="240" w:lineRule="auto"/>
-        <w:rPr>
-          <w:rFonts w:ascii="Times New Roman" w:eastAsia="Times New Roman" w:hAnsi="Times New Roman" w:cs="Times New Roman"/>
-          <w:sz w:val="24"/>
-          <w:szCs w:val="24"/>
-          <w:lang w:eastAsia="en-GB"/>
-        </w:rPr>
-      </w:pPr>
-      <w:r>
-        <w:rPr>
-          <w:rFonts w:ascii="Times New Roman" w:eastAsia="Times New Roman" w:hAnsi="Times New Roman" w:cs="Times New Roman"/>
-          <w:sz w:val="24"/>
-          <w:szCs w:val="24"/>
-          <w:lang w:eastAsia="en-GB"/>
-        </w:rPr>
-        <w:t xml:space="preserve">Connect to JVM using </w:t>
-      </w:r>
-      <w:proofErr w:type="spellStart"/>
-      <w:r>
-        <w:rPr>
-          <w:rFonts w:ascii="Times New Roman" w:eastAsia="Times New Roman" w:hAnsi="Times New Roman" w:cs="Times New Roman"/>
-          <w:sz w:val="24"/>
-          <w:szCs w:val="24"/>
-          <w:lang w:eastAsia="en-GB"/>
-        </w:rPr>
-        <w:t>jconsole</w:t>
-      </w:r>
-      <w:proofErr w:type="spellEnd"/>
-      <w:r>
-        <w:rPr>
-          <w:rFonts w:ascii="Times New Roman" w:eastAsia="Times New Roman" w:hAnsi="Times New Roman" w:cs="Times New Roman"/>
-          <w:sz w:val="24"/>
-          <w:szCs w:val="24"/>
-          <w:lang w:eastAsia="en-GB"/>
-        </w:rPr>
-        <w:t>:</w:t>
-      </w:r>
     </w:p>
     <w:p>
       <w:pPr>
@@ -5223,70 +5107,45 @@
         </w:rPr>
         <w:t xml:space="preserve">    </w:t>
       </w:r>
-      <w:proofErr w:type="spellStart"/>
-      <w:r>
-        <w:rPr>
-          <w:rFonts w:ascii="Courier New" w:eastAsia="Times New Roman" w:hAnsi="Courier New" w:cs="Courier New"/>
-          <w:sz w:val="20"/>
-          <w:szCs w:val="20"/>
-          <w:lang w:eastAsia="en-GB"/>
-        </w:rPr>
-        <w:t>jconsole</w:t>
-      </w:r>
-      <w:proofErr w:type="spellEnd"/>
-      <w:r>
-        <w:rPr>
-          <w:rFonts w:ascii="Courier New" w:eastAsia="Times New Roman" w:hAnsi="Courier New" w:cs="Courier New"/>
-          <w:sz w:val="20"/>
-          <w:szCs w:val="20"/>
-          <w:lang w:eastAsia="en-GB"/>
-        </w:rPr>
-        <w:t xml:space="preserve"> localhost:7890</w:t>
-      </w:r>
-    </w:p>
-    <w:p>
-      <w:pPr>
-        <w:spacing w:before="100" w:beforeAutospacing="1" w:after="100" w:afterAutospacing="1" w:line="240" w:lineRule="auto"/>
-        <w:outlineLvl w:val="1"/>
-        <w:rPr>
-          <w:rFonts w:ascii="Times New Roman" w:eastAsia="Times New Roman" w:hAnsi="Times New Roman" w:cs="Times New Roman"/>
-          <w:b/>
-          <w:bCs/>
-          <w:sz w:val="36"/>
-          <w:szCs w:val="36"/>
-          <w:lang w:eastAsia="en-GB"/>
-        </w:rPr>
-      </w:pPr>
-      <w:r>
-        <w:rPr>
-          <w:rFonts w:ascii="Times New Roman" w:eastAsia="Times New Roman" w:hAnsi="Times New Roman" w:cs="Times New Roman"/>
-          <w:b/>
-          <w:bCs/>
-          <w:sz w:val="36"/>
-          <w:szCs w:val="36"/>
-          <w:lang w:eastAsia="en-GB"/>
-        </w:rPr>
-        <w:t>Inspect a Flight Recording</w:t>
-      </w:r>
-    </w:p>
-    <w:p>
-      <w:pPr>
-        <w:spacing w:before="100" w:beforeAutospacing="1" w:after="100" w:afterAutospacing="1" w:line="240" w:lineRule="auto"/>
-        <w:rPr>
-          <w:rFonts w:ascii="Times New Roman" w:eastAsia="Times New Roman" w:hAnsi="Times New Roman" w:cs="Times New Roman"/>
-          <w:sz w:val="24"/>
-          <w:szCs w:val="24"/>
-          <w:lang w:eastAsia="en-GB"/>
-        </w:rPr>
-      </w:pPr>
-      <w:r>
-        <w:rPr>
-          <w:rFonts w:ascii="Times New Roman" w:eastAsia="Times New Roman" w:hAnsi="Times New Roman" w:cs="Times New Roman"/>
-          <w:sz w:val="24"/>
-          <w:szCs w:val="24"/>
-          <w:lang w:eastAsia="en-GB"/>
-        </w:rPr>
-        <w:t>Execute JVM with two special parameters:</w:t>
+      <w:proofErr w:type="gramStart"/>
+      <w:r>
+        <w:rPr>
+          <w:rFonts w:ascii="Courier New" w:eastAsia="Times New Roman" w:hAnsi="Courier New" w:cs="Courier New"/>
+          <w:sz w:val="20"/>
+          <w:szCs w:val="20"/>
+          <w:lang w:eastAsia="en-GB"/>
+        </w:rPr>
+        <w:t>-</w:t>
+      </w:r>
+      <w:proofErr w:type="spellStart"/>
+      <w:r>
+        <w:rPr>
+          <w:rFonts w:ascii="Courier New" w:eastAsia="Times New Roman" w:hAnsi="Courier New" w:cs="Courier New"/>
+          <w:sz w:val="20"/>
+          <w:szCs w:val="20"/>
+          <w:lang w:eastAsia="en-GB"/>
+        </w:rPr>
+        <w:t>Dcom.sun.management.jmxremote</w:t>
+      </w:r>
+      <w:proofErr w:type="gramEnd"/>
+      <w:r>
+        <w:rPr>
+          <w:rFonts w:ascii="Courier New" w:eastAsia="Times New Roman" w:hAnsi="Courier New" w:cs="Courier New"/>
+          <w:sz w:val="20"/>
+          <w:szCs w:val="20"/>
+          <w:lang w:eastAsia="en-GB"/>
+        </w:rPr>
+        <w:t>.port</w:t>
+      </w:r>
+      <w:proofErr w:type="spellEnd"/>
+      <w:r>
+        <w:rPr>
+          <w:rFonts w:ascii="Courier New" w:eastAsia="Times New Roman" w:hAnsi="Courier New" w:cs="Courier New"/>
+          <w:sz w:val="20"/>
+          <w:szCs w:val="20"/>
+          <w:lang w:eastAsia="en-GB"/>
+        </w:rPr>
+        <w:t>=7890</w:t>
       </w:r>
     </w:p>
     <w:p>
@@ -5324,7 +5183,7 @@
           <w:szCs w:val="20"/>
           <w:lang w:eastAsia="en-GB"/>
         </w:rPr>
-        <w:t xml:space="preserve">    -</w:t>
+        <w:t xml:space="preserve">    </w:t>
       </w:r>
       <w:proofErr w:type="gramStart"/>
       <w:r>
@@ -5334,9 +5193,18 @@
           <w:szCs w:val="20"/>
           <w:lang w:eastAsia="en-GB"/>
         </w:rPr>
-        <w:t>XX:+</w:t>
-      </w:r>
-      <w:proofErr w:type="spellStart"/>
+        <w:t>-</w:t>
+      </w:r>
+      <w:proofErr w:type="spellStart"/>
+      <w:r>
+        <w:rPr>
+          <w:rFonts w:ascii="Courier New" w:eastAsia="Times New Roman" w:hAnsi="Courier New" w:cs="Courier New"/>
+          <w:sz w:val="20"/>
+          <w:szCs w:val="20"/>
+          <w:lang w:eastAsia="en-GB"/>
+        </w:rPr>
+        <w:t>Dcom.sun.management.jmxremote</w:t>
+      </w:r>
       <w:proofErr w:type="gramEnd"/>
       <w:r>
         <w:rPr>
@@ -5345,9 +5213,18 @@
           <w:szCs w:val="20"/>
           <w:lang w:eastAsia="en-GB"/>
         </w:rPr>
-        <w:t>UnlockCommercialFeatures</w:t>
-      </w:r>
-      <w:proofErr w:type="spellEnd"/>
+        <w:t>.authenticate</w:t>
+      </w:r>
+      <w:proofErr w:type="spellEnd"/>
+      <w:r>
+        <w:rPr>
+          <w:rFonts w:ascii="Courier New" w:eastAsia="Times New Roman" w:hAnsi="Courier New" w:cs="Courier New"/>
+          <w:sz w:val="20"/>
+          <w:szCs w:val="20"/>
+          <w:lang w:eastAsia="en-GB"/>
+        </w:rPr>
+        <w:t>=false</w:t>
+      </w:r>
     </w:p>
     <w:p>
       <w:pPr>
@@ -5386,28 +5263,26 @@
         </w:rPr>
         <w:t xml:space="preserve">    -</w:t>
       </w:r>
-      <w:proofErr w:type="gramStart"/>
-      <w:r>
-        <w:rPr>
-          <w:rFonts w:ascii="Courier New" w:eastAsia="Times New Roman" w:hAnsi="Courier New" w:cs="Courier New"/>
-          <w:sz w:val="20"/>
-          <w:szCs w:val="20"/>
-          <w:lang w:eastAsia="en-GB"/>
-        </w:rPr>
-        <w:t>XX:+</w:t>
-      </w:r>
-      <w:proofErr w:type="spellStart"/>
-      <w:proofErr w:type="gramEnd"/>
-      <w:r>
-        <w:rPr>
-          <w:rFonts w:ascii="Courier New" w:eastAsia="Times New Roman" w:hAnsi="Courier New" w:cs="Courier New"/>
-          <w:sz w:val="20"/>
-          <w:szCs w:val="20"/>
-          <w:lang w:eastAsia="en-GB"/>
-        </w:rPr>
-        <w:t>FlightRecorder</w:t>
-      </w:r>
-      <w:proofErr w:type="spellEnd"/>
+      <w:proofErr w:type="spellStart"/>
+      <w:r>
+        <w:rPr>
+          <w:rFonts w:ascii="Courier New" w:eastAsia="Times New Roman" w:hAnsi="Courier New" w:cs="Courier New"/>
+          <w:sz w:val="20"/>
+          <w:szCs w:val="20"/>
+          <w:lang w:eastAsia="en-GB"/>
+        </w:rPr>
+        <w:t>Dcom.sun.management.jmxremote.ssl</w:t>
+      </w:r>
+      <w:proofErr w:type="spellEnd"/>
+      <w:r>
+        <w:rPr>
+          <w:rFonts w:ascii="Courier New" w:eastAsia="Times New Roman" w:hAnsi="Courier New" w:cs="Courier New"/>
+          <w:sz w:val="20"/>
+          <w:szCs w:val="20"/>
+          <w:lang w:eastAsia="en-GB"/>
+        </w:rPr>
+        <w:t>=false</w:t>
+      </w:r>
     </w:p>
     <w:p>
       <w:pPr>
@@ -5444,8 +5319,7 @@
           <w:szCs w:val="20"/>
           <w:lang w:eastAsia="en-GB"/>
         </w:rPr>
-        <w:lastRenderedPageBreak/>
-        <w:t xml:space="preserve">    java -jar -Xmx100m -</w:t>
+        <w:t xml:space="preserve">    java -jar </w:t>
       </w:r>
       <w:proofErr w:type="gramStart"/>
       <w:r>
@@ -5455,9 +5329,19 @@
           <w:szCs w:val="20"/>
           <w:lang w:eastAsia="en-GB"/>
         </w:rPr>
-        <w:t>XX:+</w:t>
-      </w:r>
-      <w:proofErr w:type="spellStart"/>
+        <w:t>-</w:t>
+      </w:r>
+      <w:proofErr w:type="spellStart"/>
+      <w:r>
+        <w:rPr>
+          <w:rFonts w:ascii="Courier New" w:eastAsia="Times New Roman" w:hAnsi="Courier New" w:cs="Courier New"/>
+          <w:sz w:val="20"/>
+          <w:szCs w:val="20"/>
+          <w:lang w:eastAsia="en-GB"/>
+        </w:rPr>
+        <w:t>Dcom.sun.management.jmxremote</w:t>
+      </w:r>
+      <w:proofErr w:type="spellEnd"/>
       <w:proofErr w:type="gramEnd"/>
       <w:r>
         <w:rPr>
@@ -5466,36 +5350,6 @@
           <w:szCs w:val="20"/>
           <w:lang w:eastAsia="en-GB"/>
         </w:rPr>
-        <w:t>UnlockCommercialFeatures</w:t>
-      </w:r>
-      <w:proofErr w:type="spellEnd"/>
-      <w:r>
-        <w:rPr>
-          <w:rFonts w:ascii="Courier New" w:eastAsia="Times New Roman" w:hAnsi="Courier New" w:cs="Courier New"/>
-          <w:sz w:val="20"/>
-          <w:szCs w:val="20"/>
-          <w:lang w:eastAsia="en-GB"/>
-        </w:rPr>
-        <w:t xml:space="preserve"> -XX:+</w:t>
-      </w:r>
-      <w:proofErr w:type="spellStart"/>
-      <w:r>
-        <w:rPr>
-          <w:rFonts w:ascii="Courier New" w:eastAsia="Times New Roman" w:hAnsi="Courier New" w:cs="Courier New"/>
-          <w:sz w:val="20"/>
-          <w:szCs w:val="20"/>
-          <w:lang w:eastAsia="en-GB"/>
-        </w:rPr>
-        <w:t>FlightRecorder</w:t>
-      </w:r>
-      <w:proofErr w:type="spellEnd"/>
-      <w:r>
-        <w:rPr>
-          <w:rFonts w:ascii="Courier New" w:eastAsia="Times New Roman" w:hAnsi="Courier New" w:cs="Courier New"/>
-          <w:sz w:val="20"/>
-          <w:szCs w:val="20"/>
-          <w:lang w:eastAsia="en-GB"/>
-        </w:rPr>
         <w:t xml:space="preserve"> -</w:t>
       </w:r>
       <w:proofErr w:type="spellStart"/>
@@ -5506,77 +5360,57 @@
           <w:szCs w:val="20"/>
           <w:lang w:eastAsia="en-GB"/>
         </w:rPr>
-        <w:t>XX:StartFlightRecording</w:t>
-      </w:r>
-      <w:proofErr w:type="spellEnd"/>
-      <w:r>
-        <w:rPr>
-          <w:rFonts w:ascii="Courier New" w:eastAsia="Times New Roman" w:hAnsi="Courier New" w:cs="Courier New"/>
-          <w:sz w:val="20"/>
-          <w:szCs w:val="20"/>
-          <w:lang w:eastAsia="en-GB"/>
-        </w:rPr>
-        <w:t>=</w:t>
-      </w:r>
-      <w:proofErr w:type="spellStart"/>
-      <w:r>
-        <w:rPr>
-          <w:rFonts w:ascii="Courier New" w:eastAsia="Times New Roman" w:hAnsi="Courier New" w:cs="Courier New"/>
-          <w:sz w:val="20"/>
-          <w:szCs w:val="20"/>
-          <w:lang w:eastAsia="en-GB"/>
-        </w:rPr>
-        <w:t>dumponexit</w:t>
-      </w:r>
-      <w:proofErr w:type="spellEnd"/>
-      <w:r>
-        <w:rPr>
-          <w:rFonts w:ascii="Courier New" w:eastAsia="Times New Roman" w:hAnsi="Courier New" w:cs="Courier New"/>
-          <w:sz w:val="20"/>
-          <w:szCs w:val="20"/>
-          <w:lang w:eastAsia="en-GB"/>
-        </w:rPr>
-        <w:t>=</w:t>
-      </w:r>
-      <w:proofErr w:type="spellStart"/>
-      <w:r>
-        <w:rPr>
-          <w:rFonts w:ascii="Courier New" w:eastAsia="Times New Roman" w:hAnsi="Courier New" w:cs="Courier New"/>
-          <w:sz w:val="20"/>
-          <w:szCs w:val="20"/>
-          <w:lang w:eastAsia="en-GB"/>
-        </w:rPr>
-        <w:t>true,filename</w:t>
-      </w:r>
-      <w:proofErr w:type="spellEnd"/>
-      <w:r>
-        <w:rPr>
-          <w:rFonts w:ascii="Courier New" w:eastAsia="Times New Roman" w:hAnsi="Courier New" w:cs="Courier New"/>
-          <w:sz w:val="20"/>
-          <w:szCs w:val="20"/>
-          <w:lang w:eastAsia="en-GB"/>
-        </w:rPr>
-        <w:t>=</w:t>
-      </w:r>
-      <w:proofErr w:type="spellStart"/>
-      <w:r>
-        <w:rPr>
-          <w:rFonts w:ascii="Courier New" w:eastAsia="Times New Roman" w:hAnsi="Courier New" w:cs="Courier New"/>
-          <w:sz w:val="20"/>
-          <w:szCs w:val="20"/>
-          <w:lang w:eastAsia="en-GB"/>
-        </w:rPr>
-        <w:t>flight.jfr</w:t>
-      </w:r>
-      <w:proofErr w:type="spellEnd"/>
-      <w:r>
-        <w:rPr>
-          <w:rFonts w:ascii="Courier New" w:eastAsia="Times New Roman" w:hAnsi="Courier New" w:cs="Courier New"/>
-          <w:sz w:val="20"/>
-          <w:szCs w:val="20"/>
-          <w:lang w:eastAsia="en-GB"/>
-        </w:rPr>
-        <w:t xml:space="preserve"> heap-1.0.0-SNAPSHOT.jar</w:t>
+        <w:t>Dcom.sun.management.jmxremote.port</w:t>
+      </w:r>
+      <w:proofErr w:type="spellEnd"/>
+      <w:r>
+        <w:rPr>
+          <w:rFonts w:ascii="Courier New" w:eastAsia="Times New Roman" w:hAnsi="Courier New" w:cs="Courier New"/>
+          <w:sz w:val="20"/>
+          <w:szCs w:val="20"/>
+          <w:lang w:eastAsia="en-GB"/>
+        </w:rPr>
+        <w:t>=7890 -</w:t>
+      </w:r>
+      <w:proofErr w:type="spellStart"/>
+      <w:r>
+        <w:rPr>
+          <w:rFonts w:ascii="Courier New" w:eastAsia="Times New Roman" w:hAnsi="Courier New" w:cs="Courier New"/>
+          <w:sz w:val="20"/>
+          <w:szCs w:val="20"/>
+          <w:lang w:eastAsia="en-GB"/>
+        </w:rPr>
+        <w:t>Dcom.sun.management.jmxremote.authenticate</w:t>
+      </w:r>
+      <w:proofErr w:type="spellEnd"/>
+      <w:r>
+        <w:rPr>
+          <w:rFonts w:ascii="Courier New" w:eastAsia="Times New Roman" w:hAnsi="Courier New" w:cs="Courier New"/>
+          <w:sz w:val="20"/>
+          <w:szCs w:val="20"/>
+          <w:lang w:eastAsia="en-GB"/>
+        </w:rPr>
+        <w:t>=false -</w:t>
+      </w:r>
+      <w:proofErr w:type="spellStart"/>
+      <w:r>
+        <w:rPr>
+          <w:rFonts w:ascii="Courier New" w:eastAsia="Times New Roman" w:hAnsi="Courier New" w:cs="Courier New"/>
+          <w:sz w:val="20"/>
+          <w:szCs w:val="20"/>
+          <w:lang w:eastAsia="en-GB"/>
+        </w:rPr>
+        <w:t>Dcom.sun.management.jmxremote.ssl</w:t>
+      </w:r>
+      <w:proofErr w:type="spellEnd"/>
+      <w:r>
+        <w:rPr>
+          <w:rFonts w:ascii="Courier New" w:eastAsia="Times New Roman" w:hAnsi="Courier New" w:cs="Courier New"/>
+          <w:sz w:val="20"/>
+          <w:szCs w:val="20"/>
+          <w:lang w:eastAsia="en-GB"/>
+        </w:rPr>
+        <w:t>=false simple-1.0.0-SNAPSHOT.jar</w:t>
       </w:r>
     </w:p>
     <w:p>
@@ -5596,7 +5430,27 @@
           <w:szCs w:val="24"/>
           <w:lang w:eastAsia="en-GB"/>
         </w:rPr>
-        <w:t>Enable Flight Recording on JVM without these parameters:</w:t>
+        <w:t xml:space="preserve">Connect to JVM using </w:t>
+      </w:r>
+      <w:proofErr w:type="spellStart"/>
+      <w:r>
+        <w:rPr>
+          <w:rFonts w:ascii="Times New Roman" w:eastAsia="Times New Roman" w:hAnsi="Times New Roman" w:cs="Times New Roman"/>
+          <w:sz w:val="24"/>
+          <w:szCs w:val="24"/>
+          <w:lang w:eastAsia="en-GB"/>
+        </w:rPr>
+        <w:t>jconsole</w:t>
+      </w:r>
+      <w:proofErr w:type="spellEnd"/>
+      <w:r>
+        <w:rPr>
+          <w:rFonts w:ascii="Times New Roman" w:eastAsia="Times New Roman" w:hAnsi="Times New Roman" w:cs="Times New Roman"/>
+          <w:sz w:val="24"/>
+          <w:szCs w:val="24"/>
+          <w:lang w:eastAsia="en-GB"/>
+        </w:rPr>
+        <w:t>:</w:t>
       </w:r>
     </w:p>
     <w:p>
@@ -5634,38 +5488,72 @@
           <w:szCs w:val="20"/>
           <w:lang w:eastAsia="en-GB"/>
         </w:rPr>
-        <w:t xml:space="preserve">    java -jar -Xmx100m -</w:t>
-      </w:r>
-      <w:proofErr w:type="gramStart"/>
-      <w:r>
-        <w:rPr>
-          <w:rFonts w:ascii="Courier New" w:eastAsia="Times New Roman" w:hAnsi="Courier New" w:cs="Courier New"/>
-          <w:sz w:val="20"/>
-          <w:szCs w:val="20"/>
-          <w:lang w:eastAsia="en-GB"/>
-        </w:rPr>
-        <w:t>XX:+</w:t>
-      </w:r>
-      <w:proofErr w:type="spellStart"/>
-      <w:proofErr w:type="gramEnd"/>
-      <w:r>
-        <w:rPr>
-          <w:rFonts w:ascii="Courier New" w:eastAsia="Times New Roman" w:hAnsi="Courier New" w:cs="Courier New"/>
-          <w:sz w:val="20"/>
-          <w:szCs w:val="20"/>
-          <w:lang w:eastAsia="en-GB"/>
-        </w:rPr>
-        <w:t>UnlockCommercialFeatures</w:t>
-      </w:r>
-      <w:proofErr w:type="spellEnd"/>
-      <w:r>
-        <w:rPr>
-          <w:rFonts w:ascii="Courier New" w:eastAsia="Times New Roman" w:hAnsi="Courier New" w:cs="Courier New"/>
-          <w:sz w:val="20"/>
-          <w:szCs w:val="20"/>
-          <w:lang w:eastAsia="en-GB"/>
-        </w:rPr>
-        <w:t xml:space="preserve"> heap-1.0.0-SNAPSHOT.jar</w:t>
+        <w:t xml:space="preserve">    </w:t>
+      </w:r>
+      <w:proofErr w:type="spellStart"/>
+      <w:r>
+        <w:rPr>
+          <w:rFonts w:ascii="Courier New" w:eastAsia="Times New Roman" w:hAnsi="Courier New" w:cs="Courier New"/>
+          <w:sz w:val="20"/>
+          <w:szCs w:val="20"/>
+          <w:lang w:eastAsia="en-GB"/>
+        </w:rPr>
+        <w:t>jconsole</w:t>
+      </w:r>
+      <w:proofErr w:type="spellEnd"/>
+      <w:r>
+        <w:rPr>
+          <w:rFonts w:ascii="Courier New" w:eastAsia="Times New Roman" w:hAnsi="Courier New" w:cs="Courier New"/>
+          <w:sz w:val="20"/>
+          <w:szCs w:val="20"/>
+          <w:lang w:eastAsia="en-GB"/>
+        </w:rPr>
+        <w:t xml:space="preserve"> localhost:7890</w:t>
+      </w:r>
+    </w:p>
+    <w:p>
+      <w:pPr>
+        <w:spacing w:before="100" w:beforeAutospacing="1" w:after="100" w:afterAutospacing="1" w:line="240" w:lineRule="auto"/>
+        <w:outlineLvl w:val="1"/>
+        <w:rPr>
+          <w:rFonts w:ascii="Times New Roman" w:eastAsia="Times New Roman" w:hAnsi="Times New Roman" w:cs="Times New Roman"/>
+          <w:b/>
+          <w:bCs/>
+          <w:sz w:val="36"/>
+          <w:szCs w:val="36"/>
+          <w:lang w:eastAsia="en-GB"/>
+        </w:rPr>
+      </w:pPr>
+      <w:r>
+        <w:rPr>
+          <w:rFonts w:ascii="Times New Roman" w:eastAsia="Times New Roman" w:hAnsi="Times New Roman" w:cs="Times New Roman"/>
+          <w:b/>
+          <w:bCs/>
+          <w:sz w:val="36"/>
+          <w:szCs w:val="36"/>
+          <w:lang w:eastAsia="en-GB"/>
+        </w:rPr>
+        <w:t>Inspect a Flight Recording</w:t>
+      </w:r>
+    </w:p>
+    <w:p>
+      <w:pPr>
+        <w:spacing w:before="100" w:beforeAutospacing="1" w:after="100" w:afterAutospacing="1" w:line="240" w:lineRule="auto"/>
+        <w:rPr>
+          <w:rFonts w:ascii="Times New Roman" w:eastAsia="Times New Roman" w:hAnsi="Times New Roman" w:cs="Times New Roman"/>
+          <w:sz w:val="24"/>
+          <w:szCs w:val="24"/>
+          <w:lang w:eastAsia="en-GB"/>
+        </w:rPr>
+      </w:pPr>
+      <w:r>
+        <w:rPr>
+          <w:rFonts w:ascii="Times New Roman" w:eastAsia="Times New Roman" w:hAnsi="Times New Roman" w:cs="Times New Roman"/>
+          <w:sz w:val="24"/>
+          <w:szCs w:val="24"/>
+          <w:lang w:eastAsia="en-GB"/>
+        </w:rPr>
+        <w:t>Execute JVM with two special parameters:</w:t>
       </w:r>
     </w:p>
     <w:p>
@@ -5703,37 +5591,28 @@
           <w:szCs w:val="20"/>
           <w:lang w:eastAsia="en-GB"/>
         </w:rPr>
-        <w:t xml:space="preserve">    </w:t>
-      </w:r>
-      <w:proofErr w:type="spellStart"/>
-      <w:r>
-        <w:rPr>
-          <w:rFonts w:ascii="Courier New" w:eastAsia="Times New Roman" w:hAnsi="Courier New" w:cs="Courier New"/>
-          <w:sz w:val="20"/>
-          <w:szCs w:val="20"/>
-          <w:lang w:eastAsia="en-GB"/>
-        </w:rPr>
-        <w:t>jps</w:t>
-      </w:r>
-      <w:proofErr w:type="spellEnd"/>
-      <w:r>
-        <w:rPr>
-          <w:rFonts w:ascii="Courier New" w:eastAsia="Times New Roman" w:hAnsi="Courier New" w:cs="Courier New"/>
-          <w:sz w:val="20"/>
-          <w:szCs w:val="20"/>
-          <w:lang w:eastAsia="en-GB"/>
-        </w:rPr>
-        <w:t xml:space="preserve"> -</w:t>
-      </w:r>
-      <w:proofErr w:type="spellStart"/>
-      <w:r>
-        <w:rPr>
-          <w:rFonts w:ascii="Courier New" w:eastAsia="Times New Roman" w:hAnsi="Courier New" w:cs="Courier New"/>
-          <w:sz w:val="20"/>
-          <w:szCs w:val="20"/>
-          <w:lang w:eastAsia="en-GB"/>
-        </w:rPr>
-        <w:t>lvm</w:t>
+        <w:t xml:space="preserve">    -</w:t>
+      </w:r>
+      <w:proofErr w:type="gramStart"/>
+      <w:r>
+        <w:rPr>
+          <w:rFonts w:ascii="Courier New" w:eastAsia="Times New Roman" w:hAnsi="Courier New" w:cs="Courier New"/>
+          <w:sz w:val="20"/>
+          <w:szCs w:val="20"/>
+          <w:lang w:eastAsia="en-GB"/>
+        </w:rPr>
+        <w:t>XX:+</w:t>
+      </w:r>
+      <w:proofErr w:type="spellStart"/>
+      <w:proofErr w:type="gramEnd"/>
+      <w:r>
+        <w:rPr>
+          <w:rFonts w:ascii="Courier New" w:eastAsia="Times New Roman" w:hAnsi="Courier New" w:cs="Courier New"/>
+          <w:sz w:val="20"/>
+          <w:szCs w:val="20"/>
+          <w:lang w:eastAsia="en-GB"/>
+        </w:rPr>
+        <w:t>UnlockCommercialFeatures</w:t>
       </w:r>
       <w:proofErr w:type="spellEnd"/>
     </w:p>
@@ -5772,6 +5651,324 @@
           <w:szCs w:val="20"/>
           <w:lang w:eastAsia="en-GB"/>
         </w:rPr>
+        <w:t xml:space="preserve">    -</w:t>
+      </w:r>
+      <w:proofErr w:type="gramStart"/>
+      <w:r>
+        <w:rPr>
+          <w:rFonts w:ascii="Courier New" w:eastAsia="Times New Roman" w:hAnsi="Courier New" w:cs="Courier New"/>
+          <w:sz w:val="20"/>
+          <w:szCs w:val="20"/>
+          <w:lang w:eastAsia="en-GB"/>
+        </w:rPr>
+        <w:t>XX:+</w:t>
+      </w:r>
+      <w:proofErr w:type="spellStart"/>
+      <w:proofErr w:type="gramEnd"/>
+      <w:r>
+        <w:rPr>
+          <w:rFonts w:ascii="Courier New" w:eastAsia="Times New Roman" w:hAnsi="Courier New" w:cs="Courier New"/>
+          <w:sz w:val="20"/>
+          <w:szCs w:val="20"/>
+          <w:lang w:eastAsia="en-GB"/>
+        </w:rPr>
+        <w:t>FlightRecorder</w:t>
+      </w:r>
+      <w:proofErr w:type="spellEnd"/>
+    </w:p>
+    <w:p>
+      <w:pPr>
+        <w:tabs>
+          <w:tab w:val="left" w:pos="916"/>
+          <w:tab w:val="left" w:pos="1832"/>
+          <w:tab w:val="left" w:pos="2748"/>
+          <w:tab w:val="left" w:pos="3664"/>
+          <w:tab w:val="left" w:pos="4580"/>
+          <w:tab w:val="left" w:pos="5496"/>
+          <w:tab w:val="left" w:pos="6412"/>
+          <w:tab w:val="left" w:pos="7328"/>
+          <w:tab w:val="left" w:pos="8244"/>
+          <w:tab w:val="left" w:pos="9160"/>
+          <w:tab w:val="left" w:pos="10076"/>
+          <w:tab w:val="left" w:pos="10992"/>
+          <w:tab w:val="left" w:pos="11908"/>
+          <w:tab w:val="left" w:pos="12824"/>
+          <w:tab w:val="left" w:pos="13740"/>
+          <w:tab w:val="left" w:pos="14656"/>
+        </w:tabs>
+        <w:spacing w:after="0" w:line="240" w:lineRule="auto"/>
+        <w:rPr>
+          <w:rFonts w:ascii="Courier New" w:eastAsia="Times New Roman" w:hAnsi="Courier New" w:cs="Courier New"/>
+          <w:sz w:val="20"/>
+          <w:szCs w:val="20"/>
+          <w:lang w:eastAsia="en-GB"/>
+        </w:rPr>
+      </w:pPr>
+      <w:r>
+        <w:rPr>
+          <w:rFonts w:ascii="Courier New" w:eastAsia="Times New Roman" w:hAnsi="Courier New" w:cs="Courier New"/>
+          <w:sz w:val="20"/>
+          <w:szCs w:val="20"/>
+          <w:lang w:eastAsia="en-GB"/>
+        </w:rPr>
+        <w:t xml:space="preserve">    java -jar -Xmx100m -</w:t>
+      </w:r>
+      <w:proofErr w:type="gramStart"/>
+      <w:r>
+        <w:rPr>
+          <w:rFonts w:ascii="Courier New" w:eastAsia="Times New Roman" w:hAnsi="Courier New" w:cs="Courier New"/>
+          <w:sz w:val="20"/>
+          <w:szCs w:val="20"/>
+          <w:lang w:eastAsia="en-GB"/>
+        </w:rPr>
+        <w:t>XX:+</w:t>
+      </w:r>
+      <w:proofErr w:type="spellStart"/>
+      <w:proofErr w:type="gramEnd"/>
+      <w:r>
+        <w:rPr>
+          <w:rFonts w:ascii="Courier New" w:eastAsia="Times New Roman" w:hAnsi="Courier New" w:cs="Courier New"/>
+          <w:sz w:val="20"/>
+          <w:szCs w:val="20"/>
+          <w:lang w:eastAsia="en-GB"/>
+        </w:rPr>
+        <w:t>UnlockCommercialFeatures</w:t>
+      </w:r>
+      <w:proofErr w:type="spellEnd"/>
+      <w:r>
+        <w:rPr>
+          <w:rFonts w:ascii="Courier New" w:eastAsia="Times New Roman" w:hAnsi="Courier New" w:cs="Courier New"/>
+          <w:sz w:val="20"/>
+          <w:szCs w:val="20"/>
+          <w:lang w:eastAsia="en-GB"/>
+        </w:rPr>
+        <w:t xml:space="preserve"> -XX:+</w:t>
+      </w:r>
+      <w:proofErr w:type="spellStart"/>
+      <w:r>
+        <w:rPr>
+          <w:rFonts w:ascii="Courier New" w:eastAsia="Times New Roman" w:hAnsi="Courier New" w:cs="Courier New"/>
+          <w:sz w:val="20"/>
+          <w:szCs w:val="20"/>
+          <w:lang w:eastAsia="en-GB"/>
+        </w:rPr>
+        <w:t>FlightRecorder</w:t>
+      </w:r>
+      <w:proofErr w:type="spellEnd"/>
+      <w:r>
+        <w:rPr>
+          <w:rFonts w:ascii="Courier New" w:eastAsia="Times New Roman" w:hAnsi="Courier New" w:cs="Courier New"/>
+          <w:sz w:val="20"/>
+          <w:szCs w:val="20"/>
+          <w:lang w:eastAsia="en-GB"/>
+        </w:rPr>
+        <w:t xml:space="preserve"> -</w:t>
+      </w:r>
+      <w:proofErr w:type="spellStart"/>
+      <w:r>
+        <w:rPr>
+          <w:rFonts w:ascii="Courier New" w:eastAsia="Times New Roman" w:hAnsi="Courier New" w:cs="Courier New"/>
+          <w:sz w:val="20"/>
+          <w:szCs w:val="20"/>
+          <w:lang w:eastAsia="en-GB"/>
+        </w:rPr>
+        <w:t>XX:StartFlightRecording</w:t>
+      </w:r>
+      <w:proofErr w:type="spellEnd"/>
+      <w:r>
+        <w:rPr>
+          <w:rFonts w:ascii="Courier New" w:eastAsia="Times New Roman" w:hAnsi="Courier New" w:cs="Courier New"/>
+          <w:sz w:val="20"/>
+          <w:szCs w:val="20"/>
+          <w:lang w:eastAsia="en-GB"/>
+        </w:rPr>
+        <w:t>=</w:t>
+      </w:r>
+      <w:proofErr w:type="spellStart"/>
+      <w:r>
+        <w:rPr>
+          <w:rFonts w:ascii="Courier New" w:eastAsia="Times New Roman" w:hAnsi="Courier New" w:cs="Courier New"/>
+          <w:sz w:val="20"/>
+          <w:szCs w:val="20"/>
+          <w:lang w:eastAsia="en-GB"/>
+        </w:rPr>
+        <w:t>dumponexit</w:t>
+      </w:r>
+      <w:proofErr w:type="spellEnd"/>
+      <w:r>
+        <w:rPr>
+          <w:rFonts w:ascii="Courier New" w:eastAsia="Times New Roman" w:hAnsi="Courier New" w:cs="Courier New"/>
+          <w:sz w:val="20"/>
+          <w:szCs w:val="20"/>
+          <w:lang w:eastAsia="en-GB"/>
+        </w:rPr>
+        <w:t>=</w:t>
+      </w:r>
+      <w:proofErr w:type="spellStart"/>
+      <w:r>
+        <w:rPr>
+          <w:rFonts w:ascii="Courier New" w:eastAsia="Times New Roman" w:hAnsi="Courier New" w:cs="Courier New"/>
+          <w:sz w:val="20"/>
+          <w:szCs w:val="20"/>
+          <w:lang w:eastAsia="en-GB"/>
+        </w:rPr>
+        <w:t>true,filename</w:t>
+      </w:r>
+      <w:proofErr w:type="spellEnd"/>
+      <w:r>
+        <w:rPr>
+          <w:rFonts w:ascii="Courier New" w:eastAsia="Times New Roman" w:hAnsi="Courier New" w:cs="Courier New"/>
+          <w:sz w:val="20"/>
+          <w:szCs w:val="20"/>
+          <w:lang w:eastAsia="en-GB"/>
+        </w:rPr>
+        <w:t>=</w:t>
+      </w:r>
+      <w:proofErr w:type="spellStart"/>
+      <w:r>
+        <w:rPr>
+          <w:rFonts w:ascii="Courier New" w:eastAsia="Times New Roman" w:hAnsi="Courier New" w:cs="Courier New"/>
+          <w:sz w:val="20"/>
+          <w:szCs w:val="20"/>
+          <w:lang w:eastAsia="en-GB"/>
+        </w:rPr>
+        <w:t>flight.jfr</w:t>
+      </w:r>
+      <w:proofErr w:type="spellEnd"/>
+      <w:r>
+        <w:rPr>
+          <w:rFonts w:ascii="Courier New" w:eastAsia="Times New Roman" w:hAnsi="Courier New" w:cs="Courier New"/>
+          <w:sz w:val="20"/>
+          <w:szCs w:val="20"/>
+          <w:lang w:eastAsia="en-GB"/>
+        </w:rPr>
+        <w:t xml:space="preserve"> heap-1.0.0-SNAPSHOT.jar</w:t>
+      </w:r>
+    </w:p>
+    <w:p>
+      <w:pPr>
+        <w:spacing w:before="100" w:beforeAutospacing="1" w:after="100" w:afterAutospacing="1" w:line="240" w:lineRule="auto"/>
+        <w:rPr>
+          <w:rFonts w:ascii="Times New Roman" w:eastAsia="Times New Roman" w:hAnsi="Times New Roman" w:cs="Times New Roman"/>
+          <w:sz w:val="24"/>
+          <w:szCs w:val="24"/>
+          <w:lang w:eastAsia="en-GB"/>
+        </w:rPr>
+      </w:pPr>
+      <w:r>
+        <w:rPr>
+          <w:rFonts w:ascii="Times New Roman" w:eastAsia="Times New Roman" w:hAnsi="Times New Roman" w:cs="Times New Roman"/>
+          <w:sz w:val="24"/>
+          <w:szCs w:val="24"/>
+          <w:lang w:eastAsia="en-GB"/>
+        </w:rPr>
+        <w:t>Enable Flight Recording on JVM without these parameters:</w:t>
+      </w:r>
+    </w:p>
+    <w:p>
+      <w:pPr>
+        <w:tabs>
+          <w:tab w:val="left" w:pos="916"/>
+          <w:tab w:val="left" w:pos="1832"/>
+          <w:tab w:val="left" w:pos="2748"/>
+          <w:tab w:val="left" w:pos="3664"/>
+          <w:tab w:val="left" w:pos="4580"/>
+          <w:tab w:val="left" w:pos="5496"/>
+          <w:tab w:val="left" w:pos="6412"/>
+          <w:tab w:val="left" w:pos="7328"/>
+          <w:tab w:val="left" w:pos="8244"/>
+          <w:tab w:val="left" w:pos="9160"/>
+          <w:tab w:val="left" w:pos="10076"/>
+          <w:tab w:val="left" w:pos="10992"/>
+          <w:tab w:val="left" w:pos="11908"/>
+          <w:tab w:val="left" w:pos="12824"/>
+          <w:tab w:val="left" w:pos="13740"/>
+          <w:tab w:val="left" w:pos="14656"/>
+        </w:tabs>
+        <w:spacing w:after="0" w:line="240" w:lineRule="auto"/>
+        <w:rPr>
+          <w:rFonts w:ascii="Courier New" w:eastAsia="Times New Roman" w:hAnsi="Courier New" w:cs="Courier New"/>
+          <w:sz w:val="20"/>
+          <w:szCs w:val="20"/>
+          <w:lang w:eastAsia="en-GB"/>
+        </w:rPr>
+      </w:pPr>
+      <w:r>
+        <w:rPr>
+          <w:rFonts w:ascii="Courier New" w:eastAsia="Times New Roman" w:hAnsi="Courier New" w:cs="Courier New"/>
+          <w:sz w:val="20"/>
+          <w:szCs w:val="20"/>
+          <w:lang w:eastAsia="en-GB"/>
+        </w:rPr>
+        <w:t xml:space="preserve">    java -jar -Xmx100m -</w:t>
+      </w:r>
+      <w:proofErr w:type="gramStart"/>
+      <w:r>
+        <w:rPr>
+          <w:rFonts w:ascii="Courier New" w:eastAsia="Times New Roman" w:hAnsi="Courier New" w:cs="Courier New"/>
+          <w:sz w:val="20"/>
+          <w:szCs w:val="20"/>
+          <w:lang w:eastAsia="en-GB"/>
+        </w:rPr>
+        <w:t>XX:+</w:t>
+      </w:r>
+      <w:proofErr w:type="spellStart"/>
+      <w:proofErr w:type="gramEnd"/>
+      <w:r>
+        <w:rPr>
+          <w:rFonts w:ascii="Courier New" w:eastAsia="Times New Roman" w:hAnsi="Courier New" w:cs="Courier New"/>
+          <w:sz w:val="20"/>
+          <w:szCs w:val="20"/>
+          <w:lang w:eastAsia="en-GB"/>
+        </w:rPr>
+        <w:t>UnlockCommercialFeatures</w:t>
+      </w:r>
+      <w:proofErr w:type="spellEnd"/>
+      <w:r>
+        <w:rPr>
+          <w:rFonts w:ascii="Courier New" w:eastAsia="Times New Roman" w:hAnsi="Courier New" w:cs="Courier New"/>
+          <w:sz w:val="20"/>
+          <w:szCs w:val="20"/>
+          <w:lang w:eastAsia="en-GB"/>
+        </w:rPr>
+        <w:t xml:space="preserve"> heap-1.0.0-SNAPSHOT.jar</w:t>
+      </w:r>
+    </w:p>
+    <w:p>
+      <w:pPr>
+        <w:tabs>
+          <w:tab w:val="left" w:pos="916"/>
+          <w:tab w:val="left" w:pos="1832"/>
+          <w:tab w:val="left" w:pos="2748"/>
+          <w:tab w:val="left" w:pos="3664"/>
+          <w:tab w:val="left" w:pos="4580"/>
+          <w:tab w:val="left" w:pos="5496"/>
+          <w:tab w:val="left" w:pos="6412"/>
+          <w:tab w:val="left" w:pos="7328"/>
+          <w:tab w:val="left" w:pos="8244"/>
+          <w:tab w:val="left" w:pos="9160"/>
+          <w:tab w:val="left" w:pos="10076"/>
+          <w:tab w:val="left" w:pos="10992"/>
+          <w:tab w:val="left" w:pos="11908"/>
+          <w:tab w:val="left" w:pos="12824"/>
+          <w:tab w:val="left" w:pos="13740"/>
+          <w:tab w:val="left" w:pos="14656"/>
+        </w:tabs>
+        <w:spacing w:after="0" w:line="240" w:lineRule="auto"/>
+        <w:rPr>
+          <w:rFonts w:ascii="Courier New" w:eastAsia="Times New Roman" w:hAnsi="Courier New" w:cs="Courier New"/>
+          <w:sz w:val="20"/>
+          <w:szCs w:val="20"/>
+          <w:lang w:eastAsia="en-GB"/>
+        </w:rPr>
+      </w:pPr>
+      <w:r>
+        <w:rPr>
+          <w:rFonts w:ascii="Courier New" w:eastAsia="Times New Roman" w:hAnsi="Courier New" w:cs="Courier New"/>
+          <w:sz w:val="20"/>
+          <w:szCs w:val="20"/>
+          <w:lang w:eastAsia="en-GB"/>
+        </w:rPr>
         <w:t xml:space="preserve">    </w:t>
       </w:r>
       <w:proofErr w:type="spellStart"/>
@@ -5782,6 +5979,75 @@
           <w:szCs w:val="20"/>
           <w:lang w:eastAsia="en-GB"/>
         </w:rPr>
+        <w:t>jps</w:t>
+      </w:r>
+      <w:proofErr w:type="spellEnd"/>
+      <w:r>
+        <w:rPr>
+          <w:rFonts w:ascii="Courier New" w:eastAsia="Times New Roman" w:hAnsi="Courier New" w:cs="Courier New"/>
+          <w:sz w:val="20"/>
+          <w:szCs w:val="20"/>
+          <w:lang w:eastAsia="en-GB"/>
+        </w:rPr>
+        <w:t xml:space="preserve"> -</w:t>
+      </w:r>
+      <w:proofErr w:type="spellStart"/>
+      <w:r>
+        <w:rPr>
+          <w:rFonts w:ascii="Courier New" w:eastAsia="Times New Roman" w:hAnsi="Courier New" w:cs="Courier New"/>
+          <w:sz w:val="20"/>
+          <w:szCs w:val="20"/>
+          <w:lang w:eastAsia="en-GB"/>
+        </w:rPr>
+        <w:t>lvm</w:t>
+      </w:r>
+      <w:proofErr w:type="spellEnd"/>
+    </w:p>
+    <w:p>
+      <w:pPr>
+        <w:tabs>
+          <w:tab w:val="left" w:pos="916"/>
+          <w:tab w:val="left" w:pos="1832"/>
+          <w:tab w:val="left" w:pos="2748"/>
+          <w:tab w:val="left" w:pos="3664"/>
+          <w:tab w:val="left" w:pos="4580"/>
+          <w:tab w:val="left" w:pos="5496"/>
+          <w:tab w:val="left" w:pos="6412"/>
+          <w:tab w:val="left" w:pos="7328"/>
+          <w:tab w:val="left" w:pos="8244"/>
+          <w:tab w:val="left" w:pos="9160"/>
+          <w:tab w:val="left" w:pos="10076"/>
+          <w:tab w:val="left" w:pos="10992"/>
+          <w:tab w:val="left" w:pos="11908"/>
+          <w:tab w:val="left" w:pos="12824"/>
+          <w:tab w:val="left" w:pos="13740"/>
+          <w:tab w:val="left" w:pos="14656"/>
+        </w:tabs>
+        <w:spacing w:after="0" w:line="240" w:lineRule="auto"/>
+        <w:rPr>
+          <w:rFonts w:ascii="Courier New" w:eastAsia="Times New Roman" w:hAnsi="Courier New" w:cs="Courier New"/>
+          <w:sz w:val="20"/>
+          <w:szCs w:val="20"/>
+          <w:lang w:eastAsia="en-GB"/>
+        </w:rPr>
+      </w:pPr>
+      <w:r>
+        <w:rPr>
+          <w:rFonts w:ascii="Courier New" w:eastAsia="Times New Roman" w:hAnsi="Courier New" w:cs="Courier New"/>
+          <w:sz w:val="20"/>
+          <w:szCs w:val="20"/>
+          <w:lang w:eastAsia="en-GB"/>
+        </w:rPr>
+        <w:t xml:space="preserve">    </w:t>
+      </w:r>
+      <w:proofErr w:type="spellStart"/>
+      <w:r>
+        <w:rPr>
+          <w:rFonts w:ascii="Courier New" w:eastAsia="Times New Roman" w:hAnsi="Courier New" w:cs="Courier New"/>
+          <w:sz w:val="20"/>
+          <w:szCs w:val="20"/>
+          <w:lang w:eastAsia="en-GB"/>
+        </w:rPr>
         <w:t>jcmd</w:t>
       </w:r>
       <w:proofErr w:type="spellEnd"/>
@@ -5912,6 +6178,7 @@
           <w:szCs w:val="24"/>
           <w:lang w:eastAsia="en-GB"/>
         </w:rPr>
+        <w:lastRenderedPageBreak/>
         <w:t xml:space="preserve">Open Java Mission Control and connect to default </w:t>
       </w:r>
       <w:proofErr w:type="spellStart"/>
@@ -8494,22 +8761,65 @@
 </file>
 
 <file path=customXml/item1.xml><?xml version="1.0" encoding="utf-8"?>
-<p:properties xmlns:p="http://schemas.microsoft.com/office/2006/metadata/properties" xmlns:xsi="http://www.w3.org/2001/XMLSchema-instance" xmlns:pc="http://schemas.microsoft.com/office/infopath/2007/PartnerControls">
-  <documentManagement>
-    <_dlc_DocId xmlns="5ede5379-f79c-4964-9301-1140f96aa672">DOCID-199828462-14867</_dlc_DocId>
-    <_dlc_DocIdUrl xmlns="5ede5379-f79c-4964-9301-1140f96aa672">
-      <Url>https://epam.sharepoint.com/sites/LMSO/_layouts/15/DocIdRedir.aspx?ID=DOCID-199828462-14867</Url>
-      <Description>DOCID-199828462-14867</Description>
-    </_dlc_DocIdUrl>
-    <TaxCatchAll xmlns="5ede5379-f79c-4964-9301-1140f96aa672" xsi:nil="true"/>
-    <lcf76f155ced4ddcb4097134ff3c332f xmlns="a435e5aa-5e81-42b9-b33b-4f939a73c4ef">
-      <Terms xmlns="http://schemas.microsoft.com/office/infopath/2007/PartnerControls"/>
-    </lcf76f155ced4ddcb4097134ff3c332f>
-  </documentManagement>
-</p:properties>
+<?mso-contentType ?>
+<FormTemplates xmlns="http://schemas.microsoft.com/sharepoint/v3/contenttype/forms">
+  <Display>DocumentLibraryForm</Display>
+  <Edit>DocumentLibraryForm</Edit>
+  <New>DocumentLibraryForm</New>
+</FormTemplates>
 </file>
 
 <file path=customXml/item2.xml><?xml version="1.0" encoding="utf-8"?>
+<?mso-contentType ?>
+<spe:Receivers xmlns:spe="http://schemas.microsoft.com/sharepoint/events">
+  <Receiver>
+    <Name>Document ID Generator</Name>
+    <Synchronization>Synchronous</Synchronization>
+    <Type>10001</Type>
+    <SequenceNumber>1000</SequenceNumber>
+    <Url/>
+    <Assembly>Microsoft.Office.DocumentManagement, Version=16.0.0.0, Culture=neutral, PublicKeyToken=71e9bce111e9429c</Assembly>
+    <Class>Microsoft.Office.DocumentManagement.Internal.DocIdHandler</Class>
+    <Data/>
+    <Filter/>
+  </Receiver>
+  <Receiver>
+    <Name>Document ID Generator</Name>
+    <Synchronization>Synchronous</Synchronization>
+    <Type>10002</Type>
+    <SequenceNumber>1001</SequenceNumber>
+    <Url/>
+    <Assembly>Microsoft.Office.DocumentManagement, Version=16.0.0.0, Culture=neutral, PublicKeyToken=71e9bce111e9429c</Assembly>
+    <Class>Microsoft.Office.DocumentManagement.Internal.DocIdHandler</Class>
+    <Data/>
+    <Filter/>
+  </Receiver>
+  <Receiver>
+    <Name>Document ID Generator</Name>
+    <Synchronization>Synchronous</Synchronization>
+    <Type>10004</Type>
+    <SequenceNumber>1002</SequenceNumber>
+    <Url/>
+    <Assembly>Microsoft.Office.DocumentManagement, Version=16.0.0.0, Culture=neutral, PublicKeyToken=71e9bce111e9429c</Assembly>
+    <Class>Microsoft.Office.DocumentManagement.Internal.DocIdHandler</Class>
+    <Data/>
+    <Filter/>
+  </Receiver>
+  <Receiver>
+    <Name>Document ID Generator</Name>
+    <Synchronization>Synchronous</Synchronization>
+    <Type>10006</Type>
+    <SequenceNumber>1003</SequenceNumber>
+    <Url/>
+    <Assembly>Microsoft.Office.DocumentManagement, Version=16.0.0.0, Culture=neutral, PublicKeyToken=71e9bce111e9429c</Assembly>
+    <Class>Microsoft.Office.DocumentManagement.Internal.DocIdHandler</Class>
+    <Data/>
+    <Filter/>
+  </Receiver>
+</spe:Receivers>
+</file>
+
+<file path=customXml/item3.xml><?xml version="1.0" encoding="utf-8"?>
 <ct:contentTypeSchema xmlns:ct="http://schemas.microsoft.com/office/2006/metadata/contentType" xmlns:ma="http://schemas.microsoft.com/office/2006/metadata/properties/metaAttributes" ct:_="" ma:_="" ma:contentTypeName="Document" ma:contentTypeID="0x010100707743755D7D314CBDCFF819BBF257D3" ma:contentTypeVersion="13" ma:contentTypeDescription="Create a new document." ma:contentTypeScope="" ma:versionID="0d7a61eac139c5af17c1c58cbd3bec97">
   <xsd:schema xmlns:xsd="http://www.w3.org/2001/XMLSchema" xmlns:xs="http://www.w3.org/2001/XMLSchema" xmlns:p="http://schemas.microsoft.com/office/2006/metadata/properties" xmlns:ns2="5ede5379-f79c-4964-9301-1140f96aa672" xmlns:ns3="a435e5aa-5e81-42b9-b33b-4f939a73c4ef" targetNamespace="http://schemas.microsoft.com/office/2006/metadata/properties" ma:root="true" ma:fieldsID="f2a115b9d7e68598e580c84e058d0ae4" ns2:_="" ns3:_="">
     <xsd:import namespace="5ede5379-f79c-4964-9301-1140f96aa672"/>
@@ -8743,77 +9053,39 @@
 </ct:contentTypeSchema>
 </file>
 
-<file path=customXml/item3.xml><?xml version="1.0" encoding="utf-8"?>
-<?mso-contentType ?>
-<spe:Receivers xmlns:spe="http://schemas.microsoft.com/sharepoint/events">
-  <Receiver>
-    <Name>Document ID Generator</Name>
-    <Synchronization>Synchronous</Synchronization>
-    <Type>10001</Type>
-    <SequenceNumber>1000</SequenceNumber>
-    <Url/>
-    <Assembly>Microsoft.Office.DocumentManagement, Version=16.0.0.0, Culture=neutral, PublicKeyToken=71e9bce111e9429c</Assembly>
-    <Class>Microsoft.Office.DocumentManagement.Internal.DocIdHandler</Class>
-    <Data/>
-    <Filter/>
-  </Receiver>
-  <Receiver>
-    <Name>Document ID Generator</Name>
-    <Synchronization>Synchronous</Synchronization>
-    <Type>10002</Type>
-    <SequenceNumber>1001</SequenceNumber>
-    <Url/>
-    <Assembly>Microsoft.Office.DocumentManagement, Version=16.0.0.0, Culture=neutral, PublicKeyToken=71e9bce111e9429c</Assembly>
-    <Class>Microsoft.Office.DocumentManagement.Internal.DocIdHandler</Class>
-    <Data/>
-    <Filter/>
-  </Receiver>
-  <Receiver>
-    <Name>Document ID Generator</Name>
-    <Synchronization>Synchronous</Synchronization>
-    <Type>10004</Type>
-    <SequenceNumber>1002</SequenceNumber>
-    <Url/>
-    <Assembly>Microsoft.Office.DocumentManagement, Version=16.0.0.0, Culture=neutral, PublicKeyToken=71e9bce111e9429c</Assembly>
-    <Class>Microsoft.Office.DocumentManagement.Internal.DocIdHandler</Class>
-    <Data/>
-    <Filter/>
-  </Receiver>
-  <Receiver>
-    <Name>Document ID Generator</Name>
-    <Synchronization>Synchronous</Synchronization>
-    <Type>10006</Type>
-    <SequenceNumber>1003</SequenceNumber>
-    <Url/>
-    <Assembly>Microsoft.Office.DocumentManagement, Version=16.0.0.0, Culture=neutral, PublicKeyToken=71e9bce111e9429c</Assembly>
-    <Class>Microsoft.Office.DocumentManagement.Internal.DocIdHandler</Class>
-    <Data/>
-    <Filter/>
-  </Receiver>
-</spe:Receivers>
-</file>
-
 <file path=customXml/item4.xml><?xml version="1.0" encoding="utf-8"?>
-<?mso-contentType ?>
-<FormTemplates xmlns="http://schemas.microsoft.com/sharepoint/v3/contenttype/forms">
-  <Display>DocumentLibraryForm</Display>
-  <Edit>DocumentLibraryForm</Edit>
-  <New>DocumentLibraryForm</New>
-</FormTemplates>
+<p:properties xmlns:p="http://schemas.microsoft.com/office/2006/metadata/properties" xmlns:xsi="http://www.w3.org/2001/XMLSchema-instance" xmlns:pc="http://schemas.microsoft.com/office/infopath/2007/PartnerControls">
+  <documentManagement>
+    <_dlc_DocId xmlns="5ede5379-f79c-4964-9301-1140f96aa672">DOCID-199828462-14867</_dlc_DocId>
+    <_dlc_DocIdUrl xmlns="5ede5379-f79c-4964-9301-1140f96aa672">
+      <Url>https://epam.sharepoint.com/sites/LMSO/_layouts/15/DocIdRedir.aspx?ID=DOCID-199828462-14867</Url>
+      <Description>DOCID-199828462-14867</Description>
+    </_dlc_DocIdUrl>
+    <TaxCatchAll xmlns="5ede5379-f79c-4964-9301-1140f96aa672" xsi:nil="true"/>
+    <lcf76f155ced4ddcb4097134ff3c332f xmlns="a435e5aa-5e81-42b9-b33b-4f939a73c4ef">
+      <Terms xmlns="http://schemas.microsoft.com/office/infopath/2007/PartnerControls"/>
+    </lcf76f155ced4ddcb4097134ff3c332f>
+  </documentManagement>
+</p:properties>
 </file>
 
 <file path=customXml/itemProps1.xml><?xml version="1.0" encoding="utf-8"?>
-<ds:datastoreItem xmlns:ds="http://schemas.openxmlformats.org/officeDocument/2006/customXml" ds:itemID="{25F766C4-283B-48FC-BAD5-E15028ADE4AF}">
+<ds:datastoreItem xmlns:ds="http://schemas.openxmlformats.org/officeDocument/2006/customXml" ds:itemID="{78343D48-61F7-4DE3-A6F1-80A266CEE32E}">
   <ds:schemaRefs>
-    <ds:schemaRef ds:uri="http://schemas.microsoft.com/office/2006/metadata/properties"/>
-    <ds:schemaRef ds:uri="http://schemas.microsoft.com/office/infopath/2007/PartnerControls"/>
-    <ds:schemaRef ds:uri="5ede5379-f79c-4964-9301-1140f96aa672"/>
-    <ds:schemaRef ds:uri="a435e5aa-5e81-42b9-b33b-4f939a73c4ef"/>
+    <ds:schemaRef ds:uri="http://schemas.microsoft.com/sharepoint/v3/contenttype/forms"/>
   </ds:schemaRefs>
 </ds:datastoreItem>
 </file>
 
 <file path=customXml/itemProps2.xml><?xml version="1.0" encoding="utf-8"?>
+<ds:datastoreItem xmlns:ds="http://schemas.openxmlformats.org/officeDocument/2006/customXml" ds:itemID="{5FAC200B-7826-4307-A213-8BCF40D9ACCF}">
+  <ds:schemaRefs>
+    <ds:schemaRef ds:uri="http://schemas.microsoft.com/sharepoint/events"/>
+  </ds:schemaRefs>
+</ds:datastoreItem>
+</file>
+
+<file path=customXml/itemProps3.xml><?xml version="1.0" encoding="utf-8"?>
 <ds:datastoreItem xmlns:ds="http://schemas.openxmlformats.org/officeDocument/2006/customXml" ds:itemID="{5D0F0A7E-30D3-4647-95E3-3317CB2E1A0C}">
   <ds:schemaRefs>
     <ds:schemaRef ds:uri="http://schemas.microsoft.com/office/2006/metadata/contentType"/>
@@ -8832,18 +9104,13 @@
 </ds:datastoreItem>
 </file>
 
-<file path=customXml/itemProps3.xml><?xml version="1.0" encoding="utf-8"?>
-<ds:datastoreItem xmlns:ds="http://schemas.openxmlformats.org/officeDocument/2006/customXml" ds:itemID="{5FAC200B-7826-4307-A213-8BCF40D9ACCF}">
+<file path=customXml/itemProps4.xml><?xml version="1.0" encoding="utf-8"?>
+<ds:datastoreItem xmlns:ds="http://schemas.openxmlformats.org/officeDocument/2006/customXml" ds:itemID="{25F766C4-283B-48FC-BAD5-E15028ADE4AF}">
   <ds:schemaRefs>
-    <ds:schemaRef ds:uri="http://schemas.microsoft.com/sharepoint/events"/>
-  </ds:schemaRefs>
-</ds:datastoreItem>
-</file>
-
-<file path=customXml/itemProps4.xml><?xml version="1.0" encoding="utf-8"?>
-<ds:datastoreItem xmlns:ds="http://schemas.openxmlformats.org/officeDocument/2006/customXml" ds:itemID="{78343D48-61F7-4DE3-A6F1-80A266CEE32E}">
-  <ds:schemaRefs>
-    <ds:schemaRef ds:uri="http://schemas.microsoft.com/sharepoint/v3/contenttype/forms"/>
+    <ds:schemaRef ds:uri="http://schemas.microsoft.com/office/2006/metadata/properties"/>
+    <ds:schemaRef ds:uri="http://schemas.microsoft.com/office/infopath/2007/PartnerControls"/>
+    <ds:schemaRef ds:uri="5ede5379-f79c-4964-9301-1140f96aa672"/>
+    <ds:schemaRef ds:uri="a435e5aa-5e81-42b9-b33b-4f939a73c4ef"/>
   </ds:schemaRefs>
 </ds:datastoreItem>
 </file>
</xml_diff>